<commit_message>
Updated Report document by adding Directory structure and Members contribution table and references.
</commit_message>
<xml_diff>
--- a/Documents/Reports/Deliverable1/Report.docx
+++ b/Documents/Reports/Deliverable1/Report.docx
@@ -74,37 +74,12 @@
           <w:szCs w:val="24"/>
         </w:rPr>
       </w:pPr>
-      <w:proofErr w:type="spellStart"/>
-      <w:r>
-        <w:rPr>
-          <w:sz w:val="24"/>
-          <w:szCs w:val="24"/>
-        </w:rPr>
-        <w:t>Anvesh</w:t>
-      </w:r>
-      <w:proofErr w:type="spellEnd"/>
-      <w:r>
-        <w:rPr>
-          <w:sz w:val="24"/>
-          <w:szCs w:val="24"/>
-        </w:rPr>
-        <w:t xml:space="preserve"> </w:t>
-      </w:r>
-      <w:proofErr w:type="spellStart"/>
-      <w:r>
-        <w:rPr>
-          <w:sz w:val="24"/>
-          <w:szCs w:val="24"/>
-        </w:rPr>
-        <w:t>Athmakuri</w:t>
-      </w:r>
-      <w:proofErr w:type="spellEnd"/>
-      <w:r>
-        <w:rPr>
-          <w:sz w:val="24"/>
-          <w:szCs w:val="24"/>
-        </w:rPr>
-        <w:t xml:space="preserve">   </w:t>
+      <w:r>
+        <w:rPr>
+          <w:sz w:val="24"/>
+          <w:szCs w:val="24"/>
+        </w:rPr>
+        <w:t xml:space="preserve">Anvesh Athmakuri   </w:t>
       </w:r>
       <w:r>
         <w:rPr>
@@ -159,12 +134,21 @@
           <w:szCs w:val="24"/>
         </w:rPr>
       </w:pPr>
-      <w:r>
-        <w:rPr>
-          <w:sz w:val="24"/>
-          <w:szCs w:val="24"/>
-        </w:rPr>
-        <w:t xml:space="preserve">Srikanth </w:t>
+      <w:proofErr w:type="spellStart"/>
+      <w:r>
+        <w:rPr>
+          <w:sz w:val="24"/>
+          <w:szCs w:val="24"/>
+        </w:rPr>
+        <w:t>Srikanth</w:t>
+      </w:r>
+      <w:proofErr w:type="spellEnd"/>
+      <w:r>
+        <w:rPr>
+          <w:sz w:val="24"/>
+          <w:szCs w:val="24"/>
+        </w:rPr>
+        <w:t xml:space="preserve"> </w:t>
       </w:r>
       <w:proofErr w:type="spellStart"/>
       <w:r>
@@ -1153,10 +1137,10 @@
             <v:path o:extrusionok="f" gradientshapeok="t" o:connecttype="rect"/>
             <o:lock v:ext="edit" aspectratio="t"/>
           </v:shapetype>
-          <v:shape id="_x0000_i1025" type="#_x0000_t75" style="width:460.1pt;height:211.6pt" o:ole="">
+          <v:shape id="_x0000_i1025" type="#_x0000_t75" style="width:460.5pt;height:211.5pt" o:ole="">
             <v:imagedata r:id="rId5" o:title=""/>
           </v:shape>
-          <o:OLEObject Type="Embed" ProgID="Excel.Sheet.12" ShapeID="_x0000_i1025" DrawAspect="Content" ObjectID="_1535394403" r:id="rId6"/>
+          <o:OLEObject Type="Embed" ProgID="Excel.Sheet.12" ShapeID="_x0000_i1025" DrawAspect="Content" ObjectID="_1535394774" r:id="rId6"/>
         </w:object>
       </w:r>
     </w:p>
@@ -1202,6 +1186,7 @@
       <w:r>
         <w:rPr>
           <w:noProof/>
+          <w:lang w:val="en-US" w:eastAsia="en-US"/>
         </w:rPr>
         <w:drawing>
           <wp:inline distT="0" distB="0" distL="0" distR="0" wp14:anchorId="4B4FA175" wp14:editId="04034E45">
@@ -1235,44 +1220,1282 @@
           <w:szCs w:val="24"/>
         </w:rPr>
       </w:pPr>
+    </w:p>
+    <w:p>
+      <w:pPr>
+        <w:pStyle w:val="ListParagraph"/>
+        <w:rPr>
+          <w:sz w:val="24"/>
+          <w:szCs w:val="24"/>
+        </w:rPr>
+      </w:pPr>
+    </w:p>
+    <w:p>
+      <w:pPr>
+        <w:rPr>
+          <w:sz w:val="24"/>
+          <w:szCs w:val="24"/>
+        </w:rPr>
+      </w:pPr>
+    </w:p>
+    <w:p>
+      <w:pPr>
+        <w:rPr>
+          <w:b/>
+          <w:sz w:val="24"/>
+          <w:szCs w:val="24"/>
+        </w:rPr>
+      </w:pPr>
+      <w:r>
+        <w:rPr>
+          <w:b/>
+          <w:sz w:val="24"/>
+          <w:szCs w:val="24"/>
+        </w:rPr>
+        <w:lastRenderedPageBreak/>
+        <w:t>Project Directory Structure</w:t>
+      </w:r>
+    </w:p>
+    <w:p>
+      <w:pPr>
+        <w:rPr>
+          <w:sz w:val="24"/>
+          <w:szCs w:val="24"/>
+        </w:rPr>
+      </w:pPr>
+      <w:r>
+        <w:rPr>
+          <w:sz w:val="24"/>
+          <w:szCs w:val="24"/>
+        </w:rPr>
+        <w:t>Major directories in project</w:t>
+      </w:r>
+    </w:p>
+    <w:p>
+      <w:pPr>
+        <w:rPr>
+          <w:b/>
+          <w:sz w:val="24"/>
+          <w:szCs w:val="24"/>
+        </w:rPr>
+      </w:pPr>
+    </w:p>
+    <w:p>
+      <w:pPr>
+        <w:rPr>
+          <w:b/>
+          <w:sz w:val="24"/>
+          <w:szCs w:val="24"/>
+        </w:rPr>
+      </w:pPr>
+      <w:r>
+        <w:rPr>
+          <w:b/>
+          <w:noProof/>
+          <w:sz w:val="24"/>
+          <w:szCs w:val="24"/>
+          <w:lang w:val="en-US"/>
+        </w:rPr>
+        <w:drawing>
+          <wp:inline distT="0" distB="0" distL="0" distR="0" wp14:anchorId="372D9020" wp14:editId="69FEDC83">
+            <wp:extent cx="5724525" cy="971550"/>
+            <wp:effectExtent l="0" t="0" r="9525" b="0"/>
+            <wp:docPr id="2" name="Picture 2"/>
+            <wp:cNvGraphicFramePr>
+              <a:graphicFrameLocks xmlns:a="http://schemas.openxmlformats.org/drawingml/2006/main" noChangeAspect="1"/>
+            </wp:cNvGraphicFramePr>
+            <a:graphic xmlns:a="http://schemas.openxmlformats.org/drawingml/2006/main">
+              <a:graphicData uri="http://schemas.openxmlformats.org/drawingml/2006/picture">
+                <pic:pic xmlns:pic="http://schemas.openxmlformats.org/drawingml/2006/picture">
+                  <pic:nvPicPr>
+                    <pic:cNvPr id="0" name="Picture 3"/>
+                    <pic:cNvPicPr>
+                      <a:picLocks noChangeAspect="1" noChangeArrowheads="1"/>
+                    </pic:cNvPicPr>
+                  </pic:nvPicPr>
+                  <pic:blipFill>
+                    <a:blip r:embed="rId8">
+                      <a:extLst>
+                        <a:ext uri="{28A0092B-C50C-407E-A947-70E740481C1C}">
+                          <a14:useLocalDpi xmlns:a14="http://schemas.microsoft.com/office/drawing/2010/main" val="0"/>
+                        </a:ext>
+                      </a:extLst>
+                    </a:blip>
+                    <a:srcRect/>
+                    <a:stretch>
+                      <a:fillRect/>
+                    </a:stretch>
+                  </pic:blipFill>
+                  <pic:spPr bwMode="auto">
+                    <a:xfrm>
+                      <a:off x="0" y="0"/>
+                      <a:ext cx="5724525" cy="971550"/>
+                    </a:xfrm>
+                    <a:prstGeom prst="rect">
+                      <a:avLst/>
+                    </a:prstGeom>
+                    <a:noFill/>
+                    <a:ln>
+                      <a:noFill/>
+                    </a:ln>
+                  </pic:spPr>
+                </pic:pic>
+              </a:graphicData>
+            </a:graphic>
+          </wp:inline>
+        </w:drawing>
+      </w:r>
+    </w:p>
+    <w:p>
+      <w:pPr>
+        <w:rPr>
+          <w:b/>
+          <w:sz w:val="24"/>
+          <w:szCs w:val="24"/>
+        </w:rPr>
+      </w:pPr>
+    </w:p>
+    <w:p>
+      <w:pPr>
+        <w:rPr>
+          <w:b/>
+          <w:sz w:val="24"/>
+          <w:szCs w:val="24"/>
+        </w:rPr>
+      </w:pPr>
+      <w:r>
+        <w:rPr>
+          <w:b/>
+          <w:sz w:val="24"/>
+          <w:szCs w:val="24"/>
+        </w:rPr>
+        <w:t xml:space="preserve">Documents: </w:t>
+      </w:r>
+    </w:p>
+    <w:p>
+      <w:pPr>
+        <w:rPr>
+          <w:sz w:val="24"/>
+          <w:szCs w:val="24"/>
+        </w:rPr>
+      </w:pPr>
+      <w:r>
+        <w:rPr>
+          <w:sz w:val="24"/>
+          <w:szCs w:val="24"/>
+        </w:rPr>
+        <w:t>The document directory structure contains the following sub documents which is used to various documents.</w:t>
+      </w:r>
+    </w:p>
+    <w:p>
+      <w:pPr>
+        <w:rPr>
+          <w:b/>
+          <w:sz w:val="24"/>
+          <w:szCs w:val="24"/>
+        </w:rPr>
+      </w:pPr>
+    </w:p>
+    <w:p>
+      <w:pPr>
+        <w:rPr>
+          <w:b/>
+          <w:sz w:val="24"/>
+          <w:szCs w:val="24"/>
+        </w:rPr>
+      </w:pPr>
+      <w:r>
+        <w:rPr>
+          <w:b/>
+          <w:noProof/>
+          <w:sz w:val="24"/>
+          <w:szCs w:val="24"/>
+          <w:lang w:val="en-US"/>
+        </w:rPr>
+        <w:drawing>
+          <wp:inline distT="0" distB="0" distL="0" distR="0" wp14:anchorId="715E72F7" wp14:editId="4F6D64B7">
+            <wp:extent cx="5724525" cy="1235695"/>
+            <wp:effectExtent l="0" t="0" r="0" b="3175"/>
+            <wp:docPr id="3" name="Picture 3"/>
+            <wp:cNvGraphicFramePr>
+              <a:graphicFrameLocks xmlns:a="http://schemas.openxmlformats.org/drawingml/2006/main" noChangeAspect="1"/>
+            </wp:cNvGraphicFramePr>
+            <a:graphic xmlns:a="http://schemas.openxmlformats.org/drawingml/2006/main">
+              <a:graphicData uri="http://schemas.openxmlformats.org/drawingml/2006/picture">
+                <pic:pic xmlns:pic="http://schemas.openxmlformats.org/drawingml/2006/picture">
+                  <pic:nvPicPr>
+                    <pic:cNvPr id="0" name="Picture 4"/>
+                    <pic:cNvPicPr>
+                      <a:picLocks noChangeAspect="1" noChangeArrowheads="1"/>
+                    </pic:cNvPicPr>
+                  </pic:nvPicPr>
+                  <pic:blipFill>
+                    <a:blip r:embed="rId9">
+                      <a:extLst>
+                        <a:ext uri="{28A0092B-C50C-407E-A947-70E740481C1C}">
+                          <a14:useLocalDpi xmlns:a14="http://schemas.microsoft.com/office/drawing/2010/main" val="0"/>
+                        </a:ext>
+                      </a:extLst>
+                    </a:blip>
+                    <a:srcRect/>
+                    <a:stretch>
+                      <a:fillRect/>
+                    </a:stretch>
+                  </pic:blipFill>
+                  <pic:spPr bwMode="auto">
+                    <a:xfrm>
+                      <a:off x="0" y="0"/>
+                      <a:ext cx="5724525" cy="1235695"/>
+                    </a:xfrm>
+                    <a:prstGeom prst="rect">
+                      <a:avLst/>
+                    </a:prstGeom>
+                    <a:noFill/>
+                    <a:ln>
+                      <a:noFill/>
+                    </a:ln>
+                  </pic:spPr>
+                </pic:pic>
+              </a:graphicData>
+            </a:graphic>
+          </wp:inline>
+        </w:drawing>
+      </w:r>
+    </w:p>
+    <w:p>
+      <w:pPr>
+        <w:rPr>
+          <w:sz w:val="24"/>
+          <w:szCs w:val="24"/>
+        </w:rPr>
+      </w:pPr>
+      <w:r>
+        <w:rPr>
+          <w:sz w:val="24"/>
+          <w:szCs w:val="24"/>
+          <w:u w:val="single"/>
+        </w:rPr>
+        <w:t>Backup</w:t>
+      </w:r>
+      <w:r>
+        <w:rPr>
+          <w:b/>
+          <w:sz w:val="24"/>
+          <w:szCs w:val="24"/>
+        </w:rPr>
+        <w:t>:</w:t>
+      </w:r>
+      <w:r>
+        <w:rPr>
+          <w:sz w:val="24"/>
+          <w:szCs w:val="24"/>
+        </w:rPr>
+        <w:t xml:space="preserve"> Backup for the any documents.</w:t>
+      </w:r>
+    </w:p>
+    <w:p>
+      <w:pPr>
+        <w:rPr>
+          <w:sz w:val="24"/>
+          <w:szCs w:val="24"/>
+        </w:rPr>
+      </w:pPr>
+      <w:r>
+        <w:rPr>
+          <w:sz w:val="24"/>
+          <w:szCs w:val="24"/>
+          <w:u w:val="single"/>
+        </w:rPr>
+        <w:t>Minutes of Meeting</w:t>
+      </w:r>
+      <w:r>
+        <w:rPr>
+          <w:b/>
+          <w:sz w:val="24"/>
+          <w:szCs w:val="24"/>
+        </w:rPr>
+        <w:t xml:space="preserve">:  </w:t>
+      </w:r>
+      <w:r>
+        <w:rPr>
+          <w:sz w:val="24"/>
+          <w:szCs w:val="24"/>
+        </w:rPr>
+        <w:t>This directory consists of all the scheduled meeting documents.</w:t>
+      </w:r>
+    </w:p>
+    <w:p>
+      <w:pPr>
+        <w:rPr>
+          <w:sz w:val="24"/>
+          <w:szCs w:val="24"/>
+        </w:rPr>
+      </w:pPr>
+      <w:r>
+        <w:rPr>
+          <w:sz w:val="24"/>
+          <w:szCs w:val="24"/>
+          <w:u w:val="single"/>
+        </w:rPr>
+        <w:t>Reports</w:t>
+      </w:r>
+      <w:r>
+        <w:rPr>
+          <w:b/>
+          <w:sz w:val="24"/>
+          <w:szCs w:val="24"/>
+        </w:rPr>
+        <w:t>:</w:t>
+      </w:r>
+      <w:r>
+        <w:rPr>
+          <w:sz w:val="24"/>
+          <w:szCs w:val="24"/>
+        </w:rPr>
+        <w:t xml:space="preserve"> Project documentation and deliverable report.</w:t>
+      </w:r>
+    </w:p>
+    <w:p>
+      <w:pPr>
+        <w:rPr>
+          <w:sz w:val="24"/>
+          <w:szCs w:val="24"/>
+        </w:rPr>
+      </w:pPr>
+      <w:r>
+        <w:rPr>
+          <w:sz w:val="24"/>
+          <w:szCs w:val="24"/>
+          <w:u w:val="single"/>
+        </w:rPr>
+        <w:t>UML Diagrams</w:t>
+      </w:r>
+      <w:r>
+        <w:rPr>
+          <w:b/>
+          <w:sz w:val="24"/>
+          <w:szCs w:val="24"/>
+        </w:rPr>
+        <w:t>:</w:t>
+      </w:r>
+      <w:r>
+        <w:rPr>
+          <w:b/>
+          <w:sz w:val="24"/>
+          <w:szCs w:val="24"/>
+        </w:rPr>
+        <w:t xml:space="preserve"> </w:t>
+      </w:r>
+      <w:r>
+        <w:rPr>
+          <w:sz w:val="24"/>
+          <w:szCs w:val="24"/>
+        </w:rPr>
+        <w:t>All the diagrams to be drawn would be in this folder.</w:t>
+      </w:r>
+    </w:p>
+    <w:p>
+      <w:pPr>
+        <w:rPr>
+          <w:sz w:val="24"/>
+          <w:szCs w:val="24"/>
+        </w:rPr>
+      </w:pPr>
+      <w:r>
+        <w:rPr>
+          <w:b/>
+          <w:sz w:val="24"/>
+          <w:szCs w:val="24"/>
+        </w:rPr>
+        <w:t>Source</w:t>
+      </w:r>
+      <w:r>
+        <w:rPr>
+          <w:sz w:val="24"/>
+          <w:szCs w:val="24"/>
+        </w:rPr>
+        <w:t>:</w:t>
+      </w:r>
+    </w:p>
+    <w:p>
+      <w:pPr>
+        <w:rPr>
+          <w:sz w:val="24"/>
+          <w:szCs w:val="24"/>
+        </w:rPr>
+      </w:pPr>
+      <w:r>
+        <w:rPr>
+          <w:sz w:val="24"/>
+          <w:szCs w:val="24"/>
+        </w:rPr>
+        <w:t>The source directory consists of all the files related to code.</w:t>
+      </w:r>
+    </w:p>
+    <w:p>
+      <w:pPr>
+        <w:rPr>
+          <w:sz w:val="24"/>
+          <w:szCs w:val="24"/>
+          <w:u w:val="single"/>
+        </w:rPr>
+      </w:pPr>
+      <w:r>
+        <w:rPr>
+          <w:noProof/>
+          <w:sz w:val="24"/>
+          <w:szCs w:val="24"/>
+          <w:u w:val="single"/>
+          <w:lang w:val="en-US"/>
+        </w:rPr>
+        <w:drawing>
+          <wp:inline distT="0" distB="0" distL="0" distR="0" wp14:anchorId="32BDAB67" wp14:editId="31656FFA">
+            <wp:extent cx="5731510" cy="981075"/>
+            <wp:effectExtent l="0" t="0" r="2540" b="9525"/>
+            <wp:docPr id="4" name="Picture 4"/>
+            <wp:cNvGraphicFramePr>
+              <a:graphicFrameLocks xmlns:a="http://schemas.openxmlformats.org/drawingml/2006/main" noChangeAspect="1"/>
+            </wp:cNvGraphicFramePr>
+            <a:graphic xmlns:a="http://schemas.openxmlformats.org/drawingml/2006/main">
+              <a:graphicData uri="http://schemas.openxmlformats.org/drawingml/2006/picture">
+                <pic:pic xmlns:pic="http://schemas.openxmlformats.org/drawingml/2006/picture">
+                  <pic:nvPicPr>
+                    <pic:cNvPr id="0" name="Picture 44"/>
+                    <pic:cNvPicPr>
+                      <a:picLocks noChangeAspect="1" noChangeArrowheads="1"/>
+                    </pic:cNvPicPr>
+                  </pic:nvPicPr>
+                  <pic:blipFill>
+                    <a:blip r:embed="rId10">
+                      <a:extLst>
+                        <a:ext uri="{28A0092B-C50C-407E-A947-70E740481C1C}">
+                          <a14:useLocalDpi xmlns:a14="http://schemas.microsoft.com/office/drawing/2010/main" val="0"/>
+                        </a:ext>
+                      </a:extLst>
+                    </a:blip>
+                    <a:srcRect/>
+                    <a:stretch>
+                      <a:fillRect/>
+                    </a:stretch>
+                  </pic:blipFill>
+                  <pic:spPr bwMode="auto">
+                    <a:xfrm>
+                      <a:off x="0" y="0"/>
+                      <a:ext cx="5731510" cy="981075"/>
+                    </a:xfrm>
+                    <a:prstGeom prst="rect">
+                      <a:avLst/>
+                    </a:prstGeom>
+                    <a:noFill/>
+                    <a:ln>
+                      <a:noFill/>
+                    </a:ln>
+                  </pic:spPr>
+                </pic:pic>
+              </a:graphicData>
+            </a:graphic>
+          </wp:inline>
+        </w:drawing>
+      </w:r>
+    </w:p>
+    <w:p>
+      <w:pPr>
+        <w:rPr>
+          <w:sz w:val="24"/>
+          <w:szCs w:val="24"/>
+          <w:u w:val="single"/>
+        </w:rPr>
+      </w:pPr>
+      <w:r>
+        <w:rPr>
+          <w:sz w:val="24"/>
+          <w:szCs w:val="24"/>
+          <w:u w:val="single"/>
+        </w:rPr>
+        <w:t>Code</w:t>
+      </w:r>
+      <w:r>
+        <w:rPr>
+          <w:sz w:val="24"/>
+          <w:szCs w:val="24"/>
+        </w:rPr>
+        <w:t>: Code consists of</w:t>
+      </w:r>
+      <w:r>
+        <w:rPr>
+          <w:sz w:val="24"/>
+          <w:szCs w:val="24"/>
+        </w:rPr>
+        <w:t xml:space="preserve"> all the implementation files.</w:t>
+      </w:r>
+    </w:p>
+    <w:p>
+      <w:pPr>
+        <w:rPr>
+          <w:sz w:val="24"/>
+          <w:szCs w:val="24"/>
+        </w:rPr>
+      </w:pPr>
+    </w:p>
+    <w:p>
+      <w:pPr>
+        <w:rPr>
+          <w:sz w:val="24"/>
+          <w:szCs w:val="24"/>
+        </w:rPr>
+      </w:pPr>
+    </w:p>
+    <w:p>
+      <w:pPr>
+        <w:rPr>
+          <w:sz w:val="24"/>
+          <w:szCs w:val="24"/>
+        </w:rPr>
+      </w:pPr>
+    </w:p>
+    <w:p>
+      <w:pPr>
+        <w:rPr>
+          <w:b/>
+          <w:sz w:val="28"/>
+          <w:szCs w:val="28"/>
+          <w:lang w:val="en-US"/>
+        </w:rPr>
+      </w:pPr>
+      <w:r>
+        <w:rPr>
+          <w:b/>
+          <w:sz w:val="28"/>
+          <w:szCs w:val="28"/>
+          <w:lang w:val="en-US"/>
+        </w:rPr>
+        <w:lastRenderedPageBreak/>
+        <w:t>Project Report</w:t>
+      </w:r>
+    </w:p>
+    <w:tbl>
+      <w:tblPr>
+        <w:tblStyle w:val="TableGrid"/>
+        <w:tblW w:w="9918" w:type="dxa"/>
+        <w:tblLook w:val="04A0" w:firstRow="1" w:lastRow="0" w:firstColumn="1" w:lastColumn="0" w:noHBand="0" w:noVBand="1"/>
+      </w:tblPr>
+      <w:tblGrid>
+        <w:gridCol w:w="1148"/>
+        <w:gridCol w:w="3352"/>
+        <w:gridCol w:w="1874"/>
+        <w:gridCol w:w="3544"/>
+      </w:tblGrid>
+      <w:tr>
+        <w:tc>
+          <w:tcPr>
+            <w:tcW w:w="1148" w:type="dxa"/>
+          </w:tcPr>
+          <w:p>
+            <w:pPr>
+              <w:rPr>
+                <w:b/>
+                <w:sz w:val="28"/>
+                <w:szCs w:val="28"/>
+                <w:lang w:val="en-US"/>
+              </w:rPr>
+            </w:pPr>
+            <w:r>
+              <w:rPr>
+                <w:b/>
+                <w:sz w:val="28"/>
+                <w:szCs w:val="28"/>
+                <w:lang w:val="en-US"/>
+              </w:rPr>
+              <w:t>S.no</w:t>
+            </w:r>
+          </w:p>
+        </w:tc>
+        <w:tc>
+          <w:tcPr>
+            <w:tcW w:w="3352" w:type="dxa"/>
+          </w:tcPr>
+          <w:p>
+            <w:pPr>
+              <w:rPr>
+                <w:b/>
+                <w:sz w:val="28"/>
+                <w:szCs w:val="28"/>
+                <w:lang w:val="en-US"/>
+              </w:rPr>
+            </w:pPr>
+            <w:r>
+              <w:rPr>
+                <w:b/>
+                <w:sz w:val="28"/>
+                <w:szCs w:val="28"/>
+                <w:lang w:val="en-US"/>
+              </w:rPr>
+              <w:t>Name</w:t>
+            </w:r>
+          </w:p>
+        </w:tc>
+        <w:tc>
+          <w:tcPr>
+            <w:tcW w:w="1874" w:type="dxa"/>
+          </w:tcPr>
+          <w:p>
+            <w:pPr>
+              <w:rPr>
+                <w:b/>
+                <w:sz w:val="28"/>
+                <w:szCs w:val="28"/>
+                <w:lang w:val="en-US"/>
+              </w:rPr>
+            </w:pPr>
+            <w:r>
+              <w:rPr>
+                <w:b/>
+                <w:sz w:val="28"/>
+                <w:szCs w:val="28"/>
+                <w:lang w:val="en-US"/>
+              </w:rPr>
+              <w:t>Contribution</w:t>
+            </w:r>
+          </w:p>
+        </w:tc>
+        <w:tc>
+          <w:tcPr>
+            <w:tcW w:w="3544" w:type="dxa"/>
+          </w:tcPr>
+          <w:p>
+            <w:pPr>
+              <w:rPr>
+                <w:b/>
+                <w:sz w:val="28"/>
+                <w:szCs w:val="28"/>
+                <w:lang w:val="en-US"/>
+              </w:rPr>
+            </w:pPr>
+            <w:r>
+              <w:rPr>
+                <w:b/>
+                <w:sz w:val="28"/>
+                <w:szCs w:val="28"/>
+                <w:lang w:val="en-US"/>
+              </w:rPr>
+              <w:t>Contribution</w:t>
+            </w:r>
+          </w:p>
+          <w:p>
+            <w:pPr>
+              <w:rPr>
+                <w:b/>
+                <w:sz w:val="28"/>
+                <w:szCs w:val="28"/>
+                <w:lang w:val="en-US"/>
+              </w:rPr>
+            </w:pPr>
+            <w:r>
+              <w:rPr>
+                <w:b/>
+                <w:sz w:val="28"/>
+                <w:szCs w:val="28"/>
+                <w:lang w:val="en-US"/>
+              </w:rPr>
+              <w:t>Description</w:t>
+            </w:r>
+          </w:p>
+        </w:tc>
+      </w:tr>
+      <w:tr>
+        <w:trPr>
+          <w:trHeight w:val="901"/>
+        </w:trPr>
+        <w:tc>
+          <w:tcPr>
+            <w:tcW w:w="1148" w:type="dxa"/>
+          </w:tcPr>
+          <w:p>
+            <w:pPr>
+              <w:rPr>
+                <w:sz w:val="24"/>
+                <w:szCs w:val="24"/>
+                <w:lang w:val="en-US"/>
+              </w:rPr>
+            </w:pPr>
+            <w:r>
+              <w:rPr>
+                <w:sz w:val="24"/>
+                <w:szCs w:val="24"/>
+                <w:lang w:val="en-US"/>
+              </w:rPr>
+              <w:t>1</w:t>
+            </w:r>
+          </w:p>
+        </w:tc>
+        <w:tc>
+          <w:tcPr>
+            <w:tcW w:w="3352" w:type="dxa"/>
+          </w:tcPr>
+          <w:p>
+            <w:pPr>
+              <w:rPr>
+                <w:sz w:val="24"/>
+                <w:szCs w:val="24"/>
+                <w:lang w:val="en-US"/>
+              </w:rPr>
+            </w:pPr>
+            <w:r>
+              <w:rPr>
+                <w:sz w:val="24"/>
+                <w:szCs w:val="24"/>
+                <w:lang w:val="en-US"/>
+              </w:rPr>
+              <w:t>Anvesh Athmakuri</w:t>
+            </w:r>
+          </w:p>
+        </w:tc>
+        <w:tc>
+          <w:tcPr>
+            <w:tcW w:w="1874" w:type="dxa"/>
+          </w:tcPr>
+          <w:p>
+            <w:pPr>
+              <w:rPr>
+                <w:sz w:val="24"/>
+                <w:szCs w:val="24"/>
+                <w:lang w:val="en-US"/>
+              </w:rPr>
+            </w:pPr>
+            <w:r>
+              <w:rPr>
+                <w:sz w:val="24"/>
+                <w:szCs w:val="24"/>
+                <w:lang w:val="en-US"/>
+              </w:rPr>
+              <w:t>25%</w:t>
+            </w:r>
+          </w:p>
+        </w:tc>
+        <w:tc>
+          <w:tcPr>
+            <w:tcW w:w="3544" w:type="dxa"/>
+          </w:tcPr>
+          <w:p>
+            <w:pPr>
+              <w:rPr>
+                <w:sz w:val="24"/>
+                <w:szCs w:val="24"/>
+                <w:lang w:val="en-US"/>
+              </w:rPr>
+            </w:pPr>
+            <w:r>
+              <w:rPr>
+                <w:sz w:val="24"/>
+                <w:szCs w:val="24"/>
+                <w:lang w:val="en-US"/>
+              </w:rPr>
+              <w:t xml:space="preserve">Core Idea of the project, specified requirements and Filling the gaps between Team members </w:t>
+            </w:r>
+          </w:p>
+          <w:p>
+            <w:pPr>
+              <w:rPr>
+                <w:sz w:val="24"/>
+                <w:szCs w:val="24"/>
+                <w:lang w:val="en-US"/>
+              </w:rPr>
+            </w:pPr>
+          </w:p>
+        </w:tc>
+      </w:tr>
+      <w:tr>
+        <w:tc>
+          <w:tcPr>
+            <w:tcW w:w="1148" w:type="dxa"/>
+          </w:tcPr>
+          <w:p>
+            <w:pPr>
+              <w:rPr>
+                <w:sz w:val="24"/>
+                <w:szCs w:val="24"/>
+                <w:lang w:val="en-US"/>
+              </w:rPr>
+            </w:pPr>
+            <w:r>
+              <w:rPr>
+                <w:sz w:val="24"/>
+                <w:szCs w:val="24"/>
+                <w:lang w:val="en-US"/>
+              </w:rPr>
+              <w:t>2</w:t>
+            </w:r>
+          </w:p>
+        </w:tc>
+        <w:tc>
+          <w:tcPr>
+            <w:tcW w:w="3352" w:type="dxa"/>
+          </w:tcPr>
+          <w:p>
+            <w:pPr>
+              <w:rPr>
+                <w:sz w:val="24"/>
+                <w:szCs w:val="24"/>
+                <w:lang w:val="en-US"/>
+              </w:rPr>
+            </w:pPr>
+            <w:proofErr w:type="spellStart"/>
+            <w:r>
+              <w:rPr>
+                <w:sz w:val="24"/>
+                <w:szCs w:val="24"/>
+                <w:lang w:val="en-US"/>
+              </w:rPr>
+              <w:t>Ashik</w:t>
+            </w:r>
+            <w:proofErr w:type="spellEnd"/>
+            <w:r>
+              <w:rPr>
+                <w:sz w:val="24"/>
+                <w:szCs w:val="24"/>
+                <w:lang w:val="en-US"/>
+              </w:rPr>
+              <w:t xml:space="preserve"> </w:t>
+            </w:r>
+            <w:proofErr w:type="spellStart"/>
+            <w:r>
+              <w:rPr>
+                <w:sz w:val="24"/>
+                <w:szCs w:val="24"/>
+                <w:lang w:val="en-US"/>
+              </w:rPr>
+              <w:t>Shaik</w:t>
+            </w:r>
+            <w:proofErr w:type="spellEnd"/>
+          </w:p>
+        </w:tc>
+        <w:tc>
+          <w:tcPr>
+            <w:tcW w:w="1874" w:type="dxa"/>
+          </w:tcPr>
+          <w:p>
+            <w:pPr>
+              <w:rPr>
+                <w:sz w:val="24"/>
+                <w:szCs w:val="24"/>
+                <w:lang w:val="en-US"/>
+              </w:rPr>
+            </w:pPr>
+            <w:r>
+              <w:rPr>
+                <w:sz w:val="24"/>
+                <w:szCs w:val="24"/>
+                <w:lang w:val="en-US"/>
+              </w:rPr>
+              <w:t>25%</w:t>
+            </w:r>
+          </w:p>
+        </w:tc>
+        <w:tc>
+          <w:tcPr>
+            <w:tcW w:w="3544" w:type="dxa"/>
+          </w:tcPr>
+          <w:p>
+            <w:pPr>
+              <w:rPr>
+                <w:sz w:val="24"/>
+                <w:szCs w:val="24"/>
+                <w:lang w:val="en-US"/>
+              </w:rPr>
+            </w:pPr>
+            <w:r>
+              <w:rPr>
+                <w:sz w:val="24"/>
+                <w:szCs w:val="24"/>
+                <w:lang w:val="en-US"/>
+              </w:rPr>
+              <w:t>Research on various platforms that suits best and visualization of working of each module. Gantt Chart preparation.</w:t>
+            </w:r>
+          </w:p>
+        </w:tc>
+      </w:tr>
+      <w:tr>
+        <w:tc>
+          <w:tcPr>
+            <w:tcW w:w="1148" w:type="dxa"/>
+          </w:tcPr>
+          <w:p>
+            <w:pPr>
+              <w:rPr>
+                <w:sz w:val="24"/>
+                <w:szCs w:val="24"/>
+                <w:lang w:val="en-US"/>
+              </w:rPr>
+            </w:pPr>
+            <w:r>
+              <w:rPr>
+                <w:sz w:val="24"/>
+                <w:szCs w:val="24"/>
+                <w:lang w:val="en-US"/>
+              </w:rPr>
+              <w:t>3</w:t>
+            </w:r>
+          </w:p>
+        </w:tc>
+        <w:tc>
+          <w:tcPr>
+            <w:tcW w:w="3352" w:type="dxa"/>
+          </w:tcPr>
+          <w:p>
+            <w:pPr>
+              <w:rPr>
+                <w:sz w:val="24"/>
+                <w:szCs w:val="24"/>
+                <w:lang w:val="en-US"/>
+              </w:rPr>
+            </w:pPr>
+            <w:proofErr w:type="spellStart"/>
+            <w:r>
+              <w:rPr>
+                <w:sz w:val="24"/>
+                <w:szCs w:val="24"/>
+                <w:lang w:val="en-US"/>
+              </w:rPr>
+              <w:t>Srikanth</w:t>
+            </w:r>
+            <w:proofErr w:type="spellEnd"/>
+            <w:r>
+              <w:rPr>
+                <w:sz w:val="24"/>
+                <w:szCs w:val="24"/>
+                <w:lang w:val="en-US"/>
+              </w:rPr>
+              <w:t xml:space="preserve"> </w:t>
+            </w:r>
+            <w:proofErr w:type="spellStart"/>
+            <w:r>
+              <w:rPr>
+                <w:sz w:val="24"/>
+                <w:szCs w:val="24"/>
+                <w:lang w:val="en-US"/>
+              </w:rPr>
+              <w:t>Pusapati</w:t>
+            </w:r>
+            <w:proofErr w:type="spellEnd"/>
+          </w:p>
+        </w:tc>
+        <w:tc>
+          <w:tcPr>
+            <w:tcW w:w="1874" w:type="dxa"/>
+          </w:tcPr>
+          <w:p>
+            <w:pPr>
+              <w:rPr>
+                <w:sz w:val="24"/>
+                <w:szCs w:val="24"/>
+                <w:lang w:val="en-US"/>
+              </w:rPr>
+            </w:pPr>
+            <w:r>
+              <w:rPr>
+                <w:sz w:val="24"/>
+                <w:szCs w:val="24"/>
+                <w:lang w:val="en-US"/>
+              </w:rPr>
+              <w:t>25%</w:t>
+            </w:r>
+          </w:p>
+        </w:tc>
+        <w:tc>
+          <w:tcPr>
+            <w:tcW w:w="3544" w:type="dxa"/>
+          </w:tcPr>
+          <w:p>
+            <w:pPr>
+              <w:rPr>
+                <w:sz w:val="24"/>
+                <w:szCs w:val="24"/>
+                <w:lang w:val="en-US"/>
+              </w:rPr>
+            </w:pPr>
+            <w:r>
+              <w:rPr>
+                <w:sz w:val="24"/>
+                <w:szCs w:val="24"/>
+                <w:lang w:val="en-US"/>
+              </w:rPr>
+              <w:t xml:space="preserve">Flexible with </w:t>
+            </w:r>
+            <w:proofErr w:type="spellStart"/>
+            <w:r>
+              <w:rPr>
+                <w:sz w:val="24"/>
+                <w:szCs w:val="24"/>
+                <w:lang w:val="en-US"/>
+              </w:rPr>
+              <w:t>GitHub</w:t>
+            </w:r>
+            <w:proofErr w:type="spellEnd"/>
+            <w:r>
+              <w:rPr>
+                <w:sz w:val="24"/>
+                <w:szCs w:val="24"/>
+                <w:lang w:val="en-US"/>
+              </w:rPr>
+              <w:t>,</w:t>
+            </w:r>
+            <w:r>
+              <w:rPr>
+                <w:sz w:val="24"/>
+                <w:szCs w:val="24"/>
+                <w:lang w:val="en-US"/>
+              </w:rPr>
+              <w:t xml:space="preserve"> r</w:t>
+            </w:r>
+            <w:r>
+              <w:rPr>
+                <w:sz w:val="24"/>
+                <w:szCs w:val="24"/>
+                <w:lang w:val="en-US"/>
+              </w:rPr>
+              <w:t>isk management and Backend implementation issues</w:t>
+            </w:r>
+            <w:r>
+              <w:rPr>
+                <w:sz w:val="24"/>
+                <w:szCs w:val="24"/>
+                <w:lang w:val="en-US"/>
+              </w:rPr>
+              <w:t>.</w:t>
+            </w:r>
+          </w:p>
+        </w:tc>
+      </w:tr>
+      <w:tr>
+        <w:tc>
+          <w:tcPr>
+            <w:tcW w:w="1148" w:type="dxa"/>
+          </w:tcPr>
+          <w:p>
+            <w:pPr>
+              <w:rPr>
+                <w:sz w:val="24"/>
+                <w:szCs w:val="24"/>
+                <w:lang w:val="en-US"/>
+              </w:rPr>
+            </w:pPr>
+            <w:r>
+              <w:rPr>
+                <w:sz w:val="24"/>
+                <w:szCs w:val="24"/>
+                <w:lang w:val="en-US"/>
+              </w:rPr>
+              <w:t>4</w:t>
+            </w:r>
+          </w:p>
+        </w:tc>
+        <w:tc>
+          <w:tcPr>
+            <w:tcW w:w="3352" w:type="dxa"/>
+          </w:tcPr>
+          <w:p>
+            <w:pPr>
+              <w:rPr>
+                <w:sz w:val="24"/>
+                <w:szCs w:val="24"/>
+                <w:lang w:val="en-US"/>
+              </w:rPr>
+            </w:pPr>
+            <w:proofErr w:type="spellStart"/>
+            <w:r>
+              <w:rPr>
+                <w:sz w:val="24"/>
+                <w:szCs w:val="24"/>
+                <w:lang w:val="en-US"/>
+              </w:rPr>
+              <w:t>Sudhira</w:t>
+            </w:r>
+            <w:proofErr w:type="spellEnd"/>
+            <w:r>
+              <w:rPr>
+                <w:sz w:val="24"/>
+                <w:szCs w:val="24"/>
+                <w:lang w:val="en-US"/>
+              </w:rPr>
+              <w:t xml:space="preserve"> </w:t>
+            </w:r>
+            <w:proofErr w:type="spellStart"/>
+            <w:r>
+              <w:rPr>
+                <w:sz w:val="24"/>
+                <w:szCs w:val="24"/>
+                <w:lang w:val="en-US"/>
+              </w:rPr>
+              <w:t>Badugu</w:t>
+            </w:r>
+            <w:proofErr w:type="spellEnd"/>
+          </w:p>
+        </w:tc>
+        <w:tc>
+          <w:tcPr>
+            <w:tcW w:w="1874" w:type="dxa"/>
+          </w:tcPr>
+          <w:p>
+            <w:pPr>
+              <w:rPr>
+                <w:sz w:val="24"/>
+                <w:szCs w:val="24"/>
+                <w:lang w:val="en-US"/>
+              </w:rPr>
+            </w:pPr>
+            <w:r>
+              <w:rPr>
+                <w:sz w:val="24"/>
+                <w:szCs w:val="24"/>
+                <w:lang w:val="en-US"/>
+              </w:rPr>
+              <w:t>25%</w:t>
+            </w:r>
+          </w:p>
+        </w:tc>
+        <w:tc>
+          <w:tcPr>
+            <w:tcW w:w="3544" w:type="dxa"/>
+          </w:tcPr>
+          <w:p>
+            <w:pPr>
+              <w:rPr>
+                <w:sz w:val="24"/>
+                <w:szCs w:val="24"/>
+                <w:lang w:val="en-US"/>
+              </w:rPr>
+            </w:pPr>
+            <w:r>
+              <w:rPr>
+                <w:sz w:val="24"/>
+                <w:szCs w:val="24"/>
+                <w:lang w:val="en-US"/>
+              </w:rPr>
+              <w:t xml:space="preserve">Precise view on each module </w:t>
+            </w:r>
+            <w:r>
+              <w:rPr>
+                <w:sz w:val="24"/>
+                <w:szCs w:val="24"/>
+                <w:lang w:val="en-US"/>
+              </w:rPr>
+              <w:t>functioning and Documenting it, s</w:t>
+            </w:r>
+            <w:r>
+              <w:rPr>
+                <w:sz w:val="24"/>
+                <w:szCs w:val="24"/>
+                <w:lang w:val="en-US"/>
+              </w:rPr>
+              <w:t>cheduling meetings.</w:t>
+            </w:r>
+          </w:p>
+          <w:p>
+            <w:pPr>
+              <w:rPr>
+                <w:sz w:val="24"/>
+                <w:szCs w:val="24"/>
+                <w:lang w:val="en-US"/>
+              </w:rPr>
+            </w:pPr>
+            <w:r>
+              <w:rPr>
+                <w:sz w:val="24"/>
+                <w:szCs w:val="24"/>
+                <w:lang w:val="en-US"/>
+              </w:rPr>
+              <w:t>Project director structure readme</w:t>
+            </w:r>
+          </w:p>
+          <w:p>
+            <w:pPr>
+              <w:rPr>
+                <w:sz w:val="24"/>
+                <w:szCs w:val="24"/>
+                <w:lang w:val="en-US"/>
+              </w:rPr>
+            </w:pPr>
+          </w:p>
+        </w:tc>
+      </w:tr>
+    </w:tbl>
+    <w:p>
+      <w:pPr>
+        <w:rPr>
+          <w:sz w:val="24"/>
+          <w:szCs w:val="24"/>
+        </w:rPr>
+      </w:pPr>
+    </w:p>
+    <w:p>
+      <w:pPr>
+        <w:rPr>
+          <w:b/>
+          <w:sz w:val="32"/>
+          <w:szCs w:val="32"/>
+          <w:lang w:val="en-US"/>
+        </w:rPr>
+      </w:pPr>
+      <w:r>
+        <w:rPr>
+          <w:b/>
+          <w:sz w:val="32"/>
+          <w:szCs w:val="32"/>
+          <w:lang w:val="en-US"/>
+        </w:rPr>
+        <w:t>References:</w:t>
+      </w:r>
+    </w:p>
+    <w:p>
+      <w:pPr>
+        <w:rPr>
+          <w:lang w:val="en-US"/>
+        </w:rPr>
+      </w:pPr>
+      <w:hyperlink r:id="rId11" w:history="1">
+        <w:r>
+          <w:rPr>
+            <w:rStyle w:val="Hyperlink"/>
+            <w:lang w:val="en-US"/>
+          </w:rPr>
+          <w:t>https://en.wikipedia.org/wiki/Gantt_chart</w:t>
+        </w:r>
+      </w:hyperlink>
+    </w:p>
+    <w:p>
+      <w:pPr>
+        <w:rPr>
+          <w:lang w:val="en-US"/>
+        </w:rPr>
+      </w:pPr>
+      <w:hyperlink r:id="rId12" w:history="1">
+        <w:r>
+          <w:rPr>
+            <w:rStyle w:val="Hyperlink"/>
+            <w:lang w:val="en-US"/>
+          </w:rPr>
+          <w:t>https://www.youtube.com/watch?v=TjxL_hQn5w0</w:t>
+        </w:r>
+      </w:hyperlink>
+    </w:p>
+    <w:p>
+      <w:pPr>
+        <w:rPr>
+          <w:sz w:val="24"/>
+          <w:szCs w:val="24"/>
+        </w:rPr>
+      </w:pPr>
+      <w:hyperlink r:id="rId13" w:history="1">
+        <w:r>
+          <w:rPr>
+            <w:rStyle w:val="Hyperlink"/>
+            <w:lang w:val="en-US"/>
+          </w:rPr>
+          <w:t>http://economictimes.indiatimes.com/definition/risk-management</w:t>
+        </w:r>
+      </w:hyperlink>
       <w:bookmarkStart w:id="1" w:name="_GoBack"/>
       <w:bookmarkEnd w:id="1"/>
-    </w:p>
-    <w:p>
-      <w:pPr>
-        <w:pStyle w:val="ListParagraph"/>
-        <w:rPr>
-          <w:sz w:val="24"/>
-          <w:szCs w:val="24"/>
-        </w:rPr>
-      </w:pPr>
-    </w:p>
-    <w:p>
-      <w:pPr>
-        <w:ind w:left="360"/>
-        <w:rPr>
-          <w:sz w:val="24"/>
-          <w:szCs w:val="24"/>
-        </w:rPr>
-      </w:pPr>
-    </w:p>
-    <w:p>
-      <w:pPr>
-        <w:ind w:left="360"/>
-        <w:rPr>
-          <w:sz w:val="24"/>
-          <w:szCs w:val="24"/>
-        </w:rPr>
-      </w:pPr>
-    </w:p>
-    <w:p>
-      <w:pPr>
-        <w:ind w:left="360"/>
-        <w:rPr>
-          <w:sz w:val="24"/>
-          <w:szCs w:val="24"/>
-        </w:rPr>
-      </w:pPr>
     </w:p>
     <w:sectPr>
       <w:pgSz w:w="11906" w:h="16838"/>
@@ -1286,7 +2509,7 @@
 
 <file path=word/numbering.xml><?xml version="1.0" encoding="utf-8"?>
 <w:numbering xmlns:wpc="http://schemas.microsoft.com/office/word/2010/wordprocessingCanvas" xmlns:mc="http://schemas.openxmlformats.org/markup-compatibility/2006" xmlns:o="urn:schemas-microsoft-com:office:office" xmlns:r="http://schemas.openxmlformats.org/officeDocument/2006/relationships" xmlns:m="http://schemas.openxmlformats.org/officeDocument/2006/math" xmlns:v="urn:schemas-microsoft-com:vml" xmlns:wp14="http://schemas.microsoft.com/office/word/2010/wordprocessingDrawing" xmlns:wp="http://schemas.openxmlformats.org/drawingml/2006/wordprocessingDrawing" xmlns:w10="urn:schemas-microsoft-com:office:word" xmlns:w="http://schemas.openxmlformats.org/wordprocessingml/2006/main" xmlns:w14="http://schemas.microsoft.com/office/word/2010/wordml" xmlns:w15="http://schemas.microsoft.com/office/word/2012/wordml" xmlns:wpg="http://schemas.microsoft.com/office/word/2010/wordprocessingGroup" xmlns:wpi="http://schemas.microsoft.com/office/word/2010/wordprocessingInk" xmlns:wne="http://schemas.microsoft.com/office/word/2006/wordml" xmlns:wps="http://schemas.microsoft.com/office/word/2010/wordprocessingShape" mc:Ignorable="w14 w15 wp14">
-  <w:abstractNum w:abstractNumId="0" w15:restartNumberingAfterBreak="0">
+  <w:abstractNum w:abstractNumId="0">
     <w:nsid w:val="06F066C7"/>
     <w:multiLevelType w:val="hybridMultilevel"/>
     <w:tmpl w:val="4642E088"/>
@@ -1399,7 +2622,7 @@
       </w:rPr>
     </w:lvl>
   </w:abstractNum>
-  <w:abstractNum w:abstractNumId="1" w15:restartNumberingAfterBreak="0">
+  <w:abstractNum w:abstractNumId="1">
     <w:nsid w:val="15505711"/>
     <w:multiLevelType w:val="hybridMultilevel"/>
     <w:tmpl w:val="33DA960E"/>
@@ -1485,7 +2708,7 @@
       </w:pPr>
     </w:lvl>
   </w:abstractNum>
-  <w:abstractNum w:abstractNumId="2" w15:restartNumberingAfterBreak="0">
+  <w:abstractNum w:abstractNumId="2">
     <w:nsid w:val="183A142A"/>
     <w:multiLevelType w:val="hybridMultilevel"/>
     <w:tmpl w:val="13946B5A"/>
@@ -1782,7 +3005,7 @@
     <w:lsdException w:name="Table Web 2" w:semiHidden="1" w:unhideWhenUsed="1"/>
     <w:lsdException w:name="Table Web 3" w:semiHidden="1" w:unhideWhenUsed="1"/>
     <w:lsdException w:name="Balloon Text" w:semiHidden="1" w:unhideWhenUsed="1"/>
-    <w:lsdException w:name="Table Grid" w:uiPriority="59"/>
+    <w:lsdException w:name="Table Grid" w:uiPriority="39"/>
     <w:lsdException w:name="Table Theme" w:semiHidden="1" w:unhideWhenUsed="1"/>
     <w:lsdException w:name="Placeholder Text" w:semiHidden="1"/>
     <w:lsdException w:name="No Spacing" w:uiPriority="1" w:qFormat="1"/>
@@ -2077,6 +3300,43 @@
     <w:rPr>
       <w:b/>
       <w:bCs/>
+    </w:rPr>
+  </w:style>
+  <w:style w:type="table" w:styleId="TableGrid">
+    <w:name w:val="Table Grid"/>
+    <w:basedOn w:val="TableNormal"/>
+    <w:uiPriority w:val="39"/>
+    <w:rsid w:val="00CA46A0"/>
+    <w:pPr>
+      <w:spacing w:after="0" w:line="240" w:lineRule="auto"/>
+    </w:pPr>
+    <w:tblPr>
+      <w:tblInd w:w="0" w:type="dxa"/>
+      <w:tblBorders>
+        <w:top w:val="single" w:sz="4" w:space="0" w:color="auto"/>
+        <w:left w:val="single" w:sz="4" w:space="0" w:color="auto"/>
+        <w:bottom w:val="single" w:sz="4" w:space="0" w:color="auto"/>
+        <w:right w:val="single" w:sz="4" w:space="0" w:color="auto"/>
+        <w:insideH w:val="single" w:sz="4" w:space="0" w:color="auto"/>
+        <w:insideV w:val="single" w:sz="4" w:space="0" w:color="auto"/>
+      </w:tblBorders>
+      <w:tblCellMar>
+        <w:top w:w="0" w:type="dxa"/>
+        <w:left w:w="108" w:type="dxa"/>
+        <w:bottom w:w="0" w:type="dxa"/>
+        <w:right w:w="108" w:type="dxa"/>
+      </w:tblCellMar>
+    </w:tblPr>
+  </w:style>
+  <w:style w:type="character" w:styleId="Hyperlink">
+    <w:name w:val="Hyperlink"/>
+    <w:basedOn w:val="DefaultParagraphFont"/>
+    <w:uiPriority w:val="99"/>
+    <w:unhideWhenUsed/>
+    <w:rsid w:val="00CA46A0"/>
+    <w:rPr>
+      <w:color w:val="0000FF"/>
+      <w:u w:val="single"/>
     </w:rPr>
   </w:style>
 </w:styles>
@@ -2375,11 +3635,11 @@
         </c:dLbls>
         <c:gapWidth val="95"/>
         <c:overlap val="100"/>
-        <c:axId val="-1125831392"/>
-        <c:axId val="-1125829216"/>
+        <c:axId val="399180608"/>
+        <c:axId val="399181168"/>
       </c:barChart>
       <c:catAx>
-        <c:axId val="-1125831392"/>
+        <c:axId val="399180608"/>
         <c:scaling>
           <c:orientation val="maxMin"/>
         </c:scaling>
@@ -2422,7 +3682,7 @@
             <a:endParaRPr lang="en-US"/>
           </a:p>
         </c:txPr>
-        <c:crossAx val="-1125829216"/>
+        <c:crossAx val="399181168"/>
         <c:crosses val="autoZero"/>
         <c:auto val="1"/>
         <c:lblAlgn val="ctr"/>
@@ -2430,7 +3690,7 @@
         <c:noMultiLvlLbl val="0"/>
       </c:catAx>
       <c:valAx>
-        <c:axId val="-1125829216"/>
+        <c:axId val="399181168"/>
         <c:scaling>
           <c:orientation val="minMax"/>
           <c:min val="42614"/>
@@ -2482,7 +3742,7 @@
             <a:endParaRPr lang="en-US"/>
           </a:p>
         </c:txPr>
-        <c:crossAx val="-1125831392"/>
+        <c:crossAx val="399180608"/>
         <c:crosses val="autoZero"/>
         <c:crossBetween val="between"/>
       </c:valAx>

</xml_diff>

<commit_message>
Updated Report.doc with meeting of minutes
</commit_message>
<xml_diff>
--- a/Documents/Reports/Deliverable1/Report.docx
+++ b/Documents/Reports/Deliverable1/Report.docx
@@ -1,6 +1,6 @@
 
 <file path=word/document.xml><?xml version="1.0" encoding="utf-8"?>
-<w:document xmlns:wpc="http://schemas.microsoft.com/office/word/2010/wordprocessingCanvas" xmlns:mc="http://schemas.openxmlformats.org/markup-compatibility/2006" xmlns:o="urn:schemas-microsoft-com:office:office" xmlns:r="http://schemas.openxmlformats.org/officeDocument/2006/relationships" xmlns:m="http://schemas.openxmlformats.org/officeDocument/2006/math" xmlns:v="urn:schemas-microsoft-com:vml" xmlns:wp14="http://schemas.microsoft.com/office/word/2010/wordprocessingDrawing" xmlns:wp="http://schemas.openxmlformats.org/drawingml/2006/wordprocessingDrawing" xmlns:w10="urn:schemas-microsoft-com:office:word" xmlns:w="http://schemas.openxmlformats.org/wordprocessingml/2006/main" xmlns:w14="http://schemas.microsoft.com/office/word/2010/wordml" xmlns:w15="http://schemas.microsoft.com/office/word/2012/wordml" xmlns:wpg="http://schemas.microsoft.com/office/word/2010/wordprocessingGroup" xmlns:wpi="http://schemas.microsoft.com/office/word/2010/wordprocessingInk" xmlns:wne="http://schemas.microsoft.com/office/word/2006/wordml" xmlns:wps="http://schemas.microsoft.com/office/word/2010/wordprocessingShape" mc:Ignorable="w14 w15 wp14">
+<w:document xmlns:wpc="http://schemas.microsoft.com/office/word/2010/wordprocessingCanvas" xmlns:cx="http://schemas.microsoft.com/office/drawing/2014/chartex" xmlns:cx1="http://schemas.microsoft.com/office/drawing/2015/9/8/chartex" xmlns:cx2="http://schemas.microsoft.com/office/drawing/2015/10/21/chartex" xmlns:mc="http://schemas.openxmlformats.org/markup-compatibility/2006" xmlns:o="urn:schemas-microsoft-com:office:office" xmlns:r="http://schemas.openxmlformats.org/officeDocument/2006/relationships" xmlns:m="http://schemas.openxmlformats.org/officeDocument/2006/math" xmlns:v="urn:schemas-microsoft-com:vml" xmlns:wp14="http://schemas.microsoft.com/office/word/2010/wordprocessingDrawing" xmlns:wp="http://schemas.openxmlformats.org/drawingml/2006/wordprocessingDrawing" xmlns:w10="urn:schemas-microsoft-com:office:word" xmlns:w="http://schemas.openxmlformats.org/wordprocessingml/2006/main" xmlns:w14="http://schemas.microsoft.com/office/word/2010/wordml" xmlns:w15="http://schemas.microsoft.com/office/word/2012/wordml" xmlns:w16se="http://schemas.microsoft.com/office/word/2015/wordml/symex" xmlns:wpg="http://schemas.microsoft.com/office/word/2010/wordprocessingGroup" xmlns:wpi="http://schemas.microsoft.com/office/word/2010/wordprocessingInk" xmlns:wne="http://schemas.microsoft.com/office/word/2006/wordml" xmlns:wps="http://schemas.microsoft.com/office/word/2010/wordprocessingShape" mc:Ignorable="w14 w15 w16se wp14">
   <w:body>
     <w:p>
       <w:pPr>
@@ -134,53 +134,12 @@
           <w:szCs w:val="24"/>
         </w:rPr>
       </w:pPr>
-      <w:proofErr w:type="spellStart"/>
-      <w:r>
-        <w:rPr>
-          <w:sz w:val="24"/>
-          <w:szCs w:val="24"/>
-        </w:rPr>
-        <w:t>Srikanth</w:t>
-      </w:r>
-      <w:proofErr w:type="spellEnd"/>
-      <w:r>
-        <w:rPr>
-          <w:sz w:val="24"/>
-          <w:szCs w:val="24"/>
-        </w:rPr>
-        <w:t xml:space="preserve"> </w:t>
-      </w:r>
-      <w:proofErr w:type="spellStart"/>
-      <w:r>
-        <w:rPr>
-          <w:sz w:val="24"/>
-          <w:szCs w:val="24"/>
-        </w:rPr>
-        <w:t>Babu</w:t>
-      </w:r>
-      <w:proofErr w:type="spellEnd"/>
-      <w:r>
-        <w:rPr>
-          <w:sz w:val="24"/>
-          <w:szCs w:val="24"/>
-        </w:rPr>
-        <w:t xml:space="preserve"> </w:t>
-      </w:r>
-      <w:proofErr w:type="spellStart"/>
-      <w:r>
-        <w:rPr>
-          <w:sz w:val="24"/>
-          <w:szCs w:val="24"/>
-        </w:rPr>
-        <w:t>Pusapati</w:t>
-      </w:r>
-      <w:proofErr w:type="spellEnd"/>
-      <w:r>
-        <w:rPr>
-          <w:sz w:val="24"/>
-          <w:szCs w:val="24"/>
-        </w:rPr>
-        <w:t xml:space="preserve">   </w:t>
+      <w:r>
+        <w:rPr>
+          <w:sz w:val="24"/>
+          <w:szCs w:val="24"/>
+        </w:rPr>
+        <w:t xml:space="preserve">Srikanth Babu Pusapati   </w:t>
       </w:r>
       <w:r>
         <w:rPr>
@@ -198,37 +157,12 @@
           <w:szCs w:val="24"/>
         </w:rPr>
       </w:pPr>
-      <w:proofErr w:type="spellStart"/>
-      <w:r>
-        <w:rPr>
-          <w:sz w:val="24"/>
-          <w:szCs w:val="24"/>
-        </w:rPr>
-        <w:t>Sudhira</w:t>
-      </w:r>
-      <w:proofErr w:type="spellEnd"/>
-      <w:r>
-        <w:rPr>
-          <w:sz w:val="24"/>
-          <w:szCs w:val="24"/>
-        </w:rPr>
-        <w:t xml:space="preserve"> </w:t>
-      </w:r>
-      <w:proofErr w:type="spellStart"/>
-      <w:r>
-        <w:rPr>
-          <w:sz w:val="24"/>
-          <w:szCs w:val="24"/>
-        </w:rPr>
-        <w:t>Badugu</w:t>
-      </w:r>
-      <w:proofErr w:type="spellEnd"/>
-      <w:r>
-        <w:rPr>
-          <w:sz w:val="24"/>
-          <w:szCs w:val="24"/>
-        </w:rPr>
-        <w:t xml:space="preserve">           </w:t>
+      <w:r>
+        <w:rPr>
+          <w:sz w:val="24"/>
+          <w:szCs w:val="24"/>
+        </w:rPr>
+        <w:t xml:space="preserve">Sudhira Badugu           </w:t>
       </w:r>
       <w:r>
         <w:rPr>
@@ -531,17 +465,8 @@
           <w:sz w:val="24"/>
           <w:szCs w:val="24"/>
         </w:rPr>
-        <w:t xml:space="preserve">MySQL distributed using </w:t>
-      </w:r>
-      <w:proofErr w:type="spellStart"/>
-      <w:r>
-        <w:rPr>
-          <w:sz w:val="24"/>
-          <w:szCs w:val="24"/>
-        </w:rPr>
-        <w:t>php</w:t>
-      </w:r>
-      <w:proofErr w:type="spellEnd"/>
+        <w:t>MySQL distributed using php</w:t>
+      </w:r>
       <w:r>
         <w:rPr>
           <w:sz w:val="24"/>
@@ -549,21 +474,12 @@
         </w:rPr>
         <w:t xml:space="preserve"> </w:t>
       </w:r>
-      <w:proofErr w:type="spellStart"/>
-      <w:r>
-        <w:rPr>
-          <w:sz w:val="24"/>
-          <w:szCs w:val="24"/>
-        </w:rPr>
-        <w:t>myadmin</w:t>
-      </w:r>
-      <w:proofErr w:type="spellEnd"/>
-      <w:r>
-        <w:rPr>
-          <w:sz w:val="24"/>
-          <w:szCs w:val="24"/>
-        </w:rPr>
-        <w:t>.</w:t>
+      <w:r>
+        <w:rPr>
+          <w:sz w:val="24"/>
+          <w:szCs w:val="24"/>
+        </w:rPr>
+        <w:t>myadmin.</w:t>
       </w:r>
     </w:p>
     <w:p>
@@ -670,18 +586,8 @@
           <w:sz w:val="24"/>
           <w:szCs w:val="24"/>
         </w:rPr>
-        <w:t xml:space="preserve">Gantt </w:t>
-      </w:r>
-      <w:proofErr w:type="gramStart"/>
-      <w:r>
-        <w:rPr>
-          <w:b/>
-          <w:sz w:val="24"/>
-          <w:szCs w:val="24"/>
-        </w:rPr>
-        <w:t>Chart</w:t>
-      </w:r>
-      <w:proofErr w:type="gramEnd"/>
+        <w:t>Gantt Chart</w:t>
+      </w:r>
     </w:p>
     <w:p>
       <w:pPr>
@@ -827,30 +733,14 @@
           <w:rFonts w:ascii="Calibri" w:hAnsi="Calibri" w:cs="Arial"/>
           <w:color w:val="000000"/>
         </w:rPr>
-        <w:t xml:space="preserve">One of the biggest benefits of Gantt </w:t>
-      </w:r>
-      <w:proofErr w:type="gramStart"/>
+        <w:t xml:space="preserve">One of the biggest benefits of Gantt chart </w:t>
+      </w:r>
       <w:r>
         <w:rPr>
           <w:rFonts w:ascii="Calibri" w:hAnsi="Calibri" w:cs="Arial"/>
           <w:color w:val="000000"/>
         </w:rPr>
-        <w:t xml:space="preserve">chart </w:t>
-      </w:r>
-      <w:r>
-        <w:rPr>
-          <w:rFonts w:ascii="Calibri" w:hAnsi="Calibri" w:cs="Arial"/>
-          <w:color w:val="000000"/>
-        </w:rPr>
-        <w:t xml:space="preserve"> is</w:t>
-      </w:r>
-      <w:proofErr w:type="gramEnd"/>
-      <w:r>
-        <w:rPr>
-          <w:rFonts w:ascii="Calibri" w:hAnsi="Calibri" w:cs="Arial"/>
-          <w:color w:val="000000"/>
-        </w:rPr>
-        <w:t xml:space="preserve"> the tool's ability to boil down multiple tasks and timelines into a single document. Stakeholders throughout an organization can easily understand where teams are in a process while grasping the ways in which independent elements come together toward project completion.</w:t>
+        <w:t xml:space="preserve"> is the tool's ability to boil down multiple tasks and timelines into a single document. Stakeholders throughout an organization can easily understand where teams are in a process while grasping the ways in which independent elements come together toward project completion.</w:t>
       </w:r>
     </w:p>
     <w:p>
@@ -1140,7 +1030,7 @@
           <v:shape id="_x0000_i1025" type="#_x0000_t75" style="width:460.5pt;height:211.5pt" o:ole="">
             <v:imagedata r:id="rId5" o:title=""/>
           </v:shape>
-          <o:OLEObject Type="Embed" ProgID="Excel.Sheet.12" ShapeID="_x0000_i1025" DrawAspect="Content" ObjectID="_1535394774" r:id="rId6"/>
+          <o:OLEObject Type="Embed" ProgID="Excel.Sheet.12" ShapeID="_x0000_i1025" DrawAspect="Content" ObjectID="_1535433363" r:id="rId6"/>
         </w:object>
       </w:r>
     </w:p>
@@ -1186,7 +1076,6 @@
       <w:r>
         <w:rPr>
           <w:noProof/>
-          <w:lang w:val="en-US" w:eastAsia="en-US"/>
         </w:rPr>
         <w:drawing>
           <wp:inline distT="0" distB="0" distL="0" distR="0" wp14:anchorId="4B4FA175" wp14:editId="04034E45">
@@ -1294,7 +1183,7 @@
           <w:noProof/>
           <w:sz w:val="24"/>
           <w:szCs w:val="24"/>
-          <w:lang w:val="en-US"/>
+          <w:lang w:eastAsia="en-IN"/>
         </w:rPr>
         <w:drawing>
           <wp:inline distT="0" distB="0" distL="0" distR="0" wp14:anchorId="372D9020" wp14:editId="69FEDC83">
@@ -1410,7 +1299,7 @@
           <w:noProof/>
           <w:sz w:val="24"/>
           <w:szCs w:val="24"/>
-          <w:lang w:val="en-US"/>
+          <w:lang w:eastAsia="en-IN"/>
         </w:rPr>
         <w:drawing>
           <wp:inline distT="0" distB="0" distL="0" distR="0" wp14:anchorId="715E72F7" wp14:editId="4F6D64B7">
@@ -1646,7 +1535,7 @@
           <w:sz w:val="24"/>
           <w:szCs w:val="24"/>
           <w:u w:val="single"/>
-          <w:lang w:val="en-US"/>
+          <w:lang w:eastAsia="en-IN"/>
         </w:rPr>
         <w:drawing>
           <wp:inline distT="0" distB="0" distL="0" distR="0" wp14:anchorId="32BDAB67" wp14:editId="31656FFA">
@@ -1757,6 +1646,792 @@
       <w:pPr>
         <w:rPr>
           <w:b/>
+          <w:sz w:val="24"/>
+          <w:szCs w:val="24"/>
+        </w:rPr>
+      </w:pPr>
+      <w:r>
+        <w:rPr>
+          <w:b/>
+          <w:sz w:val="24"/>
+          <w:szCs w:val="24"/>
+        </w:rPr>
+        <w:lastRenderedPageBreak/>
+        <w:t>Minutes of meeting</w:t>
+      </w:r>
+    </w:p>
+    <w:bookmarkStart w:id="1" w:name="_MON_1535383923"/>
+    <w:bookmarkEnd w:id="1"/>
+    <w:p>
+      <w:pPr>
+        <w:rPr>
+          <w:b/>
+          <w:sz w:val="24"/>
+          <w:szCs w:val="24"/>
+        </w:rPr>
+      </w:pPr>
+      <w:r>
+        <w:rPr>
+          <w:b/>
+          <w:sz w:val="24"/>
+          <w:szCs w:val="24"/>
+        </w:rPr>
+        <w:object w:dxaOrig="11175" w:dyaOrig="2919">
+          <v:shape id="_x0000_i1026" type="#_x0000_t75" style="width:585pt;height:164.25pt" o:ole="">
+            <v:imagedata r:id="rId11" o:title=""/>
+          </v:shape>
+          <o:OLEObject Type="Embed" ProgID="Excel.Sheet.12" ShapeID="_x0000_i1026" DrawAspect="Content" ObjectID="_1535433364" r:id="rId12"/>
+        </w:object>
+      </w:r>
+    </w:p>
+    <w:p>
+      <w:pPr>
+        <w:rPr>
+          <w:b/>
+          <w:sz w:val="24"/>
+          <w:szCs w:val="24"/>
+        </w:rPr>
+      </w:pPr>
+      <w:r>
+        <w:rPr>
+          <w:b/>
+          <w:sz w:val="24"/>
+          <w:szCs w:val="24"/>
+        </w:rPr>
+        <w:t>Meeting 1:30</w:t>
+      </w:r>
+      <w:r>
+        <w:rPr>
+          <w:b/>
+          <w:sz w:val="24"/>
+          <w:szCs w:val="24"/>
+          <w:vertAlign w:val="superscript"/>
+        </w:rPr>
+        <w:t>th</w:t>
+      </w:r>
+      <w:r>
+        <w:rPr>
+          <w:b/>
+          <w:sz w:val="24"/>
+          <w:szCs w:val="24"/>
+        </w:rPr>
+        <w:t xml:space="preserve"> August</w:t>
+      </w:r>
+    </w:p>
+    <w:p>
+      <w:pPr>
+        <w:pStyle w:val="Heading2"/>
+      </w:pPr>
+      <w:r>
+        <w:t>Points Discussed</w:t>
+      </w:r>
+    </w:p>
+    <w:p>
+      <w:pPr>
+        <w:pStyle w:val="ListParagraph"/>
+        <w:numPr>
+          <w:ilvl w:val="0"/>
+          <w:numId w:val="5"/>
+        </w:numPr>
+        <w:rPr>
+          <w:lang w:val="en-US"/>
+        </w:rPr>
+      </w:pPr>
+      <w:r>
+        <w:rPr>
+          <w:lang w:val="en-US"/>
+        </w:rPr>
+        <w:t>The major purpose of the project.</w:t>
+      </w:r>
+    </w:p>
+    <w:p>
+      <w:pPr>
+        <w:pStyle w:val="ListParagraph"/>
+        <w:numPr>
+          <w:ilvl w:val="0"/>
+          <w:numId w:val="5"/>
+        </w:numPr>
+        <w:rPr>
+          <w:lang w:val="en-US"/>
+        </w:rPr>
+      </w:pPr>
+      <w:r>
+        <w:rPr>
+          <w:lang w:val="en-US"/>
+        </w:rPr>
+        <w:t>Defining the major actors and interaction between them.</w:t>
+      </w:r>
+    </w:p>
+    <w:p>
+      <w:pPr>
+        <w:pStyle w:val="ListParagraph"/>
+        <w:numPr>
+          <w:ilvl w:val="0"/>
+          <w:numId w:val="5"/>
+        </w:numPr>
+        <w:rPr>
+          <w:lang w:val="en-US"/>
+        </w:rPr>
+      </w:pPr>
+      <w:r>
+        <w:rPr>
+          <w:lang w:val="en-US"/>
+        </w:rPr>
+        <w:t>Visualizing the project.</w:t>
+      </w:r>
+    </w:p>
+    <w:p>
+      <w:pPr>
+        <w:rPr>
+          <w:b/>
+          <w:sz w:val="24"/>
+          <w:szCs w:val="24"/>
+        </w:rPr>
+      </w:pPr>
+      <w:r>
+        <w:rPr>
+          <w:b/>
+          <w:sz w:val="24"/>
+          <w:szCs w:val="24"/>
+        </w:rPr>
+        <w:t>Meeting 2:1st September</w:t>
+      </w:r>
+    </w:p>
+    <w:p>
+      <w:pPr>
+        <w:pStyle w:val="Heading2"/>
+      </w:pPr>
+      <w:r>
+        <w:t>Points Discussed</w:t>
+      </w:r>
+    </w:p>
+    <w:p>
+      <w:pPr>
+        <w:pStyle w:val="ListParagraph"/>
+        <w:numPr>
+          <w:ilvl w:val="0"/>
+          <w:numId w:val="4"/>
+        </w:numPr>
+        <w:rPr>
+          <w:sz w:val="24"/>
+          <w:szCs w:val="24"/>
+        </w:rPr>
+      </w:pPr>
+      <w:r>
+        <w:rPr>
+          <w:sz w:val="24"/>
+          <w:szCs w:val="24"/>
+        </w:rPr>
+        <w:t>Requirement gathering.</w:t>
+      </w:r>
+    </w:p>
+    <w:p>
+      <w:pPr>
+        <w:pStyle w:val="ListParagraph"/>
+        <w:numPr>
+          <w:ilvl w:val="0"/>
+          <w:numId w:val="4"/>
+        </w:numPr>
+        <w:rPr>
+          <w:sz w:val="24"/>
+          <w:szCs w:val="24"/>
+        </w:rPr>
+      </w:pPr>
+      <w:r>
+        <w:rPr>
+          <w:sz w:val="24"/>
+          <w:szCs w:val="24"/>
+        </w:rPr>
+        <w:t>Project functionalities defined.</w:t>
+      </w:r>
+    </w:p>
+    <w:p>
+      <w:pPr>
+        <w:pStyle w:val="ListParagraph"/>
+        <w:numPr>
+          <w:ilvl w:val="0"/>
+          <w:numId w:val="4"/>
+        </w:numPr>
+        <w:rPr>
+          <w:sz w:val="24"/>
+          <w:szCs w:val="24"/>
+        </w:rPr>
+      </w:pPr>
+      <w:r>
+        <w:rPr>
+          <w:sz w:val="24"/>
+          <w:szCs w:val="24"/>
+        </w:rPr>
+        <w:t>Researched on the project required languages, frameworks that can be leveraged.</w:t>
+      </w:r>
+    </w:p>
+    <w:p>
+      <w:pPr>
+        <w:rPr>
+          <w:b/>
+          <w:sz w:val="24"/>
+          <w:szCs w:val="24"/>
+        </w:rPr>
+      </w:pPr>
+      <w:r>
+        <w:rPr>
+          <w:b/>
+          <w:sz w:val="24"/>
+          <w:szCs w:val="24"/>
+        </w:rPr>
+        <w:t>Meeting 3:4</w:t>
+      </w:r>
+      <w:r>
+        <w:rPr>
+          <w:b/>
+          <w:sz w:val="24"/>
+          <w:szCs w:val="24"/>
+          <w:vertAlign w:val="superscript"/>
+        </w:rPr>
+        <w:t>th</w:t>
+      </w:r>
+      <w:r>
+        <w:rPr>
+          <w:b/>
+          <w:sz w:val="24"/>
+          <w:szCs w:val="24"/>
+        </w:rPr>
+        <w:t xml:space="preserve"> September</w:t>
+      </w:r>
+    </w:p>
+    <w:p>
+      <w:pPr>
+        <w:pStyle w:val="Heading2"/>
+      </w:pPr>
+      <w:r>
+        <w:t>Points Discussed</w:t>
+      </w:r>
+    </w:p>
+    <w:p>
+      <w:pPr>
+        <w:pStyle w:val="ListParagraph"/>
+        <w:numPr>
+          <w:ilvl w:val="0"/>
+          <w:numId w:val="6"/>
+        </w:numPr>
+        <w:rPr>
+          <w:lang w:val="en-US"/>
+        </w:rPr>
+      </w:pPr>
+      <w:r>
+        <w:rPr>
+          <w:lang w:val="en-US"/>
+        </w:rPr>
+        <w:t>Discussed on the various available platforms to work on project.</w:t>
+      </w:r>
+    </w:p>
+    <w:p>
+      <w:pPr>
+        <w:pStyle w:val="ListParagraph"/>
+        <w:numPr>
+          <w:ilvl w:val="0"/>
+          <w:numId w:val="6"/>
+        </w:numPr>
+        <w:rPr>
+          <w:lang w:val="en-US"/>
+        </w:rPr>
+      </w:pPr>
+      <w:r>
+        <w:rPr>
+          <w:lang w:val="en-US"/>
+        </w:rPr>
+        <w:t>Interaction between team members they were comfortable to code.</w:t>
+      </w:r>
+    </w:p>
+    <w:p>
+      <w:pPr>
+        <w:pStyle w:val="ListParagraph"/>
+        <w:numPr>
+          <w:ilvl w:val="0"/>
+          <w:numId w:val="6"/>
+        </w:numPr>
+        <w:rPr>
+          <w:lang w:val="en-US"/>
+        </w:rPr>
+      </w:pPr>
+      <w:r>
+        <w:rPr>
+          <w:lang w:val="en-US"/>
+        </w:rPr>
+        <w:t>Finding strengths of each member of team.</w:t>
+      </w:r>
+    </w:p>
+    <w:p>
+      <w:pPr>
+        <w:pStyle w:val="ListParagraph"/>
+        <w:numPr>
+          <w:ilvl w:val="0"/>
+          <w:numId w:val="6"/>
+        </w:numPr>
+        <w:rPr>
+          <w:lang w:val="en-US"/>
+        </w:rPr>
+      </w:pPr>
+      <w:r>
+        <w:rPr>
+          <w:lang w:val="en-US"/>
+        </w:rPr>
+        <w:t>Finalized languages to be used</w:t>
+      </w:r>
+    </w:p>
+    <w:p>
+      <w:pPr>
+        <w:rPr>
+          <w:b/>
+          <w:sz w:val="24"/>
+          <w:szCs w:val="24"/>
+        </w:rPr>
+      </w:pPr>
+      <w:r>
+        <w:rPr>
+          <w:b/>
+          <w:sz w:val="24"/>
+          <w:szCs w:val="24"/>
+        </w:rPr>
+        <w:t>Meeting 4:6</w:t>
+      </w:r>
+      <w:r>
+        <w:rPr>
+          <w:b/>
+          <w:sz w:val="24"/>
+          <w:szCs w:val="24"/>
+          <w:vertAlign w:val="superscript"/>
+        </w:rPr>
+        <w:t>th</w:t>
+      </w:r>
+      <w:r>
+        <w:rPr>
+          <w:b/>
+          <w:sz w:val="24"/>
+          <w:szCs w:val="24"/>
+        </w:rPr>
+        <w:t xml:space="preserve"> September</w:t>
+      </w:r>
+    </w:p>
+    <w:p>
+      <w:pPr>
+        <w:pStyle w:val="Heading2"/>
+      </w:pPr>
+      <w:r>
+        <w:t>Points Discussed</w:t>
+      </w:r>
+    </w:p>
+    <w:p>
+      <w:pPr>
+        <w:pStyle w:val="ListParagraph"/>
+        <w:numPr>
+          <w:ilvl w:val="0"/>
+          <w:numId w:val="7"/>
+        </w:numPr>
+        <w:rPr>
+          <w:lang w:val="en-US"/>
+        </w:rPr>
+      </w:pPr>
+      <w:r>
+        <w:rPr>
+          <w:lang w:val="en-US"/>
+        </w:rPr>
+        <w:t>Identifying the project deadlines to complete.</w:t>
+      </w:r>
+    </w:p>
+    <w:p>
+      <w:pPr>
+        <w:pStyle w:val="ListParagraph"/>
+        <w:numPr>
+          <w:ilvl w:val="0"/>
+          <w:numId w:val="7"/>
+        </w:numPr>
+        <w:rPr>
+          <w:lang w:val="en-US"/>
+        </w:rPr>
+      </w:pPr>
+      <w:r>
+        <w:rPr>
+          <w:lang w:val="en-US"/>
+        </w:rPr>
+        <w:t>Making a vague idea of the risks may occur .</w:t>
+      </w:r>
+    </w:p>
+    <w:p>
+      <w:pPr>
+        <w:pStyle w:val="ListParagraph"/>
+        <w:numPr>
+          <w:ilvl w:val="0"/>
+          <w:numId w:val="7"/>
+        </w:numPr>
+        <w:rPr>
+          <w:lang w:val="en-US"/>
+        </w:rPr>
+      </w:pPr>
+      <w:r>
+        <w:rPr>
+          <w:lang w:val="en-US"/>
+        </w:rPr>
+        <w:t>Classifying and listing the risks and making the risk management table.</w:t>
+      </w:r>
+    </w:p>
+    <w:p>
+      <w:pPr>
+        <w:rPr>
+          <w:b/>
+          <w:sz w:val="24"/>
+          <w:szCs w:val="24"/>
+        </w:rPr>
+      </w:pPr>
+      <w:r>
+        <w:rPr>
+          <w:b/>
+          <w:sz w:val="24"/>
+          <w:szCs w:val="24"/>
+        </w:rPr>
+        <w:t>Meeting 5:8th</w:t>
+      </w:r>
+      <w:r>
+        <w:rPr>
+          <w:b/>
+          <w:sz w:val="24"/>
+          <w:szCs w:val="24"/>
+          <w:vertAlign w:val="superscript"/>
+        </w:rPr>
+        <w:t>th</w:t>
+      </w:r>
+      <w:r>
+        <w:rPr>
+          <w:b/>
+          <w:sz w:val="24"/>
+          <w:szCs w:val="24"/>
+        </w:rPr>
+        <w:t xml:space="preserve"> September</w:t>
+      </w:r>
+    </w:p>
+    <w:p>
+      <w:pPr>
+        <w:pStyle w:val="Heading2"/>
+      </w:pPr>
+      <w:r>
+        <w:t>Points Discussed</w:t>
+      </w:r>
+    </w:p>
+    <w:p>
+      <w:pPr>
+        <w:pStyle w:val="ListParagraph"/>
+        <w:numPr>
+          <w:ilvl w:val="0"/>
+          <w:numId w:val="8"/>
+        </w:numPr>
+        <w:rPr>
+          <w:lang w:val="en-US"/>
+        </w:rPr>
+      </w:pPr>
+      <w:r>
+        <w:rPr>
+          <w:lang w:val="en-US"/>
+        </w:rPr>
+        <w:t>Installing and getting versed with the push, pull functions.</w:t>
+      </w:r>
+    </w:p>
+    <w:p>
+      <w:pPr>
+        <w:pStyle w:val="ListParagraph"/>
+        <w:numPr>
+          <w:ilvl w:val="0"/>
+          <w:numId w:val="8"/>
+        </w:numPr>
+        <w:rPr>
+          <w:lang w:val="en-US"/>
+        </w:rPr>
+      </w:pPr>
+      <w:r>
+        <w:rPr>
+          <w:lang w:val="en-US"/>
+        </w:rPr>
+        <w:t>Getting the required software installed like XAMPP server.</w:t>
+      </w:r>
+    </w:p>
+    <w:p>
+      <w:pPr>
+        <w:pStyle w:val="ListParagraph"/>
+        <w:numPr>
+          <w:ilvl w:val="0"/>
+          <w:numId w:val="8"/>
+        </w:numPr>
+        <w:rPr>
+          <w:lang w:val="en-US"/>
+        </w:rPr>
+      </w:pPr>
+      <w:r>
+        <w:rPr>
+          <w:lang w:val="en-US"/>
+        </w:rPr>
+        <w:t>Making sure everyone is flexible with actions can be performed.</w:t>
+      </w:r>
+    </w:p>
+    <w:p>
+      <w:pPr>
+        <w:rPr>
+          <w:b/>
+          <w:sz w:val="24"/>
+          <w:szCs w:val="24"/>
+        </w:rPr>
+      </w:pPr>
+      <w:r>
+        <w:rPr>
+          <w:b/>
+          <w:sz w:val="24"/>
+          <w:szCs w:val="24"/>
+        </w:rPr>
+        <w:lastRenderedPageBreak/>
+        <w:t>Meeting 6:9</w:t>
+      </w:r>
+      <w:r>
+        <w:rPr>
+          <w:b/>
+          <w:sz w:val="24"/>
+          <w:szCs w:val="24"/>
+          <w:vertAlign w:val="superscript"/>
+        </w:rPr>
+        <w:t>th</w:t>
+      </w:r>
+      <w:r>
+        <w:rPr>
+          <w:b/>
+          <w:sz w:val="24"/>
+          <w:szCs w:val="24"/>
+        </w:rPr>
+        <w:t xml:space="preserve"> September</w:t>
+      </w:r>
+    </w:p>
+    <w:p>
+      <w:pPr>
+        <w:pStyle w:val="Heading2"/>
+      </w:pPr>
+      <w:r>
+        <w:t>Points Discussed</w:t>
+      </w:r>
+    </w:p>
+    <w:p>
+      <w:pPr>
+        <w:pStyle w:val="ListParagraph"/>
+        <w:numPr>
+          <w:ilvl w:val="0"/>
+          <w:numId w:val="9"/>
+        </w:numPr>
+        <w:rPr>
+          <w:lang w:val="en-US"/>
+        </w:rPr>
+      </w:pPr>
+      <w:r>
+        <w:rPr>
+          <w:lang w:val="en-US"/>
+        </w:rPr>
+        <w:t>Sharing the work mentioned in deliverable-I</w:t>
+      </w:r>
+    </w:p>
+    <w:p>
+      <w:pPr>
+        <w:pStyle w:val="ListParagraph"/>
+        <w:numPr>
+          <w:ilvl w:val="0"/>
+          <w:numId w:val="9"/>
+        </w:numPr>
+        <w:rPr>
+          <w:lang w:val="en-US"/>
+        </w:rPr>
+      </w:pPr>
+      <w:r>
+        <w:rPr>
+          <w:lang w:val="en-US"/>
+        </w:rPr>
+        <w:t>Quick view of the functionalities and problems may occur during implementation.</w:t>
+      </w:r>
+    </w:p>
+    <w:p>
+      <w:pPr>
+        <w:rPr>
+          <w:b/>
+          <w:sz w:val="24"/>
+          <w:szCs w:val="24"/>
+        </w:rPr>
+      </w:pPr>
+      <w:r>
+        <w:rPr>
+          <w:b/>
+          <w:sz w:val="24"/>
+          <w:szCs w:val="24"/>
+        </w:rPr>
+        <w:t>Meeting 7:10</w:t>
+      </w:r>
+      <w:r>
+        <w:rPr>
+          <w:b/>
+          <w:sz w:val="24"/>
+          <w:szCs w:val="24"/>
+        </w:rPr>
+        <w:t>st</w:t>
+      </w:r>
+      <w:r>
+        <w:rPr>
+          <w:b/>
+          <w:sz w:val="24"/>
+          <w:szCs w:val="24"/>
+          <w:vertAlign w:val="superscript"/>
+        </w:rPr>
+        <w:t>th</w:t>
+      </w:r>
+      <w:r>
+        <w:rPr>
+          <w:b/>
+          <w:sz w:val="24"/>
+          <w:szCs w:val="24"/>
+        </w:rPr>
+        <w:t xml:space="preserve"> September</w:t>
+      </w:r>
+    </w:p>
+    <w:p>
+      <w:pPr>
+        <w:pStyle w:val="Heading2"/>
+      </w:pPr>
+      <w:r>
+        <w:t>Points Discussed</w:t>
+      </w:r>
+    </w:p>
+    <w:p>
+      <w:pPr>
+        <w:pStyle w:val="ListParagraph"/>
+        <w:numPr>
+          <w:ilvl w:val="0"/>
+          <w:numId w:val="10"/>
+        </w:numPr>
+        <w:rPr>
+          <w:lang w:val="en-US"/>
+        </w:rPr>
+      </w:pPr>
+      <w:r>
+        <w:rPr>
+          <w:lang w:val="en-US"/>
+        </w:rPr>
+        <w:t>Dividing the modules to be covered in the presentation.</w:t>
+      </w:r>
+    </w:p>
+    <w:p>
+      <w:pPr>
+        <w:pStyle w:val="ListParagraph"/>
+        <w:numPr>
+          <w:ilvl w:val="0"/>
+          <w:numId w:val="10"/>
+        </w:numPr>
+        <w:rPr>
+          <w:lang w:val="en-US"/>
+        </w:rPr>
+      </w:pPr>
+      <w:r>
+        <w:rPr>
+          <w:lang w:val="en-US"/>
+        </w:rPr>
+        <w:t>Making the presentation.</w:t>
+      </w:r>
+    </w:p>
+    <w:p>
+      <w:pPr>
+        <w:rPr>
+          <w:b/>
+          <w:sz w:val="24"/>
+          <w:szCs w:val="24"/>
+        </w:rPr>
+      </w:pPr>
+      <w:r>
+        <w:rPr>
+          <w:lang w:val="en-US"/>
+        </w:rPr>
+        <w:t xml:space="preserve"> </w:t>
+      </w:r>
+      <w:r>
+        <w:rPr>
+          <w:b/>
+          <w:sz w:val="24"/>
+          <w:szCs w:val="24"/>
+        </w:rPr>
+        <w:t>Meeting 8:11st</w:t>
+      </w:r>
+      <w:r>
+        <w:rPr>
+          <w:b/>
+          <w:sz w:val="24"/>
+          <w:szCs w:val="24"/>
+          <w:vertAlign w:val="superscript"/>
+        </w:rPr>
+        <w:t>th</w:t>
+      </w:r>
+      <w:r>
+        <w:rPr>
+          <w:b/>
+          <w:sz w:val="24"/>
+          <w:szCs w:val="24"/>
+        </w:rPr>
+        <w:t xml:space="preserve"> September</w:t>
+      </w:r>
+    </w:p>
+    <w:p>
+      <w:pPr>
+        <w:pStyle w:val="Heading2"/>
+      </w:pPr>
+      <w:r>
+        <w:t>Points Discussed</w:t>
+      </w:r>
+    </w:p>
+    <w:p>
+      <w:pPr>
+        <w:pStyle w:val="ListParagraph"/>
+        <w:numPr>
+          <w:ilvl w:val="0"/>
+          <w:numId w:val="11"/>
+        </w:numPr>
+        <w:rPr>
+          <w:lang w:val="en-US"/>
+        </w:rPr>
+      </w:pPr>
+      <w:r>
+        <w:rPr>
+          <w:lang w:val="en-US"/>
+        </w:rPr>
+        <w:t>Making a review on the concepts required.</w:t>
+      </w:r>
+    </w:p>
+    <w:p>
+      <w:pPr>
+        <w:pStyle w:val="ListParagraph"/>
+        <w:numPr>
+          <w:ilvl w:val="0"/>
+          <w:numId w:val="11"/>
+        </w:numPr>
+        <w:rPr>
+          <w:lang w:val="en-US"/>
+        </w:rPr>
+      </w:pPr>
+      <w:r>
+        <w:rPr>
+          <w:lang w:val="en-US"/>
+        </w:rPr>
+        <w:t>Discussion of implementing methods.</w:t>
+      </w:r>
+    </w:p>
+    <w:p>
+      <w:pPr>
+        <w:rPr>
+          <w:sz w:val="24"/>
+          <w:szCs w:val="24"/>
+        </w:rPr>
+      </w:pPr>
+    </w:p>
+    <w:p>
+      <w:pPr>
+        <w:rPr>
+          <w:b/>
           <w:sz w:val="28"/>
           <w:szCs w:val="28"/>
           <w:lang w:val="en-US"/>
@@ -1769,7 +2444,6 @@
           <w:szCs w:val="28"/>
           <w:lang w:val="en-US"/>
         </w:rPr>
-        <w:lastRenderedPageBreak/>
         <w:t>Project Report</w:t>
       </w:r>
     </w:p>
@@ -2039,34 +2713,14 @@
                 <w:lang w:val="en-US"/>
               </w:rPr>
             </w:pPr>
-            <w:proofErr w:type="spellStart"/>
             <w:r>
               <w:rPr>
                 <w:sz w:val="24"/>
                 <w:szCs w:val="24"/>
                 <w:lang w:val="en-US"/>
               </w:rPr>
-              <w:t>Ashik</w:t>
+              <w:t>Ashik Shaik</w:t>
             </w:r>
-            <w:proofErr w:type="spellEnd"/>
-            <w:r>
-              <w:rPr>
-                <w:sz w:val="24"/>
-                <w:szCs w:val="24"/>
-                <w:lang w:val="en-US"/>
-              </w:rPr>
-              <w:t xml:space="preserve"> </w:t>
-            </w:r>
-            <w:proofErr w:type="spellStart"/>
-            <w:r>
-              <w:rPr>
-                <w:sz w:val="24"/>
-                <w:szCs w:val="24"/>
-                <w:lang w:val="en-US"/>
-              </w:rPr>
-              <w:t>Shaik</w:t>
-            </w:r>
-            <w:proofErr w:type="spellEnd"/>
           </w:p>
         </w:tc>
         <w:tc>
@@ -2149,34 +2803,14 @@
                 <w:lang w:val="en-US"/>
               </w:rPr>
             </w:pPr>
-            <w:proofErr w:type="spellStart"/>
             <w:r>
               <w:rPr>
                 <w:sz w:val="24"/>
                 <w:szCs w:val="24"/>
                 <w:lang w:val="en-US"/>
               </w:rPr>
-              <w:t>Srikanth</w:t>
+              <w:t>Srikanth Pusapati</w:t>
             </w:r>
-            <w:proofErr w:type="spellEnd"/>
-            <w:r>
-              <w:rPr>
-                <w:sz w:val="24"/>
-                <w:szCs w:val="24"/>
-                <w:lang w:val="en-US"/>
-              </w:rPr>
-              <w:t xml:space="preserve"> </w:t>
-            </w:r>
-            <w:proofErr w:type="spellStart"/>
-            <w:r>
-              <w:rPr>
-                <w:sz w:val="24"/>
-                <w:szCs w:val="24"/>
-                <w:lang w:val="en-US"/>
-              </w:rPr>
-              <w:t>Pusapati</w:t>
-            </w:r>
-            <w:proofErr w:type="spellEnd"/>
           </w:p>
         </w:tc>
         <w:tc>
@@ -2219,25 +2853,7 @@
                 <w:szCs w:val="24"/>
                 <w:lang w:val="en-US"/>
               </w:rPr>
-              <w:t xml:space="preserve">Flexible with </w:t>
-            </w:r>
-            <w:proofErr w:type="spellStart"/>
-            <w:r>
-              <w:rPr>
-                <w:sz w:val="24"/>
-                <w:szCs w:val="24"/>
-                <w:lang w:val="en-US"/>
-              </w:rPr>
-              <w:t>GitHub</w:t>
-            </w:r>
-            <w:proofErr w:type="spellEnd"/>
-            <w:r>
-              <w:rPr>
-                <w:sz w:val="24"/>
-                <w:szCs w:val="24"/>
-                <w:lang w:val="en-US"/>
-              </w:rPr>
-              <w:t>,</w:t>
+              <w:t>Flexible with GitHub,</w:t>
             </w:r>
             <w:r>
               <w:rPr>
@@ -2301,34 +2917,14 @@
                 <w:lang w:val="en-US"/>
               </w:rPr>
             </w:pPr>
-            <w:proofErr w:type="spellStart"/>
             <w:r>
               <w:rPr>
                 <w:sz w:val="24"/>
                 <w:szCs w:val="24"/>
                 <w:lang w:val="en-US"/>
               </w:rPr>
-              <w:t>Sudhira</w:t>
+              <w:t>Sudhira Badugu</w:t>
             </w:r>
-            <w:proofErr w:type="spellEnd"/>
-            <w:r>
-              <w:rPr>
-                <w:sz w:val="24"/>
-                <w:szCs w:val="24"/>
-                <w:lang w:val="en-US"/>
-              </w:rPr>
-              <w:t xml:space="preserve"> </w:t>
-            </w:r>
-            <w:proofErr w:type="spellStart"/>
-            <w:r>
-              <w:rPr>
-                <w:sz w:val="24"/>
-                <w:szCs w:val="24"/>
-                <w:lang w:val="en-US"/>
-              </w:rPr>
-              <w:t>Badugu</w:t>
-            </w:r>
-            <w:proofErr w:type="spellEnd"/>
           </w:p>
         </w:tc>
         <w:tc>
@@ -2436,13 +3032,26 @@
           <w:lang w:val="en-US"/>
         </w:rPr>
       </w:pPr>
-      <w:r>
+    </w:p>
+    <w:p>
+      <w:pPr>
         <w:rPr>
           <w:b/>
           <w:sz w:val="32"/>
           <w:szCs w:val="32"/>
           <w:lang w:val="en-US"/>
         </w:rPr>
+      </w:pPr>
+      <w:bookmarkStart w:id="2" w:name="_GoBack"/>
+      <w:bookmarkEnd w:id="2"/>
+      <w:r>
+        <w:rPr>
+          <w:b/>
+          <w:sz w:val="32"/>
+          <w:szCs w:val="32"/>
+          <w:lang w:val="en-US"/>
+        </w:rPr>
+        <w:lastRenderedPageBreak/>
         <w:t>References:</w:t>
       </w:r>
     </w:p>
@@ -2452,7 +3061,7 @@
           <w:lang w:val="en-US"/>
         </w:rPr>
       </w:pPr>
-      <w:hyperlink r:id="rId11" w:history="1">
+      <w:hyperlink r:id="rId13" w:history="1">
         <w:r>
           <w:rPr>
             <w:rStyle w:val="Hyperlink"/>
@@ -2468,7 +3077,7 @@
           <w:lang w:val="en-US"/>
         </w:rPr>
       </w:pPr>
-      <w:hyperlink r:id="rId12" w:history="1">
+      <w:hyperlink r:id="rId14" w:history="1">
         <w:r>
           <w:rPr>
             <w:rStyle w:val="Hyperlink"/>
@@ -2485,7 +3094,7 @@
           <w:szCs w:val="24"/>
         </w:rPr>
       </w:pPr>
-      <w:hyperlink r:id="rId13" w:history="1">
+      <w:hyperlink r:id="rId15" w:history="1">
         <w:r>
           <w:rPr>
             <w:rStyle w:val="Hyperlink"/>
@@ -2494,8 +3103,6 @@
           <w:t>http://economictimes.indiatimes.com/definition/risk-management</w:t>
         </w:r>
       </w:hyperlink>
-      <w:bookmarkStart w:id="1" w:name="_GoBack"/>
-      <w:bookmarkEnd w:id="1"/>
     </w:p>
     <w:sectPr>
       <w:pgSz w:w="11906" w:h="16838"/>
@@ -2508,8 +3115,97 @@
 </file>
 
 <file path=word/numbering.xml><?xml version="1.0" encoding="utf-8"?>
-<w:numbering xmlns:wpc="http://schemas.microsoft.com/office/word/2010/wordprocessingCanvas" xmlns:mc="http://schemas.openxmlformats.org/markup-compatibility/2006" xmlns:o="urn:schemas-microsoft-com:office:office" xmlns:r="http://schemas.openxmlformats.org/officeDocument/2006/relationships" xmlns:m="http://schemas.openxmlformats.org/officeDocument/2006/math" xmlns:v="urn:schemas-microsoft-com:vml" xmlns:wp14="http://schemas.microsoft.com/office/word/2010/wordprocessingDrawing" xmlns:wp="http://schemas.openxmlformats.org/drawingml/2006/wordprocessingDrawing" xmlns:w10="urn:schemas-microsoft-com:office:word" xmlns:w="http://schemas.openxmlformats.org/wordprocessingml/2006/main" xmlns:w14="http://schemas.microsoft.com/office/word/2010/wordml" xmlns:w15="http://schemas.microsoft.com/office/word/2012/wordml" xmlns:wpg="http://schemas.microsoft.com/office/word/2010/wordprocessingGroup" xmlns:wpi="http://schemas.microsoft.com/office/word/2010/wordprocessingInk" xmlns:wne="http://schemas.microsoft.com/office/word/2006/wordml" xmlns:wps="http://schemas.microsoft.com/office/word/2010/wordprocessingShape" mc:Ignorable="w14 w15 wp14">
-  <w:abstractNum w:abstractNumId="0">
+<w:numbering xmlns:wpc="http://schemas.microsoft.com/office/word/2010/wordprocessingCanvas" xmlns:cx="http://schemas.microsoft.com/office/drawing/2014/chartex" xmlns:cx1="http://schemas.microsoft.com/office/drawing/2015/9/8/chartex" xmlns:cx2="http://schemas.microsoft.com/office/drawing/2015/10/21/chartex" xmlns:mc="http://schemas.openxmlformats.org/markup-compatibility/2006" xmlns:o="urn:schemas-microsoft-com:office:office" xmlns:r="http://schemas.openxmlformats.org/officeDocument/2006/relationships" xmlns:m="http://schemas.openxmlformats.org/officeDocument/2006/math" xmlns:v="urn:schemas-microsoft-com:vml" xmlns:wp14="http://schemas.microsoft.com/office/word/2010/wordprocessingDrawing" xmlns:wp="http://schemas.openxmlformats.org/drawingml/2006/wordprocessingDrawing" xmlns:w10="urn:schemas-microsoft-com:office:word" xmlns:w="http://schemas.openxmlformats.org/wordprocessingml/2006/main" xmlns:w14="http://schemas.microsoft.com/office/word/2010/wordml" xmlns:w15="http://schemas.microsoft.com/office/word/2012/wordml" xmlns:w16se="http://schemas.microsoft.com/office/word/2015/wordml/symex" xmlns:wpg="http://schemas.microsoft.com/office/word/2010/wordprocessingGroup" xmlns:wpi="http://schemas.microsoft.com/office/word/2010/wordprocessingInk" xmlns:wne="http://schemas.microsoft.com/office/word/2006/wordml" xmlns:wps="http://schemas.microsoft.com/office/word/2010/wordprocessingShape" mc:Ignorable="w14 w15 w16se wp14">
+  <w:abstractNum w:abstractNumId="0" w15:restartNumberingAfterBreak="0">
+    <w:nsid w:val="027D25ED"/>
+    <w:multiLevelType w:val="hybridMultilevel"/>
+    <w:tmpl w:val="FF96D6AE"/>
+    <w:lvl w:ilvl="0" w:tplc="1CB47A3E">
+      <w:start w:val="1"/>
+      <w:numFmt w:val="decimal"/>
+      <w:lvlText w:val="%1."/>
+      <w:lvlJc w:val="left"/>
+      <w:pPr>
+        <w:ind w:left="615" w:hanging="360"/>
+      </w:pPr>
+      <w:rPr>
+        <w:rFonts w:hint="default"/>
+      </w:rPr>
+    </w:lvl>
+    <w:lvl w:ilvl="1" w:tplc="40090019" w:tentative="1">
+      <w:start w:val="1"/>
+      <w:numFmt w:val="lowerLetter"/>
+      <w:lvlText w:val="%2."/>
+      <w:lvlJc w:val="left"/>
+      <w:pPr>
+        <w:ind w:left="1335" w:hanging="360"/>
+      </w:pPr>
+    </w:lvl>
+    <w:lvl w:ilvl="2" w:tplc="4009001B" w:tentative="1">
+      <w:start w:val="1"/>
+      <w:numFmt w:val="lowerRoman"/>
+      <w:lvlText w:val="%3."/>
+      <w:lvlJc w:val="right"/>
+      <w:pPr>
+        <w:ind w:left="2055" w:hanging="180"/>
+      </w:pPr>
+    </w:lvl>
+    <w:lvl w:ilvl="3" w:tplc="4009000F" w:tentative="1">
+      <w:start w:val="1"/>
+      <w:numFmt w:val="decimal"/>
+      <w:lvlText w:val="%4."/>
+      <w:lvlJc w:val="left"/>
+      <w:pPr>
+        <w:ind w:left="2775" w:hanging="360"/>
+      </w:pPr>
+    </w:lvl>
+    <w:lvl w:ilvl="4" w:tplc="40090019" w:tentative="1">
+      <w:start w:val="1"/>
+      <w:numFmt w:val="lowerLetter"/>
+      <w:lvlText w:val="%5."/>
+      <w:lvlJc w:val="left"/>
+      <w:pPr>
+        <w:ind w:left="3495" w:hanging="360"/>
+      </w:pPr>
+    </w:lvl>
+    <w:lvl w:ilvl="5" w:tplc="4009001B" w:tentative="1">
+      <w:start w:val="1"/>
+      <w:numFmt w:val="lowerRoman"/>
+      <w:lvlText w:val="%6."/>
+      <w:lvlJc w:val="right"/>
+      <w:pPr>
+        <w:ind w:left="4215" w:hanging="180"/>
+      </w:pPr>
+    </w:lvl>
+    <w:lvl w:ilvl="6" w:tplc="4009000F" w:tentative="1">
+      <w:start w:val="1"/>
+      <w:numFmt w:val="decimal"/>
+      <w:lvlText w:val="%7."/>
+      <w:lvlJc w:val="left"/>
+      <w:pPr>
+        <w:ind w:left="4935" w:hanging="360"/>
+      </w:pPr>
+    </w:lvl>
+    <w:lvl w:ilvl="7" w:tplc="40090019" w:tentative="1">
+      <w:start w:val="1"/>
+      <w:numFmt w:val="lowerLetter"/>
+      <w:lvlText w:val="%8."/>
+      <w:lvlJc w:val="left"/>
+      <w:pPr>
+        <w:ind w:left="5655" w:hanging="360"/>
+      </w:pPr>
+    </w:lvl>
+    <w:lvl w:ilvl="8" w:tplc="4009001B" w:tentative="1">
+      <w:start w:val="1"/>
+      <w:numFmt w:val="lowerRoman"/>
+      <w:lvlText w:val="%9."/>
+      <w:lvlJc w:val="right"/>
+      <w:pPr>
+        <w:ind w:left="6375" w:hanging="180"/>
+      </w:pPr>
+    </w:lvl>
+  </w:abstractNum>
+  <w:abstractNum w:abstractNumId="1" w15:restartNumberingAfterBreak="0">
     <w:nsid w:val="06F066C7"/>
     <w:multiLevelType w:val="hybridMultilevel"/>
     <w:tmpl w:val="4642E088"/>
@@ -2622,7 +3318,179 @@
       </w:rPr>
     </w:lvl>
   </w:abstractNum>
-  <w:abstractNum w:abstractNumId="1">
+  <w:abstractNum w:abstractNumId="2" w15:restartNumberingAfterBreak="0">
+    <w:nsid w:val="0E936041"/>
+    <w:multiLevelType w:val="hybridMultilevel"/>
+    <w:tmpl w:val="D4427BC0"/>
+    <w:lvl w:ilvl="0" w:tplc="4009000F">
+      <w:start w:val="1"/>
+      <w:numFmt w:val="decimal"/>
+      <w:lvlText w:val="%1."/>
+      <w:lvlJc w:val="left"/>
+      <w:pPr>
+        <w:ind w:left="975" w:hanging="360"/>
+      </w:pPr>
+    </w:lvl>
+    <w:lvl w:ilvl="1" w:tplc="40090019" w:tentative="1">
+      <w:start w:val="1"/>
+      <w:numFmt w:val="lowerLetter"/>
+      <w:lvlText w:val="%2."/>
+      <w:lvlJc w:val="left"/>
+      <w:pPr>
+        <w:ind w:left="1695" w:hanging="360"/>
+      </w:pPr>
+    </w:lvl>
+    <w:lvl w:ilvl="2" w:tplc="4009001B" w:tentative="1">
+      <w:start w:val="1"/>
+      <w:numFmt w:val="lowerRoman"/>
+      <w:lvlText w:val="%3."/>
+      <w:lvlJc w:val="right"/>
+      <w:pPr>
+        <w:ind w:left="2415" w:hanging="180"/>
+      </w:pPr>
+    </w:lvl>
+    <w:lvl w:ilvl="3" w:tplc="4009000F" w:tentative="1">
+      <w:start w:val="1"/>
+      <w:numFmt w:val="decimal"/>
+      <w:lvlText w:val="%4."/>
+      <w:lvlJc w:val="left"/>
+      <w:pPr>
+        <w:ind w:left="3135" w:hanging="360"/>
+      </w:pPr>
+    </w:lvl>
+    <w:lvl w:ilvl="4" w:tplc="40090019" w:tentative="1">
+      <w:start w:val="1"/>
+      <w:numFmt w:val="lowerLetter"/>
+      <w:lvlText w:val="%5."/>
+      <w:lvlJc w:val="left"/>
+      <w:pPr>
+        <w:ind w:left="3855" w:hanging="360"/>
+      </w:pPr>
+    </w:lvl>
+    <w:lvl w:ilvl="5" w:tplc="4009001B" w:tentative="1">
+      <w:start w:val="1"/>
+      <w:numFmt w:val="lowerRoman"/>
+      <w:lvlText w:val="%6."/>
+      <w:lvlJc w:val="right"/>
+      <w:pPr>
+        <w:ind w:left="4575" w:hanging="180"/>
+      </w:pPr>
+    </w:lvl>
+    <w:lvl w:ilvl="6" w:tplc="4009000F" w:tentative="1">
+      <w:start w:val="1"/>
+      <w:numFmt w:val="decimal"/>
+      <w:lvlText w:val="%7."/>
+      <w:lvlJc w:val="left"/>
+      <w:pPr>
+        <w:ind w:left="5295" w:hanging="360"/>
+      </w:pPr>
+    </w:lvl>
+    <w:lvl w:ilvl="7" w:tplc="40090019" w:tentative="1">
+      <w:start w:val="1"/>
+      <w:numFmt w:val="lowerLetter"/>
+      <w:lvlText w:val="%8."/>
+      <w:lvlJc w:val="left"/>
+      <w:pPr>
+        <w:ind w:left="6015" w:hanging="360"/>
+      </w:pPr>
+    </w:lvl>
+    <w:lvl w:ilvl="8" w:tplc="4009001B" w:tentative="1">
+      <w:start w:val="1"/>
+      <w:numFmt w:val="lowerRoman"/>
+      <w:lvlText w:val="%9."/>
+      <w:lvlJc w:val="right"/>
+      <w:pPr>
+        <w:ind w:left="6735" w:hanging="180"/>
+      </w:pPr>
+    </w:lvl>
+  </w:abstractNum>
+  <w:abstractNum w:abstractNumId="3" w15:restartNumberingAfterBreak="0">
+    <w:nsid w:val="14B347C1"/>
+    <w:multiLevelType w:val="hybridMultilevel"/>
+    <w:tmpl w:val="006EC4B2"/>
+    <w:lvl w:ilvl="0" w:tplc="0409000F">
+      <w:start w:val="1"/>
+      <w:numFmt w:val="decimal"/>
+      <w:lvlText w:val="%1."/>
+      <w:lvlJc w:val="left"/>
+      <w:pPr>
+        <w:ind w:left="720" w:hanging="360"/>
+      </w:pPr>
+    </w:lvl>
+    <w:lvl w:ilvl="1" w:tplc="04090019" w:tentative="1">
+      <w:start w:val="1"/>
+      <w:numFmt w:val="lowerLetter"/>
+      <w:lvlText w:val="%2."/>
+      <w:lvlJc w:val="left"/>
+      <w:pPr>
+        <w:ind w:left="1440" w:hanging="360"/>
+      </w:pPr>
+    </w:lvl>
+    <w:lvl w:ilvl="2" w:tplc="0409001B" w:tentative="1">
+      <w:start w:val="1"/>
+      <w:numFmt w:val="lowerRoman"/>
+      <w:lvlText w:val="%3."/>
+      <w:lvlJc w:val="right"/>
+      <w:pPr>
+        <w:ind w:left="2160" w:hanging="180"/>
+      </w:pPr>
+    </w:lvl>
+    <w:lvl w:ilvl="3" w:tplc="0409000F" w:tentative="1">
+      <w:start w:val="1"/>
+      <w:numFmt w:val="decimal"/>
+      <w:lvlText w:val="%4."/>
+      <w:lvlJc w:val="left"/>
+      <w:pPr>
+        <w:ind w:left="2880" w:hanging="360"/>
+      </w:pPr>
+    </w:lvl>
+    <w:lvl w:ilvl="4" w:tplc="04090019" w:tentative="1">
+      <w:start w:val="1"/>
+      <w:numFmt w:val="lowerLetter"/>
+      <w:lvlText w:val="%5."/>
+      <w:lvlJc w:val="left"/>
+      <w:pPr>
+        <w:ind w:left="3600" w:hanging="360"/>
+      </w:pPr>
+    </w:lvl>
+    <w:lvl w:ilvl="5" w:tplc="0409001B" w:tentative="1">
+      <w:start w:val="1"/>
+      <w:numFmt w:val="lowerRoman"/>
+      <w:lvlText w:val="%6."/>
+      <w:lvlJc w:val="right"/>
+      <w:pPr>
+        <w:ind w:left="4320" w:hanging="180"/>
+      </w:pPr>
+    </w:lvl>
+    <w:lvl w:ilvl="6" w:tplc="0409000F" w:tentative="1">
+      <w:start w:val="1"/>
+      <w:numFmt w:val="decimal"/>
+      <w:lvlText w:val="%7."/>
+      <w:lvlJc w:val="left"/>
+      <w:pPr>
+        <w:ind w:left="5040" w:hanging="360"/>
+      </w:pPr>
+    </w:lvl>
+    <w:lvl w:ilvl="7" w:tplc="04090019" w:tentative="1">
+      <w:start w:val="1"/>
+      <w:numFmt w:val="lowerLetter"/>
+      <w:lvlText w:val="%8."/>
+      <w:lvlJc w:val="left"/>
+      <w:pPr>
+        <w:ind w:left="5760" w:hanging="360"/>
+      </w:pPr>
+    </w:lvl>
+    <w:lvl w:ilvl="8" w:tplc="0409001B" w:tentative="1">
+      <w:start w:val="1"/>
+      <w:numFmt w:val="lowerRoman"/>
+      <w:lvlText w:val="%9."/>
+      <w:lvlJc w:val="right"/>
+      <w:pPr>
+        <w:ind w:left="6480" w:hanging="180"/>
+      </w:pPr>
+    </w:lvl>
+  </w:abstractNum>
+  <w:abstractNum w:abstractNumId="4" w15:restartNumberingAfterBreak="0">
     <w:nsid w:val="15505711"/>
     <w:multiLevelType w:val="hybridMultilevel"/>
     <w:tmpl w:val="33DA960E"/>
@@ -2708,7 +3576,7 @@
       </w:pPr>
     </w:lvl>
   </w:abstractNum>
-  <w:abstractNum w:abstractNumId="2">
+  <w:abstractNum w:abstractNumId="5" w15:restartNumberingAfterBreak="0">
     <w:nsid w:val="183A142A"/>
     <w:multiLevelType w:val="hybridMultilevel"/>
     <w:tmpl w:val="13946B5A"/>
@@ -2821,20 +3689,483 @@
       </w:rPr>
     </w:lvl>
   </w:abstractNum>
+  <w:abstractNum w:abstractNumId="6" w15:restartNumberingAfterBreak="0">
+    <w:nsid w:val="32C620C1"/>
+    <w:multiLevelType w:val="hybridMultilevel"/>
+    <w:tmpl w:val="71AE87C8"/>
+    <w:lvl w:ilvl="0" w:tplc="4009000F">
+      <w:start w:val="1"/>
+      <w:numFmt w:val="decimal"/>
+      <w:lvlText w:val="%1."/>
+      <w:lvlJc w:val="left"/>
+      <w:pPr>
+        <w:ind w:left="720" w:hanging="360"/>
+      </w:pPr>
+    </w:lvl>
+    <w:lvl w:ilvl="1" w:tplc="40090019" w:tentative="1">
+      <w:start w:val="1"/>
+      <w:numFmt w:val="lowerLetter"/>
+      <w:lvlText w:val="%2."/>
+      <w:lvlJc w:val="left"/>
+      <w:pPr>
+        <w:ind w:left="1440" w:hanging="360"/>
+      </w:pPr>
+    </w:lvl>
+    <w:lvl w:ilvl="2" w:tplc="4009001B" w:tentative="1">
+      <w:start w:val="1"/>
+      <w:numFmt w:val="lowerRoman"/>
+      <w:lvlText w:val="%3."/>
+      <w:lvlJc w:val="right"/>
+      <w:pPr>
+        <w:ind w:left="2160" w:hanging="180"/>
+      </w:pPr>
+    </w:lvl>
+    <w:lvl w:ilvl="3" w:tplc="4009000F" w:tentative="1">
+      <w:start w:val="1"/>
+      <w:numFmt w:val="decimal"/>
+      <w:lvlText w:val="%4."/>
+      <w:lvlJc w:val="left"/>
+      <w:pPr>
+        <w:ind w:left="2880" w:hanging="360"/>
+      </w:pPr>
+    </w:lvl>
+    <w:lvl w:ilvl="4" w:tplc="40090019" w:tentative="1">
+      <w:start w:val="1"/>
+      <w:numFmt w:val="lowerLetter"/>
+      <w:lvlText w:val="%5."/>
+      <w:lvlJc w:val="left"/>
+      <w:pPr>
+        <w:ind w:left="3600" w:hanging="360"/>
+      </w:pPr>
+    </w:lvl>
+    <w:lvl w:ilvl="5" w:tplc="4009001B" w:tentative="1">
+      <w:start w:val="1"/>
+      <w:numFmt w:val="lowerRoman"/>
+      <w:lvlText w:val="%6."/>
+      <w:lvlJc w:val="right"/>
+      <w:pPr>
+        <w:ind w:left="4320" w:hanging="180"/>
+      </w:pPr>
+    </w:lvl>
+    <w:lvl w:ilvl="6" w:tplc="4009000F" w:tentative="1">
+      <w:start w:val="1"/>
+      <w:numFmt w:val="decimal"/>
+      <w:lvlText w:val="%7."/>
+      <w:lvlJc w:val="left"/>
+      <w:pPr>
+        <w:ind w:left="5040" w:hanging="360"/>
+      </w:pPr>
+    </w:lvl>
+    <w:lvl w:ilvl="7" w:tplc="40090019" w:tentative="1">
+      <w:start w:val="1"/>
+      <w:numFmt w:val="lowerLetter"/>
+      <w:lvlText w:val="%8."/>
+      <w:lvlJc w:val="left"/>
+      <w:pPr>
+        <w:ind w:left="5760" w:hanging="360"/>
+      </w:pPr>
+    </w:lvl>
+    <w:lvl w:ilvl="8" w:tplc="4009001B" w:tentative="1">
+      <w:start w:val="1"/>
+      <w:numFmt w:val="lowerRoman"/>
+      <w:lvlText w:val="%9."/>
+      <w:lvlJc w:val="right"/>
+      <w:pPr>
+        <w:ind w:left="6480" w:hanging="180"/>
+      </w:pPr>
+    </w:lvl>
+  </w:abstractNum>
+  <w:abstractNum w:abstractNumId="7" w15:restartNumberingAfterBreak="0">
+    <w:nsid w:val="4C5759DB"/>
+    <w:multiLevelType w:val="hybridMultilevel"/>
+    <w:tmpl w:val="DAB287C6"/>
+    <w:lvl w:ilvl="0" w:tplc="1CB47A3E">
+      <w:start w:val="1"/>
+      <w:numFmt w:val="decimal"/>
+      <w:lvlText w:val="%1."/>
+      <w:lvlJc w:val="left"/>
+      <w:pPr>
+        <w:ind w:left="615" w:hanging="360"/>
+      </w:pPr>
+      <w:rPr>
+        <w:rFonts w:hint="default"/>
+      </w:rPr>
+    </w:lvl>
+    <w:lvl w:ilvl="1" w:tplc="40090019" w:tentative="1">
+      <w:start w:val="1"/>
+      <w:numFmt w:val="lowerLetter"/>
+      <w:lvlText w:val="%2."/>
+      <w:lvlJc w:val="left"/>
+      <w:pPr>
+        <w:ind w:left="1440" w:hanging="360"/>
+      </w:pPr>
+    </w:lvl>
+    <w:lvl w:ilvl="2" w:tplc="4009001B" w:tentative="1">
+      <w:start w:val="1"/>
+      <w:numFmt w:val="lowerRoman"/>
+      <w:lvlText w:val="%3."/>
+      <w:lvlJc w:val="right"/>
+      <w:pPr>
+        <w:ind w:left="2160" w:hanging="180"/>
+      </w:pPr>
+    </w:lvl>
+    <w:lvl w:ilvl="3" w:tplc="4009000F" w:tentative="1">
+      <w:start w:val="1"/>
+      <w:numFmt w:val="decimal"/>
+      <w:lvlText w:val="%4."/>
+      <w:lvlJc w:val="left"/>
+      <w:pPr>
+        <w:ind w:left="2880" w:hanging="360"/>
+      </w:pPr>
+    </w:lvl>
+    <w:lvl w:ilvl="4" w:tplc="40090019" w:tentative="1">
+      <w:start w:val="1"/>
+      <w:numFmt w:val="lowerLetter"/>
+      <w:lvlText w:val="%5."/>
+      <w:lvlJc w:val="left"/>
+      <w:pPr>
+        <w:ind w:left="3600" w:hanging="360"/>
+      </w:pPr>
+    </w:lvl>
+    <w:lvl w:ilvl="5" w:tplc="4009001B" w:tentative="1">
+      <w:start w:val="1"/>
+      <w:numFmt w:val="lowerRoman"/>
+      <w:lvlText w:val="%6."/>
+      <w:lvlJc w:val="right"/>
+      <w:pPr>
+        <w:ind w:left="4320" w:hanging="180"/>
+      </w:pPr>
+    </w:lvl>
+    <w:lvl w:ilvl="6" w:tplc="4009000F" w:tentative="1">
+      <w:start w:val="1"/>
+      <w:numFmt w:val="decimal"/>
+      <w:lvlText w:val="%7."/>
+      <w:lvlJc w:val="left"/>
+      <w:pPr>
+        <w:ind w:left="5040" w:hanging="360"/>
+      </w:pPr>
+    </w:lvl>
+    <w:lvl w:ilvl="7" w:tplc="40090019" w:tentative="1">
+      <w:start w:val="1"/>
+      <w:numFmt w:val="lowerLetter"/>
+      <w:lvlText w:val="%8."/>
+      <w:lvlJc w:val="left"/>
+      <w:pPr>
+        <w:ind w:left="5760" w:hanging="360"/>
+      </w:pPr>
+    </w:lvl>
+    <w:lvl w:ilvl="8" w:tplc="4009001B" w:tentative="1">
+      <w:start w:val="1"/>
+      <w:numFmt w:val="lowerRoman"/>
+      <w:lvlText w:val="%9."/>
+      <w:lvlJc w:val="right"/>
+      <w:pPr>
+        <w:ind w:left="6480" w:hanging="180"/>
+      </w:pPr>
+    </w:lvl>
+  </w:abstractNum>
+  <w:abstractNum w:abstractNumId="8" w15:restartNumberingAfterBreak="0">
+    <w:nsid w:val="533A23ED"/>
+    <w:multiLevelType w:val="hybridMultilevel"/>
+    <w:tmpl w:val="FD3216AA"/>
+    <w:lvl w:ilvl="0" w:tplc="4009000F">
+      <w:start w:val="1"/>
+      <w:numFmt w:val="decimal"/>
+      <w:lvlText w:val="%1."/>
+      <w:lvlJc w:val="left"/>
+      <w:pPr>
+        <w:ind w:left="870" w:hanging="360"/>
+      </w:pPr>
+    </w:lvl>
+    <w:lvl w:ilvl="1" w:tplc="40090019" w:tentative="1">
+      <w:start w:val="1"/>
+      <w:numFmt w:val="lowerLetter"/>
+      <w:lvlText w:val="%2."/>
+      <w:lvlJc w:val="left"/>
+      <w:pPr>
+        <w:ind w:left="1590" w:hanging="360"/>
+      </w:pPr>
+    </w:lvl>
+    <w:lvl w:ilvl="2" w:tplc="4009001B" w:tentative="1">
+      <w:start w:val="1"/>
+      <w:numFmt w:val="lowerRoman"/>
+      <w:lvlText w:val="%3."/>
+      <w:lvlJc w:val="right"/>
+      <w:pPr>
+        <w:ind w:left="2310" w:hanging="180"/>
+      </w:pPr>
+    </w:lvl>
+    <w:lvl w:ilvl="3" w:tplc="4009000F" w:tentative="1">
+      <w:start w:val="1"/>
+      <w:numFmt w:val="decimal"/>
+      <w:lvlText w:val="%4."/>
+      <w:lvlJc w:val="left"/>
+      <w:pPr>
+        <w:ind w:left="3030" w:hanging="360"/>
+      </w:pPr>
+    </w:lvl>
+    <w:lvl w:ilvl="4" w:tplc="40090019" w:tentative="1">
+      <w:start w:val="1"/>
+      <w:numFmt w:val="lowerLetter"/>
+      <w:lvlText w:val="%5."/>
+      <w:lvlJc w:val="left"/>
+      <w:pPr>
+        <w:ind w:left="3750" w:hanging="360"/>
+      </w:pPr>
+    </w:lvl>
+    <w:lvl w:ilvl="5" w:tplc="4009001B" w:tentative="1">
+      <w:start w:val="1"/>
+      <w:numFmt w:val="lowerRoman"/>
+      <w:lvlText w:val="%6."/>
+      <w:lvlJc w:val="right"/>
+      <w:pPr>
+        <w:ind w:left="4470" w:hanging="180"/>
+      </w:pPr>
+    </w:lvl>
+    <w:lvl w:ilvl="6" w:tplc="4009000F" w:tentative="1">
+      <w:start w:val="1"/>
+      <w:numFmt w:val="decimal"/>
+      <w:lvlText w:val="%7."/>
+      <w:lvlJc w:val="left"/>
+      <w:pPr>
+        <w:ind w:left="5190" w:hanging="360"/>
+      </w:pPr>
+    </w:lvl>
+    <w:lvl w:ilvl="7" w:tplc="40090019" w:tentative="1">
+      <w:start w:val="1"/>
+      <w:numFmt w:val="lowerLetter"/>
+      <w:lvlText w:val="%8."/>
+      <w:lvlJc w:val="left"/>
+      <w:pPr>
+        <w:ind w:left="5910" w:hanging="360"/>
+      </w:pPr>
+    </w:lvl>
+    <w:lvl w:ilvl="8" w:tplc="4009001B" w:tentative="1">
+      <w:start w:val="1"/>
+      <w:numFmt w:val="lowerRoman"/>
+      <w:lvlText w:val="%9."/>
+      <w:lvlJc w:val="right"/>
+      <w:pPr>
+        <w:ind w:left="6630" w:hanging="180"/>
+      </w:pPr>
+    </w:lvl>
+  </w:abstractNum>
+  <w:abstractNum w:abstractNumId="9" w15:restartNumberingAfterBreak="0">
+    <w:nsid w:val="5753483B"/>
+    <w:multiLevelType w:val="hybridMultilevel"/>
+    <w:tmpl w:val="6FB02DD4"/>
+    <w:lvl w:ilvl="0" w:tplc="1CB47A3E">
+      <w:start w:val="1"/>
+      <w:numFmt w:val="decimal"/>
+      <w:lvlText w:val="%1."/>
+      <w:lvlJc w:val="left"/>
+      <w:pPr>
+        <w:ind w:left="615" w:hanging="360"/>
+      </w:pPr>
+      <w:rPr>
+        <w:rFonts w:hint="default"/>
+      </w:rPr>
+    </w:lvl>
+    <w:lvl w:ilvl="1" w:tplc="40090019" w:tentative="1">
+      <w:start w:val="1"/>
+      <w:numFmt w:val="lowerLetter"/>
+      <w:lvlText w:val="%2."/>
+      <w:lvlJc w:val="left"/>
+      <w:pPr>
+        <w:ind w:left="1440" w:hanging="360"/>
+      </w:pPr>
+    </w:lvl>
+    <w:lvl w:ilvl="2" w:tplc="4009001B" w:tentative="1">
+      <w:start w:val="1"/>
+      <w:numFmt w:val="lowerRoman"/>
+      <w:lvlText w:val="%3."/>
+      <w:lvlJc w:val="right"/>
+      <w:pPr>
+        <w:ind w:left="2160" w:hanging="180"/>
+      </w:pPr>
+    </w:lvl>
+    <w:lvl w:ilvl="3" w:tplc="4009000F" w:tentative="1">
+      <w:start w:val="1"/>
+      <w:numFmt w:val="decimal"/>
+      <w:lvlText w:val="%4."/>
+      <w:lvlJc w:val="left"/>
+      <w:pPr>
+        <w:ind w:left="2880" w:hanging="360"/>
+      </w:pPr>
+    </w:lvl>
+    <w:lvl w:ilvl="4" w:tplc="40090019" w:tentative="1">
+      <w:start w:val="1"/>
+      <w:numFmt w:val="lowerLetter"/>
+      <w:lvlText w:val="%5."/>
+      <w:lvlJc w:val="left"/>
+      <w:pPr>
+        <w:ind w:left="3600" w:hanging="360"/>
+      </w:pPr>
+    </w:lvl>
+    <w:lvl w:ilvl="5" w:tplc="4009001B" w:tentative="1">
+      <w:start w:val="1"/>
+      <w:numFmt w:val="lowerRoman"/>
+      <w:lvlText w:val="%6."/>
+      <w:lvlJc w:val="right"/>
+      <w:pPr>
+        <w:ind w:left="4320" w:hanging="180"/>
+      </w:pPr>
+    </w:lvl>
+    <w:lvl w:ilvl="6" w:tplc="4009000F" w:tentative="1">
+      <w:start w:val="1"/>
+      <w:numFmt w:val="decimal"/>
+      <w:lvlText w:val="%7."/>
+      <w:lvlJc w:val="left"/>
+      <w:pPr>
+        <w:ind w:left="5040" w:hanging="360"/>
+      </w:pPr>
+    </w:lvl>
+    <w:lvl w:ilvl="7" w:tplc="40090019" w:tentative="1">
+      <w:start w:val="1"/>
+      <w:numFmt w:val="lowerLetter"/>
+      <w:lvlText w:val="%8."/>
+      <w:lvlJc w:val="left"/>
+      <w:pPr>
+        <w:ind w:left="5760" w:hanging="360"/>
+      </w:pPr>
+    </w:lvl>
+    <w:lvl w:ilvl="8" w:tplc="4009001B" w:tentative="1">
+      <w:start w:val="1"/>
+      <w:numFmt w:val="lowerRoman"/>
+      <w:lvlText w:val="%9."/>
+      <w:lvlJc w:val="right"/>
+      <w:pPr>
+        <w:ind w:left="6480" w:hanging="180"/>
+      </w:pPr>
+    </w:lvl>
+  </w:abstractNum>
+  <w:abstractNum w:abstractNumId="10" w15:restartNumberingAfterBreak="0">
+    <w:nsid w:val="7C77462F"/>
+    <w:multiLevelType w:val="hybridMultilevel"/>
+    <w:tmpl w:val="76807BF0"/>
+    <w:lvl w:ilvl="0" w:tplc="1CB47A3E">
+      <w:start w:val="1"/>
+      <w:numFmt w:val="decimal"/>
+      <w:lvlText w:val="%1."/>
+      <w:lvlJc w:val="left"/>
+      <w:pPr>
+        <w:ind w:left="660" w:hanging="360"/>
+      </w:pPr>
+      <w:rPr>
+        <w:rFonts w:hint="default"/>
+      </w:rPr>
+    </w:lvl>
+    <w:lvl w:ilvl="1" w:tplc="40090019" w:tentative="1">
+      <w:start w:val="1"/>
+      <w:numFmt w:val="lowerLetter"/>
+      <w:lvlText w:val="%2."/>
+      <w:lvlJc w:val="left"/>
+      <w:pPr>
+        <w:ind w:left="1485" w:hanging="360"/>
+      </w:pPr>
+    </w:lvl>
+    <w:lvl w:ilvl="2" w:tplc="4009001B" w:tentative="1">
+      <w:start w:val="1"/>
+      <w:numFmt w:val="lowerRoman"/>
+      <w:lvlText w:val="%3."/>
+      <w:lvlJc w:val="right"/>
+      <w:pPr>
+        <w:ind w:left="2205" w:hanging="180"/>
+      </w:pPr>
+    </w:lvl>
+    <w:lvl w:ilvl="3" w:tplc="4009000F" w:tentative="1">
+      <w:start w:val="1"/>
+      <w:numFmt w:val="decimal"/>
+      <w:lvlText w:val="%4."/>
+      <w:lvlJc w:val="left"/>
+      <w:pPr>
+        <w:ind w:left="2925" w:hanging="360"/>
+      </w:pPr>
+    </w:lvl>
+    <w:lvl w:ilvl="4" w:tplc="40090019" w:tentative="1">
+      <w:start w:val="1"/>
+      <w:numFmt w:val="lowerLetter"/>
+      <w:lvlText w:val="%5."/>
+      <w:lvlJc w:val="left"/>
+      <w:pPr>
+        <w:ind w:left="3645" w:hanging="360"/>
+      </w:pPr>
+    </w:lvl>
+    <w:lvl w:ilvl="5" w:tplc="4009001B" w:tentative="1">
+      <w:start w:val="1"/>
+      <w:numFmt w:val="lowerRoman"/>
+      <w:lvlText w:val="%6."/>
+      <w:lvlJc w:val="right"/>
+      <w:pPr>
+        <w:ind w:left="4365" w:hanging="180"/>
+      </w:pPr>
+    </w:lvl>
+    <w:lvl w:ilvl="6" w:tplc="4009000F" w:tentative="1">
+      <w:start w:val="1"/>
+      <w:numFmt w:val="decimal"/>
+      <w:lvlText w:val="%7."/>
+      <w:lvlJc w:val="left"/>
+      <w:pPr>
+        <w:ind w:left="5085" w:hanging="360"/>
+      </w:pPr>
+    </w:lvl>
+    <w:lvl w:ilvl="7" w:tplc="40090019" w:tentative="1">
+      <w:start w:val="1"/>
+      <w:numFmt w:val="lowerLetter"/>
+      <w:lvlText w:val="%8."/>
+      <w:lvlJc w:val="left"/>
+      <w:pPr>
+        <w:ind w:left="5805" w:hanging="360"/>
+      </w:pPr>
+    </w:lvl>
+    <w:lvl w:ilvl="8" w:tplc="4009001B" w:tentative="1">
+      <w:start w:val="1"/>
+      <w:numFmt w:val="lowerRoman"/>
+      <w:lvlText w:val="%9."/>
+      <w:lvlJc w:val="right"/>
+      <w:pPr>
+        <w:ind w:left="6525" w:hanging="180"/>
+      </w:pPr>
+    </w:lvl>
+  </w:abstractNum>
   <w:num w:numId="1">
+    <w:abstractNumId w:val="4"/>
+  </w:num>
+  <w:num w:numId="2">
     <w:abstractNumId w:val="1"/>
   </w:num>
-  <w:num w:numId="2">
+  <w:num w:numId="3">
+    <w:abstractNumId w:val="5"/>
+  </w:num>
+  <w:num w:numId="4">
+    <w:abstractNumId w:val="3"/>
+  </w:num>
+  <w:num w:numId="5">
+    <w:abstractNumId w:val="2"/>
+  </w:num>
+  <w:num w:numId="6">
+    <w:abstractNumId w:val="8"/>
+  </w:num>
+  <w:num w:numId="7">
+    <w:abstractNumId w:val="6"/>
+  </w:num>
+  <w:num w:numId="8">
     <w:abstractNumId w:val="0"/>
   </w:num>
-  <w:num w:numId="3">
-    <w:abstractNumId w:val="2"/>
+  <w:num w:numId="9">
+    <w:abstractNumId w:val="7"/>
+  </w:num>
+  <w:num w:numId="10">
+    <w:abstractNumId w:val="10"/>
+  </w:num>
+  <w:num w:numId="11">
+    <w:abstractNumId w:val="9"/>
   </w:num>
 </w:numbering>
 </file>
 
 <file path=word/styles.xml><?xml version="1.0" encoding="utf-8"?>
-<w:styles xmlns:mc="http://schemas.openxmlformats.org/markup-compatibility/2006" xmlns:r="http://schemas.openxmlformats.org/officeDocument/2006/relationships" xmlns:w="http://schemas.openxmlformats.org/wordprocessingml/2006/main" xmlns:w14="http://schemas.microsoft.com/office/word/2010/wordml" xmlns:w15="http://schemas.microsoft.com/office/word/2012/wordml" mc:Ignorable="w14 w15">
+<w:styles xmlns:mc="http://schemas.openxmlformats.org/markup-compatibility/2006" xmlns:r="http://schemas.openxmlformats.org/officeDocument/2006/relationships" xmlns:w="http://schemas.openxmlformats.org/wordprocessingml/2006/main" xmlns:w14="http://schemas.microsoft.com/office/word/2010/wordml" xmlns:w15="http://schemas.microsoft.com/office/word/2012/wordml" xmlns:w16se="http://schemas.microsoft.com/office/word/2015/wordml/symex" mc:Ignorable="w14 w15 w16se">
   <w:docDefaults>
     <w:rPrDefault>
       <w:rPr>
@@ -2850,7 +4181,7 @@
       </w:pPr>
     </w:pPrDefault>
   </w:docDefaults>
-  <w:latentStyles w:defLockedState="0" w:defUIPriority="99" w:defSemiHidden="0" w:defUnhideWhenUsed="0" w:defQFormat="0" w:count="371">
+  <w:latentStyles w:defLockedState="0" w:defUIPriority="99" w:defSemiHidden="0" w:defUnhideWhenUsed="0" w:defQFormat="0" w:count="373">
     <w:lsdException w:name="Normal" w:uiPriority="0" w:qFormat="1"/>
     <w:lsdException w:name="heading 1" w:uiPriority="9" w:qFormat="1"/>
     <w:lsdException w:name="heading 2" w:semiHidden="1" w:uiPriority="9" w:unhideWhenUsed="1" w:qFormat="1"/>
@@ -2956,7 +4287,6 @@
     <w:lsdException w:name="HTML Sample" w:semiHidden="1" w:unhideWhenUsed="1"/>
     <w:lsdException w:name="HTML Typewriter" w:semiHidden="1" w:unhideWhenUsed="1"/>
     <w:lsdException w:name="HTML Variable" w:semiHidden="1" w:unhideWhenUsed="1"/>
-    <w:lsdException w:name="Normal Table" w:semiHidden="1" w:unhideWhenUsed="1"/>
     <w:lsdException w:name="annotation subject" w:semiHidden="1" w:unhideWhenUsed="1"/>
     <w:lsdException w:name="No List" w:semiHidden="1" w:unhideWhenUsed="1"/>
     <w:lsdException w:name="Outline List 1" w:semiHidden="1" w:unhideWhenUsed="1"/>
@@ -3002,11 +4332,9 @@
     <w:lsdException w:name="Table Subtle 1" w:semiHidden="1" w:unhideWhenUsed="1"/>
     <w:lsdException w:name="Table Subtle 2" w:semiHidden="1" w:unhideWhenUsed="1"/>
     <w:lsdException w:name="Table Web 1" w:semiHidden="1" w:unhideWhenUsed="1"/>
-    <w:lsdException w:name="Table Web 2" w:semiHidden="1" w:unhideWhenUsed="1"/>
     <w:lsdException w:name="Table Web 3" w:semiHidden="1" w:unhideWhenUsed="1"/>
     <w:lsdException w:name="Balloon Text" w:semiHidden="1" w:unhideWhenUsed="1"/>
     <w:lsdException w:name="Table Grid" w:uiPriority="39"/>
-    <w:lsdException w:name="Table Theme" w:semiHidden="1" w:unhideWhenUsed="1"/>
     <w:lsdException w:name="Placeholder Text" w:semiHidden="1"/>
     <w:lsdException w:name="No Spacing" w:uiPriority="1" w:qFormat="1"/>
     <w:lsdException w:name="Light Shading" w:uiPriority="60"/>
@@ -3222,6 +4550,8 @@
     <w:lsdException w:name="List Table 5 Dark Accent 6" w:uiPriority="50"/>
     <w:lsdException w:name="List Table 6 Colorful Accent 6" w:uiPriority="51"/>
     <w:lsdException w:name="List Table 7 Colorful Accent 6" w:uiPriority="52"/>
+    <w:lsdException w:name="Mention" w:semiHidden="1" w:unhideWhenUsed="1"/>
+    <w:lsdException w:name="Smart Hyperlink" w:semiHidden="1" w:unhideWhenUsed="1"/>
   </w:latentStyles>
   <w:style w:type="paragraph" w:default="1" w:styleId="Normal">
     <w:name w:val="Normal"/>
@@ -3230,6 +4560,29 @@
     <w:pPr>
       <w:spacing w:after="160" w:line="259" w:lineRule="auto"/>
     </w:pPr>
+  </w:style>
+  <w:style w:type="paragraph" w:styleId="Heading2">
+    <w:name w:val="heading 2"/>
+    <w:basedOn w:val="Normal"/>
+    <w:next w:val="Normal"/>
+    <w:link w:val="Heading2Char"/>
+    <w:uiPriority w:val="9"/>
+    <w:unhideWhenUsed/>
+    <w:qFormat/>
+    <w:rsid w:val="00767C7B"/>
+    <w:pPr>
+      <w:keepNext/>
+      <w:keepLines/>
+      <w:spacing w:before="40" w:after="0"/>
+      <w:outlineLvl w:val="1"/>
+    </w:pPr>
+    <w:rPr>
+      <w:rFonts w:asciiTheme="majorHAnsi" w:eastAsiaTheme="majorEastAsia" w:hAnsiTheme="majorHAnsi" w:cstheme="majorBidi"/>
+      <w:color w:val="365F91" w:themeColor="accent1" w:themeShade="BF"/>
+      <w:sz w:val="26"/>
+      <w:szCs w:val="26"/>
+      <w:lang w:val="en-US"/>
+    </w:rPr>
   </w:style>
   <w:style w:type="character" w:default="1" w:styleId="DefaultParagraphFont">
     <w:name w:val="Default Paragraph Font"/>
@@ -3311,7 +4664,6 @@
       <w:spacing w:after="0" w:line="240" w:lineRule="auto"/>
     </w:pPr>
     <w:tblPr>
-      <w:tblInd w:w="0" w:type="dxa"/>
       <w:tblBorders>
         <w:top w:val="single" w:sz="4" w:space="0" w:color="auto"/>
         <w:left w:val="single" w:sz="4" w:space="0" w:color="auto"/>
@@ -3320,12 +4672,6 @@
         <w:insideH w:val="single" w:sz="4" w:space="0" w:color="auto"/>
         <w:insideV w:val="single" w:sz="4" w:space="0" w:color="auto"/>
       </w:tblBorders>
-      <w:tblCellMar>
-        <w:top w:w="0" w:type="dxa"/>
-        <w:left w:w="108" w:type="dxa"/>
-        <w:bottom w:w="0" w:type="dxa"/>
-        <w:right w:w="108" w:type="dxa"/>
-      </w:tblCellMar>
     </w:tblPr>
   </w:style>
   <w:style w:type="character" w:styleId="Hyperlink">
@@ -3339,11 +4685,25 @@
       <w:u w:val="single"/>
     </w:rPr>
   </w:style>
+  <w:style w:type="character" w:customStyle="1" w:styleId="Heading2Char">
+    <w:name w:val="Heading 2 Char"/>
+    <w:basedOn w:val="DefaultParagraphFont"/>
+    <w:link w:val="Heading2"/>
+    <w:uiPriority w:val="9"/>
+    <w:rsid w:val="00767C7B"/>
+    <w:rPr>
+      <w:rFonts w:asciiTheme="majorHAnsi" w:eastAsiaTheme="majorEastAsia" w:hAnsiTheme="majorHAnsi" w:cstheme="majorBidi"/>
+      <w:color w:val="365F91" w:themeColor="accent1" w:themeShade="BF"/>
+      <w:sz w:val="26"/>
+      <w:szCs w:val="26"/>
+      <w:lang w:val="en-US"/>
+    </w:rPr>
+  </w:style>
 </w:styles>
 </file>
 
 <file path=word/charts/chart1.xml><?xml version="1.0" encoding="utf-8"?>
-<c:chartSpace xmlns:c="http://schemas.openxmlformats.org/drawingml/2006/chart" xmlns:a="http://schemas.openxmlformats.org/drawingml/2006/main" xmlns:r="http://schemas.openxmlformats.org/officeDocument/2006/relationships">
+<c:chartSpace xmlns:c="http://schemas.openxmlformats.org/drawingml/2006/chart" xmlns:a="http://schemas.openxmlformats.org/drawingml/2006/main" xmlns:r="http://schemas.openxmlformats.org/officeDocument/2006/relationships" xmlns:c16r2="http://schemas.microsoft.com/office/drawing/2015/06/chart">
   <c:date1904 val="0"/>
   <c:lang val="en-US"/>
   <c:roundedCorners val="0"/>
@@ -3522,6 +4882,11 @@
               </c:numCache>
             </c:numRef>
           </c:val>
+          <c:extLst>
+            <c:ext xmlns:c16="http://schemas.microsoft.com/office/drawing/2014/chart" uri="{C3380CC4-5D6E-409C-BE32-E72D297353CC}">
+              <c16:uniqueId val="{00000000-CB07-49D4-B9A3-F45AA12251B4}"/>
+            </c:ext>
+          </c:extLst>
         </c:ser>
         <c:ser>
           <c:idx val="1"/>
@@ -3624,6 +4989,11 @@
               </c:numCache>
             </c:numRef>
           </c:val>
+          <c:extLst>
+            <c:ext xmlns:c16="http://schemas.microsoft.com/office/drawing/2014/chart" uri="{C3380CC4-5D6E-409C-BE32-E72D297353CC}">
+              <c16:uniqueId val="{00000001-CB07-49D4-B9A3-F45AA12251B4}"/>
+            </c:ext>
+          </c:extLst>
         </c:ser>
         <c:dLbls>
           <c:showLegendKey val="0"/>
@@ -3768,7 +5138,7 @@
           <a:bodyPr rot="0" spcFirstLastPara="1" vertOverflow="ellipsis" vert="horz" wrap="square" anchor="ctr" anchorCtr="1"/>
           <a:lstStyle/>
           <a:p>
-            <a:pPr>
+            <a:pPr rtl="0">
               <a:defRPr sz="900" b="0" i="0" u="none" strike="noStrike" kern="1200" baseline="0">
                 <a:solidFill>
                   <a:schemeClr val="tx1">

</xml_diff>

<commit_message>
Added the risk management table in the report.doc
</commit_message>
<xml_diff>
--- a/Documents/Reports/Deliverable1/Report.docx
+++ b/Documents/Reports/Deliverable1/Report.docx
@@ -74,12 +74,37 @@
           <w:szCs w:val="24"/>
         </w:rPr>
       </w:pPr>
-      <w:r>
-        <w:rPr>
-          <w:sz w:val="24"/>
-          <w:szCs w:val="24"/>
-        </w:rPr>
-        <w:t xml:space="preserve">Anvesh Athmakuri   </w:t>
+      <w:proofErr w:type="spellStart"/>
+      <w:r>
+        <w:rPr>
+          <w:sz w:val="24"/>
+          <w:szCs w:val="24"/>
+        </w:rPr>
+        <w:t>Anvesh</w:t>
+      </w:r>
+      <w:proofErr w:type="spellEnd"/>
+      <w:r>
+        <w:rPr>
+          <w:sz w:val="24"/>
+          <w:szCs w:val="24"/>
+        </w:rPr>
+        <w:t xml:space="preserve"> </w:t>
+      </w:r>
+      <w:proofErr w:type="spellStart"/>
+      <w:r>
+        <w:rPr>
+          <w:sz w:val="24"/>
+          <w:szCs w:val="24"/>
+        </w:rPr>
+        <w:t>Athmakuri</w:t>
+      </w:r>
+      <w:proofErr w:type="spellEnd"/>
+      <w:r>
+        <w:rPr>
+          <w:sz w:val="24"/>
+          <w:szCs w:val="24"/>
+        </w:rPr>
+        <w:t xml:space="preserve">   </w:t>
       </w:r>
       <w:r>
         <w:rPr>
@@ -139,7 +164,39 @@
           <w:sz w:val="24"/>
           <w:szCs w:val="24"/>
         </w:rPr>
-        <w:t xml:space="preserve">Srikanth Babu Pusapati   </w:t>
+        <w:t xml:space="preserve">Srikanth </w:t>
+      </w:r>
+      <w:proofErr w:type="spellStart"/>
+      <w:r>
+        <w:rPr>
+          <w:sz w:val="24"/>
+          <w:szCs w:val="24"/>
+        </w:rPr>
+        <w:t>Babu</w:t>
+      </w:r>
+      <w:proofErr w:type="spellEnd"/>
+      <w:r>
+        <w:rPr>
+          <w:sz w:val="24"/>
+          <w:szCs w:val="24"/>
+        </w:rPr>
+        <w:t xml:space="preserve"> </w:t>
+      </w:r>
+      <w:proofErr w:type="spellStart"/>
+      <w:r>
+        <w:rPr>
+          <w:sz w:val="24"/>
+          <w:szCs w:val="24"/>
+        </w:rPr>
+        <w:t>Pusapati</w:t>
+      </w:r>
+      <w:proofErr w:type="spellEnd"/>
+      <w:r>
+        <w:rPr>
+          <w:sz w:val="24"/>
+          <w:szCs w:val="24"/>
+        </w:rPr>
+        <w:t xml:space="preserve">   </w:t>
       </w:r>
       <w:r>
         <w:rPr>
@@ -157,12 +214,37 @@
           <w:szCs w:val="24"/>
         </w:rPr>
       </w:pPr>
-      <w:r>
-        <w:rPr>
-          <w:sz w:val="24"/>
-          <w:szCs w:val="24"/>
-        </w:rPr>
-        <w:t xml:space="preserve">Sudhira Badugu           </w:t>
+      <w:proofErr w:type="spellStart"/>
+      <w:r>
+        <w:rPr>
+          <w:sz w:val="24"/>
+          <w:szCs w:val="24"/>
+        </w:rPr>
+        <w:t>Sudhira</w:t>
+      </w:r>
+      <w:proofErr w:type="spellEnd"/>
+      <w:r>
+        <w:rPr>
+          <w:sz w:val="24"/>
+          <w:szCs w:val="24"/>
+        </w:rPr>
+        <w:t xml:space="preserve"> </w:t>
+      </w:r>
+      <w:proofErr w:type="spellStart"/>
+      <w:r>
+        <w:rPr>
+          <w:sz w:val="24"/>
+          <w:szCs w:val="24"/>
+        </w:rPr>
+        <w:t>Badugu</w:t>
+      </w:r>
+      <w:proofErr w:type="spellEnd"/>
+      <w:r>
+        <w:rPr>
+          <w:sz w:val="24"/>
+          <w:szCs w:val="24"/>
+        </w:rPr>
+        <w:t xml:space="preserve">           </w:t>
       </w:r>
       <w:r>
         <w:rPr>
@@ -234,14 +316,6 @@
         </w:rPr>
         <w:t>This project will help in revolutionize the way events, parties are celebrated across the city, with no permanent staff and scheduling issues, delivery on time will be taken care by using a single site with a few clicks of buttons.</w:t>
       </w:r>
-    </w:p>
-    <w:p>
-      <w:pPr>
-        <w:rPr>
-          <w:sz w:val="24"/>
-          <w:szCs w:val="24"/>
-        </w:rPr>
-      </w:pPr>
     </w:p>
     <w:p>
       <w:pPr>
@@ -439,6 +513,15 @@
           <w:szCs w:val="24"/>
         </w:rPr>
       </w:pPr>
+    </w:p>
+    <w:p>
+      <w:pPr>
+        <w:ind w:left="360"/>
+        <w:rPr>
+          <w:sz w:val="24"/>
+          <w:szCs w:val="24"/>
+        </w:rPr>
+      </w:pPr>
       <w:r>
         <w:rPr>
           <w:sz w:val="24"/>
@@ -465,8 +548,17 @@
           <w:sz w:val="24"/>
           <w:szCs w:val="24"/>
         </w:rPr>
-        <w:t>MySQL distributed using php</w:t>
-      </w:r>
+        <w:t xml:space="preserve">MySQL distributed using </w:t>
+      </w:r>
+      <w:proofErr w:type="spellStart"/>
+      <w:r>
+        <w:rPr>
+          <w:sz w:val="24"/>
+          <w:szCs w:val="24"/>
+        </w:rPr>
+        <w:t>php</w:t>
+      </w:r>
+      <w:proofErr w:type="spellEnd"/>
       <w:r>
         <w:rPr>
           <w:sz w:val="24"/>
@@ -474,12 +566,21 @@
         </w:rPr>
         <w:t xml:space="preserve"> </w:t>
       </w:r>
-      <w:r>
-        <w:rPr>
-          <w:sz w:val="24"/>
-          <w:szCs w:val="24"/>
-        </w:rPr>
-        <w:t>myadmin.</w:t>
+      <w:proofErr w:type="spellStart"/>
+      <w:r>
+        <w:rPr>
+          <w:sz w:val="24"/>
+          <w:szCs w:val="24"/>
+        </w:rPr>
+        <w:t>myadmin</w:t>
+      </w:r>
+      <w:proofErr w:type="spellEnd"/>
+      <w:r>
+        <w:rPr>
+          <w:sz w:val="24"/>
+          <w:szCs w:val="24"/>
+        </w:rPr>
+        <w:t>.</w:t>
       </w:r>
     </w:p>
     <w:p>
@@ -563,14 +664,6 @@
         </w:rPr>
         <w:t>yle features for the website UI.</w:t>
       </w:r>
-    </w:p>
-    <w:p>
-      <w:pPr>
-        <w:rPr>
-          <w:sz w:val="24"/>
-          <w:szCs w:val="24"/>
-        </w:rPr>
-      </w:pPr>
     </w:p>
     <w:p>
       <w:pPr>
@@ -733,14 +826,30 @@
           <w:rFonts w:ascii="Calibri" w:hAnsi="Calibri" w:cs="Arial"/>
           <w:color w:val="000000"/>
         </w:rPr>
-        <w:t xml:space="preserve">One of the biggest benefits of Gantt chart </w:t>
-      </w:r>
+        <w:t xml:space="preserve">One of the biggest benefits of Gantt </w:t>
+      </w:r>
+      <w:proofErr w:type="gramStart"/>
       <w:r>
         <w:rPr>
           <w:rFonts w:ascii="Calibri" w:hAnsi="Calibri" w:cs="Arial"/>
           <w:color w:val="000000"/>
         </w:rPr>
-        <w:t xml:space="preserve"> is the tool's ability to boil down multiple tasks and timelines into a single document. Stakeholders throughout an organization can easily understand where teams are in a process while grasping the ways in which independent elements come together toward project completion.</w:t>
+        <w:t xml:space="preserve">chart </w:t>
+      </w:r>
+      <w:r>
+        <w:rPr>
+          <w:rFonts w:ascii="Calibri" w:hAnsi="Calibri" w:cs="Arial"/>
+          <w:color w:val="000000"/>
+        </w:rPr>
+        <w:t xml:space="preserve"> is</w:t>
+      </w:r>
+      <w:proofErr w:type="gramEnd"/>
+      <w:r>
+        <w:rPr>
+          <w:rFonts w:ascii="Calibri" w:hAnsi="Calibri" w:cs="Arial"/>
+          <w:color w:val="000000"/>
+        </w:rPr>
+        <w:t xml:space="preserve"> the tool's ability to boil down multiple tasks and timelines into a single document. Stakeholders throughout an organization can easily understand where teams are in a process while grasping the ways in which independent elements come together toward project completion.</w:t>
       </w:r>
     </w:p>
     <w:p>
@@ -926,6 +1035,13 @@
           <w:color w:val="000000"/>
         </w:rPr>
       </w:pPr>
+      <w:r>
+        <w:rPr>
+          <w:rFonts w:ascii="Calibri" w:hAnsi="Calibri" w:cs="Arial"/>
+          <w:color w:val="000000"/>
+        </w:rPr>
+        <w:t>We have drawn this chart with given values in the below table that describes the high level planning of project using Excel sheet. The sheet has also been included in the directory.</w:t>
+      </w:r>
     </w:p>
     <w:p>
       <w:pPr>
@@ -936,13 +1052,16 @@
           <w:color w:val="000000"/>
         </w:rPr>
       </w:pPr>
-      <w:r>
+    </w:p>
+    <w:p>
+      <w:pPr>
+        <w:pStyle w:val="NormalWeb"/>
+        <w:spacing w:before="0" w:beforeAutospacing="0" w:after="135" w:afterAutospacing="0" w:line="270" w:lineRule="atLeast"/>
         <w:rPr>
           <w:rFonts w:ascii="Calibri" w:hAnsi="Calibri" w:cs="Arial"/>
           <w:color w:val="000000"/>
         </w:rPr>
-        <w:t>We have drawn this chart with given values in the below table that describes the high level planning of project using Excel sheet. The sheet has also been included in the directory.</w:t>
-      </w:r>
+      </w:pPr>
     </w:p>
     <w:p>
       <w:pPr>
@@ -973,21 +1092,12 @@
           <w:color w:val="000000"/>
         </w:rPr>
       </w:pPr>
-    </w:p>
-    <w:p>
-      <w:pPr>
-        <w:pStyle w:val="NormalWeb"/>
-        <w:spacing w:before="0" w:beforeAutospacing="0" w:after="135" w:afterAutospacing="0" w:line="270" w:lineRule="atLeast"/>
+      <w:r>
         <w:rPr>
           <w:rFonts w:ascii="Calibri" w:hAnsi="Calibri" w:cs="Arial"/>
           <w:color w:val="000000"/>
         </w:rPr>
-      </w:pPr>
-      <w:r>
-        <w:rPr>
-          <w:rFonts w:ascii="Calibri" w:hAnsi="Calibri" w:cs="Arial"/>
-          <w:color w:val="000000"/>
-        </w:rPr>
+        <w:lastRenderedPageBreak/>
         <w:t>Project Planning Table:</w:t>
       </w:r>
     </w:p>
@@ -1028,9 +1138,9 @@
             <o:lock v:ext="edit" aspectratio="t"/>
           </v:shapetype>
           <v:shape id="_x0000_i1025" type="#_x0000_t75" style="width:460.5pt;height:211.5pt" o:ole="">
-            <v:imagedata r:id="rId5" o:title=""/>
+            <v:imagedata r:id="rId7" o:title=""/>
           </v:shape>
-          <o:OLEObject Type="Embed" ProgID="Excel.Sheet.12" ShapeID="_x0000_i1025" DrawAspect="Content" ObjectID="_1535433363" r:id="rId6"/>
+          <o:OLEObject Type="Embed" ProgID="Excel.Sheet.12" ShapeID="_x0000_i1025" DrawAspect="Content" ObjectID="_1535434044" r:id="rId8"/>
         </w:object>
       </w:r>
     </w:p>
@@ -1085,7 +1195,7 @@
             <wp:cNvGraphicFramePr/>
             <a:graphic xmlns:a="http://schemas.openxmlformats.org/drawingml/2006/main">
               <a:graphicData uri="http://schemas.openxmlformats.org/drawingml/2006/chart">
-                <c:chart xmlns:c="http://schemas.openxmlformats.org/drawingml/2006/chart" xmlns:r="http://schemas.openxmlformats.org/officeDocument/2006/relationships" r:id="rId7"/>
+                <c:chart xmlns:c="http://schemas.openxmlformats.org/drawingml/2006/chart" xmlns:r="http://schemas.openxmlformats.org/officeDocument/2006/relationships" r:id="rId9"/>
               </a:graphicData>
             </a:graphic>
           </wp:inline>
@@ -1122,6 +1232,15 @@
     <w:p>
       <w:pPr>
         <w:rPr>
+          <w:sz w:val="24"/>
+          <w:szCs w:val="24"/>
+        </w:rPr>
+      </w:pPr>
+    </w:p>
+    <w:p>
+      <w:pPr>
+        <w:rPr>
+          <w:b/>
           <w:sz w:val="24"/>
           <w:szCs w:val="24"/>
         </w:rPr>
@@ -1203,7 +1322,7 @@
                     </pic:cNvPicPr>
                   </pic:nvPicPr>
                   <pic:blipFill>
-                    <a:blip r:embed="rId8">
+                    <a:blip r:embed="rId10">
                       <a:extLst>
                         <a:ext uri="{28A0092B-C50C-407E-A947-70E740481C1C}">
                           <a14:useLocalDpi xmlns:a14="http://schemas.microsoft.com/office/drawing/2010/main" val="0"/>
@@ -1319,7 +1438,7 @@
                     </pic:cNvPicPr>
                   </pic:nvPicPr>
                   <pic:blipFill>
-                    <a:blip r:embed="rId9">
+                    <a:blip r:embed="rId11">
                       <a:extLst>
                         <a:ext uri="{28A0092B-C50C-407E-A947-70E740481C1C}">
                           <a14:useLocalDpi xmlns:a14="http://schemas.microsoft.com/office/drawing/2010/main" val="0"/>
@@ -1555,7 +1674,7 @@
                     </pic:cNvPicPr>
                   </pic:nvPicPr>
                   <pic:blipFill>
-                    <a:blip r:embed="rId10">
+                    <a:blip r:embed="rId12">
                       <a:extLst>
                         <a:ext uri="{28A0092B-C50C-407E-A947-70E740481C1C}">
                           <a14:useLocalDpi xmlns:a14="http://schemas.microsoft.com/office/drawing/2010/main" val="0"/>
@@ -1678,9 +1797,9 @@
         </w:rPr>
         <w:object w:dxaOrig="11175" w:dyaOrig="2919">
           <v:shape id="_x0000_i1026" type="#_x0000_t75" style="width:585pt;height:164.25pt" o:ole="">
-            <v:imagedata r:id="rId11" o:title=""/>
+            <v:imagedata r:id="rId13" o:title=""/>
           </v:shape>
-          <o:OLEObject Type="Embed" ProgID="Excel.Sheet.12" ShapeID="_x0000_i1026" DrawAspect="Content" ObjectID="_1535433364" r:id="rId12"/>
+          <o:OLEObject Type="Embed" ProgID="Excel.Sheet.12" ShapeID="_x0000_i1026" DrawAspect="Content" ObjectID="_1535434045" r:id="rId14"/>
         </w:object>
       </w:r>
     </w:p>
@@ -2036,7 +2155,21 @@
         <w:rPr>
           <w:lang w:val="en-US"/>
         </w:rPr>
-        <w:t>Identifying the project deadlines to complete.</w:t>
+        <w:t xml:space="preserve">Identifying the project deadlines </w:t>
+      </w:r>
+      <w:proofErr w:type="gramStart"/>
+      <w:r>
+        <w:rPr>
+          <w:lang w:val="en-US"/>
+        </w:rPr>
+        <w:t>to</w:t>
+      </w:r>
+      <w:proofErr w:type="gramEnd"/>
+      <w:r>
+        <w:rPr>
+          <w:lang w:val="en-US"/>
+        </w:rPr>
+        <w:t xml:space="preserve"> complete.</w:t>
       </w:r>
     </w:p>
     <w:p>
@@ -2054,8 +2187,16 @@
         <w:rPr>
           <w:lang w:val="en-US"/>
         </w:rPr>
-        <w:t>Making a vague idea of the risks may occur .</w:t>
-      </w:r>
+        <w:t xml:space="preserve">Making a vague idea of the risks may </w:t>
+      </w:r>
+      <w:proofErr w:type="gramStart"/>
+      <w:r>
+        <w:rPr>
+          <w:lang w:val="en-US"/>
+        </w:rPr>
+        <w:t>occur .</w:t>
+      </w:r>
+      <w:proofErr w:type="gramEnd"/>
     </w:p>
     <w:p>
       <w:pPr>
@@ -2229,7 +2370,21 @@
         <w:rPr>
           <w:lang w:val="en-US"/>
         </w:rPr>
-        <w:t>Sharing the work mentioned in deliverable-I</w:t>
+        <w:t xml:space="preserve">Sharing the work mentioned in </w:t>
+      </w:r>
+      <w:proofErr w:type="gramStart"/>
+      <w:r>
+        <w:rPr>
+          <w:lang w:val="en-US"/>
+        </w:rPr>
+        <w:t>deliverable</w:t>
+      </w:r>
+      <w:proofErr w:type="gramEnd"/>
+      <w:r>
+        <w:rPr>
+          <w:lang w:val="en-US"/>
+        </w:rPr>
+        <w:t>-I</w:t>
       </w:r>
     </w:p>
     <w:p>
@@ -2346,12 +2501,6 @@
       </w:pPr>
       <w:r>
         <w:rPr>
-          <w:lang w:val="en-US"/>
-        </w:rPr>
-        <w:t xml:space="preserve"> </w:t>
-      </w:r>
-      <w:r>
-        <w:rPr>
           <w:b/>
           <w:sz w:val="24"/>
           <w:szCs w:val="24"/>
@@ -2381,7 +2530,7 @@
         <w:pStyle w:val="Heading2"/>
       </w:pPr>
       <w:r>
-        <w:t>Points Discussed</w:t>
+        <w:t xml:space="preserve"> Points Discussed</w:t>
       </w:r>
     </w:p>
     <w:p>
@@ -2422,9 +2571,1306 @@
     </w:p>
     <w:p>
       <w:pPr>
-        <w:rPr>
-          <w:sz w:val="24"/>
-          <w:szCs w:val="24"/>
+        <w:pStyle w:val="NormalWeb"/>
+        <w:spacing w:before="0" w:beforeAutospacing="0" w:after="135" w:afterAutospacing="0" w:line="270" w:lineRule="atLeast"/>
+        <w:rPr>
+          <w:rFonts w:asciiTheme="minorHAnsi" w:hAnsiTheme="minorHAnsi" w:cs="Arial"/>
+          <w:color w:val="000000"/>
+        </w:rPr>
+      </w:pPr>
+      <w:r>
+        <w:rPr>
+          <w:rFonts w:asciiTheme="minorHAnsi" w:hAnsiTheme="minorHAnsi"/>
+          <w:b/>
+        </w:rPr>
+        <w:t xml:space="preserve">  </w:t>
+      </w:r>
+      <w:r>
+        <w:rPr>
+          <w:rFonts w:asciiTheme="minorHAnsi" w:hAnsiTheme="minorHAnsi"/>
+          <w:b/>
+        </w:rPr>
+        <w:t>Risk Management:</w:t>
+      </w:r>
+    </w:p>
+    <w:p>
+      <w:pPr>
+        <w:ind w:left="255"/>
+        <w:rPr>
+          <w:b/>
+          <w:sz w:val="24"/>
+          <w:szCs w:val="24"/>
+        </w:rPr>
+      </w:pPr>
+      <w:r>
+        <w:rPr>
+          <w:rFonts w:cs="Arial"/>
+          <w:color w:val="393939"/>
+          <w:sz w:val="24"/>
+          <w:szCs w:val="24"/>
+          <w:shd w:val="clear" w:color="auto" w:fill="FFFFFF"/>
+        </w:rPr>
+        <w:t xml:space="preserve">Risk management refers to the practice of identifying potential risks in advance, </w:t>
+      </w:r>
+      <w:proofErr w:type="spellStart"/>
+      <w:r>
+        <w:rPr>
+          <w:rFonts w:cs="Arial"/>
+          <w:color w:val="393939"/>
+          <w:sz w:val="24"/>
+          <w:szCs w:val="24"/>
+          <w:shd w:val="clear" w:color="auto" w:fill="FFFFFF"/>
+        </w:rPr>
+        <w:t>analyzing</w:t>
+      </w:r>
+      <w:proofErr w:type="spellEnd"/>
+      <w:r>
+        <w:rPr>
+          <w:rFonts w:cs="Arial"/>
+          <w:color w:val="393939"/>
+          <w:sz w:val="24"/>
+          <w:szCs w:val="24"/>
+          <w:shd w:val="clear" w:color="auto" w:fill="FFFFFF"/>
+        </w:rPr>
+        <w:t xml:space="preserve"> them and taking precautionary steps to reduce/curb the risk. The following table includes the various risks and their priorities and its mitigation plans. It also includes the Re-Evaluation plan as the time progresses. </w:t>
+      </w:r>
+    </w:p>
+    <w:tbl>
+      <w:tblPr>
+        <w:tblStyle w:val="GridTable4-Accent3"/>
+        <w:tblpPr w:leftFromText="180" w:rightFromText="180" w:vertAnchor="text" w:horzAnchor="margin" w:tblpXSpec="center" w:tblpY="203"/>
+        <w:tblW w:w="11070" w:type="dxa"/>
+        <w:tblLook w:val="04A0" w:firstRow="1" w:lastRow="0" w:firstColumn="1" w:lastColumn="0" w:noHBand="0" w:noVBand="1"/>
+      </w:tblPr>
+      <w:tblGrid>
+        <w:gridCol w:w="681"/>
+        <w:gridCol w:w="1040"/>
+        <w:gridCol w:w="1494"/>
+        <w:gridCol w:w="2258"/>
+        <w:gridCol w:w="2541"/>
+        <w:gridCol w:w="3056"/>
+      </w:tblGrid>
+      <w:tr>
+        <w:trPr>
+          <w:cnfStyle w:val="100000000000" w:firstRow="1" w:lastRow="0" w:firstColumn="0" w:lastColumn="0" w:oddVBand="0" w:evenVBand="0" w:oddHBand="0" w:evenHBand="0" w:firstRowFirstColumn="0" w:firstRowLastColumn="0" w:lastRowFirstColumn="0" w:lastRowLastColumn="0"/>
+        </w:trPr>
+        <w:tc>
+          <w:tcPr>
+            <w:cnfStyle w:val="001000000000" w:firstRow="0" w:lastRow="0" w:firstColumn="1" w:lastColumn="0" w:oddVBand="0" w:evenVBand="0" w:oddHBand="0" w:evenHBand="0" w:firstRowFirstColumn="0" w:firstRowLastColumn="0" w:lastRowFirstColumn="0" w:lastRowLastColumn="0"/>
+            <w:tcW w:w="681" w:type="dxa"/>
+          </w:tcPr>
+          <w:p>
+            <w:pPr>
+              <w:rPr>
+                <w:sz w:val="24"/>
+                <w:szCs w:val="24"/>
+                <w:lang w:val="en-US"/>
+              </w:rPr>
+            </w:pPr>
+            <w:proofErr w:type="spellStart"/>
+            <w:proofErr w:type="gramStart"/>
+            <w:r>
+              <w:rPr>
+                <w:sz w:val="24"/>
+                <w:szCs w:val="24"/>
+                <w:lang w:val="en-US"/>
+              </w:rPr>
+              <w:t>S.No</w:t>
+            </w:r>
+            <w:proofErr w:type="spellEnd"/>
+            <w:proofErr w:type="gramEnd"/>
+          </w:p>
+        </w:tc>
+        <w:tc>
+          <w:tcPr>
+            <w:tcW w:w="1040" w:type="dxa"/>
+          </w:tcPr>
+          <w:p>
+            <w:pPr>
+              <w:cnfStyle w:val="100000000000" w:firstRow="1" w:lastRow="0" w:firstColumn="0" w:lastColumn="0" w:oddVBand="0" w:evenVBand="0" w:oddHBand="0" w:evenHBand="0" w:firstRowFirstColumn="0" w:firstRowLastColumn="0" w:lastRowFirstColumn="0" w:lastRowLastColumn="0"/>
+              <w:rPr>
+                <w:sz w:val="24"/>
+                <w:szCs w:val="24"/>
+                <w:lang w:val="en-US"/>
+              </w:rPr>
+            </w:pPr>
+            <w:r>
+              <w:rPr>
+                <w:sz w:val="24"/>
+                <w:szCs w:val="24"/>
+                <w:lang w:val="en-US"/>
+              </w:rPr>
+              <w:t>Priority</w:t>
+            </w:r>
+          </w:p>
+        </w:tc>
+        <w:tc>
+          <w:tcPr>
+            <w:tcW w:w="1494" w:type="dxa"/>
+          </w:tcPr>
+          <w:p>
+            <w:pPr>
+              <w:cnfStyle w:val="100000000000" w:firstRow="1" w:lastRow="0" w:firstColumn="0" w:lastColumn="0" w:oddVBand="0" w:evenVBand="0" w:oddHBand="0" w:evenHBand="0" w:firstRowFirstColumn="0" w:firstRowLastColumn="0" w:lastRowFirstColumn="0" w:lastRowLastColumn="0"/>
+              <w:rPr>
+                <w:sz w:val="24"/>
+                <w:szCs w:val="24"/>
+                <w:lang w:val="en-US"/>
+              </w:rPr>
+            </w:pPr>
+            <w:r>
+              <w:rPr>
+                <w:sz w:val="24"/>
+                <w:szCs w:val="24"/>
+                <w:lang w:val="en-US"/>
+              </w:rPr>
+              <w:t>Description</w:t>
+            </w:r>
+          </w:p>
+        </w:tc>
+        <w:tc>
+          <w:tcPr>
+            <w:tcW w:w="2258" w:type="dxa"/>
+          </w:tcPr>
+          <w:p>
+            <w:pPr>
+              <w:cnfStyle w:val="100000000000" w:firstRow="1" w:lastRow="0" w:firstColumn="0" w:lastColumn="0" w:oddVBand="0" w:evenVBand="0" w:oddHBand="0" w:evenHBand="0" w:firstRowFirstColumn="0" w:firstRowLastColumn="0" w:lastRowFirstColumn="0" w:lastRowLastColumn="0"/>
+              <w:rPr>
+                <w:sz w:val="24"/>
+                <w:szCs w:val="24"/>
+                <w:lang w:val="en-US"/>
+              </w:rPr>
+            </w:pPr>
+            <w:r>
+              <w:rPr>
+                <w:sz w:val="24"/>
+                <w:szCs w:val="24"/>
+                <w:lang w:val="en-US"/>
+              </w:rPr>
+              <w:t>Comments</w:t>
+            </w:r>
+          </w:p>
+        </w:tc>
+        <w:tc>
+          <w:tcPr>
+            <w:tcW w:w="2541" w:type="dxa"/>
+          </w:tcPr>
+          <w:p>
+            <w:pPr>
+              <w:cnfStyle w:val="100000000000" w:firstRow="1" w:lastRow="0" w:firstColumn="0" w:lastColumn="0" w:oddVBand="0" w:evenVBand="0" w:oddHBand="0" w:evenHBand="0" w:firstRowFirstColumn="0" w:firstRowLastColumn="0" w:lastRowFirstColumn="0" w:lastRowLastColumn="0"/>
+              <w:rPr>
+                <w:sz w:val="24"/>
+                <w:szCs w:val="24"/>
+                <w:lang w:val="en-US"/>
+              </w:rPr>
+            </w:pPr>
+            <w:r>
+              <w:rPr>
+                <w:sz w:val="24"/>
+                <w:szCs w:val="24"/>
+                <w:lang w:val="en-US"/>
+              </w:rPr>
+              <w:t>Contingency plans</w:t>
+            </w:r>
+          </w:p>
+        </w:tc>
+        <w:tc>
+          <w:tcPr>
+            <w:tcW w:w="3056" w:type="dxa"/>
+          </w:tcPr>
+          <w:p>
+            <w:pPr>
+              <w:cnfStyle w:val="100000000000" w:firstRow="1" w:lastRow="0" w:firstColumn="0" w:lastColumn="0" w:oddVBand="0" w:evenVBand="0" w:oddHBand="0" w:evenHBand="0" w:firstRowFirstColumn="0" w:firstRowLastColumn="0" w:lastRowFirstColumn="0" w:lastRowLastColumn="0"/>
+              <w:rPr>
+                <w:sz w:val="24"/>
+                <w:szCs w:val="24"/>
+                <w:lang w:val="en-US"/>
+              </w:rPr>
+            </w:pPr>
+            <w:r>
+              <w:rPr>
+                <w:sz w:val="24"/>
+                <w:szCs w:val="24"/>
+                <w:lang w:val="en-US"/>
+              </w:rPr>
+              <w:t xml:space="preserve">Re-Evaluation </w:t>
+            </w:r>
+          </w:p>
+        </w:tc>
+      </w:tr>
+      <w:tr>
+        <w:trPr>
+          <w:cnfStyle w:val="000000100000" w:firstRow="0" w:lastRow="0" w:firstColumn="0" w:lastColumn="0" w:oddVBand="0" w:evenVBand="0" w:oddHBand="1" w:evenHBand="0" w:firstRowFirstColumn="0" w:firstRowLastColumn="0" w:lastRowFirstColumn="0" w:lastRowLastColumn="0"/>
+        </w:trPr>
+        <w:tc>
+          <w:tcPr>
+            <w:cnfStyle w:val="001000000000" w:firstRow="0" w:lastRow="0" w:firstColumn="1" w:lastColumn="0" w:oddVBand="0" w:evenVBand="0" w:oddHBand="0" w:evenHBand="0" w:firstRowFirstColumn="0" w:firstRowLastColumn="0" w:lastRowFirstColumn="0" w:lastRowLastColumn="0"/>
+            <w:tcW w:w="681" w:type="dxa"/>
+          </w:tcPr>
+          <w:p>
+            <w:pPr>
+              <w:rPr>
+                <w:sz w:val="24"/>
+                <w:szCs w:val="24"/>
+                <w:lang w:val="en-US"/>
+              </w:rPr>
+            </w:pPr>
+            <w:r>
+              <w:rPr>
+                <w:sz w:val="24"/>
+                <w:szCs w:val="24"/>
+                <w:lang w:val="en-US"/>
+              </w:rPr>
+              <w:t>1</w:t>
+            </w:r>
+          </w:p>
+        </w:tc>
+        <w:tc>
+          <w:tcPr>
+            <w:tcW w:w="1040" w:type="dxa"/>
+          </w:tcPr>
+          <w:p>
+            <w:pPr>
+              <w:cnfStyle w:val="000000100000" w:firstRow="0" w:lastRow="0" w:firstColumn="0" w:lastColumn="0" w:oddVBand="0" w:evenVBand="0" w:oddHBand="1" w:evenHBand="0" w:firstRowFirstColumn="0" w:firstRowLastColumn="0" w:lastRowFirstColumn="0" w:lastRowLastColumn="0"/>
+              <w:rPr>
+                <w:sz w:val="24"/>
+                <w:szCs w:val="24"/>
+                <w:lang w:val="en-US"/>
+              </w:rPr>
+            </w:pPr>
+            <w:r>
+              <w:rPr>
+                <w:sz w:val="24"/>
+                <w:szCs w:val="24"/>
+                <w:lang w:val="en-US"/>
+              </w:rPr>
+              <w:t>Normal</w:t>
+            </w:r>
+          </w:p>
+        </w:tc>
+        <w:tc>
+          <w:tcPr>
+            <w:tcW w:w="1494" w:type="dxa"/>
+          </w:tcPr>
+          <w:p>
+            <w:pPr>
+              <w:cnfStyle w:val="000000100000" w:firstRow="0" w:lastRow="0" w:firstColumn="0" w:lastColumn="0" w:oddVBand="0" w:evenVBand="0" w:oddHBand="1" w:evenHBand="0" w:firstRowFirstColumn="0" w:firstRowLastColumn="0" w:lastRowFirstColumn="0" w:lastRowLastColumn="0"/>
+              <w:rPr>
+                <w:sz w:val="24"/>
+                <w:szCs w:val="24"/>
+                <w:lang w:val="en-US"/>
+              </w:rPr>
+            </w:pPr>
+            <w:r>
+              <w:rPr>
+                <w:sz w:val="24"/>
+                <w:szCs w:val="24"/>
+                <w:lang w:val="en-US"/>
+              </w:rPr>
+              <w:t>Hardware Setup</w:t>
+            </w:r>
+          </w:p>
+        </w:tc>
+        <w:tc>
+          <w:tcPr>
+            <w:tcW w:w="2258" w:type="dxa"/>
+          </w:tcPr>
+          <w:p>
+            <w:pPr>
+              <w:cnfStyle w:val="000000100000" w:firstRow="0" w:lastRow="0" w:firstColumn="0" w:lastColumn="0" w:oddVBand="0" w:evenVBand="0" w:oddHBand="1" w:evenHBand="0" w:firstRowFirstColumn="0" w:firstRowLastColumn="0" w:lastRowFirstColumn="0" w:lastRowLastColumn="0"/>
+              <w:rPr>
+                <w:sz w:val="24"/>
+                <w:szCs w:val="24"/>
+                <w:lang w:val="en-US"/>
+              </w:rPr>
+            </w:pPr>
+            <w:r>
+              <w:rPr>
+                <w:sz w:val="24"/>
+                <w:szCs w:val="24"/>
+                <w:lang w:val="en-US"/>
+              </w:rPr>
+              <w:t>laptop setup with minimum configurations</w:t>
+            </w:r>
+          </w:p>
+        </w:tc>
+        <w:tc>
+          <w:tcPr>
+            <w:tcW w:w="2541" w:type="dxa"/>
+          </w:tcPr>
+          <w:p>
+            <w:pPr>
+              <w:cnfStyle w:val="000000100000" w:firstRow="0" w:lastRow="0" w:firstColumn="0" w:lastColumn="0" w:oddVBand="0" w:evenVBand="0" w:oddHBand="1" w:evenHBand="0" w:firstRowFirstColumn="0" w:firstRowLastColumn="0" w:lastRowFirstColumn="0" w:lastRowLastColumn="0"/>
+              <w:rPr>
+                <w:sz w:val="24"/>
+                <w:szCs w:val="24"/>
+                <w:lang w:val="en-US"/>
+              </w:rPr>
+            </w:pPr>
+            <w:r>
+              <w:rPr>
+                <w:sz w:val="24"/>
+                <w:szCs w:val="24"/>
+                <w:lang w:val="en-US"/>
+              </w:rPr>
+              <w:t xml:space="preserve">Ensure all the code is backed up regularly. </w:t>
+            </w:r>
+          </w:p>
+        </w:tc>
+        <w:tc>
+          <w:tcPr>
+            <w:tcW w:w="3056" w:type="dxa"/>
+          </w:tcPr>
+          <w:p>
+            <w:pPr>
+              <w:cnfStyle w:val="000000100000" w:firstRow="0" w:lastRow="0" w:firstColumn="0" w:lastColumn="0" w:oddVBand="0" w:evenVBand="0" w:oddHBand="1" w:evenHBand="0" w:firstRowFirstColumn="0" w:firstRowLastColumn="0" w:lastRowFirstColumn="0" w:lastRowLastColumn="0"/>
+              <w:rPr>
+                <w:sz w:val="24"/>
+                <w:szCs w:val="24"/>
+                <w:lang w:val="en-US"/>
+              </w:rPr>
+            </w:pPr>
+            <w:r>
+              <w:rPr>
+                <w:sz w:val="24"/>
+                <w:szCs w:val="24"/>
+                <w:lang w:val="en-US"/>
+              </w:rPr>
+              <w:t>Ensure all team members have required configuration systems</w:t>
+            </w:r>
+          </w:p>
+        </w:tc>
+      </w:tr>
+      <w:tr>
+        <w:tc>
+          <w:tcPr>
+            <w:cnfStyle w:val="001000000000" w:firstRow="0" w:lastRow="0" w:firstColumn="1" w:lastColumn="0" w:oddVBand="0" w:evenVBand="0" w:oddHBand="0" w:evenHBand="0" w:firstRowFirstColumn="0" w:firstRowLastColumn="0" w:lastRowFirstColumn="0" w:lastRowLastColumn="0"/>
+            <w:tcW w:w="681" w:type="dxa"/>
+          </w:tcPr>
+          <w:p>
+            <w:pPr>
+              <w:rPr>
+                <w:sz w:val="24"/>
+                <w:szCs w:val="24"/>
+                <w:lang w:val="en-US"/>
+              </w:rPr>
+            </w:pPr>
+            <w:r>
+              <w:rPr>
+                <w:sz w:val="24"/>
+                <w:szCs w:val="24"/>
+                <w:lang w:val="en-US"/>
+              </w:rPr>
+              <w:t>2</w:t>
+            </w:r>
+          </w:p>
+        </w:tc>
+        <w:tc>
+          <w:tcPr>
+            <w:tcW w:w="1040" w:type="dxa"/>
+          </w:tcPr>
+          <w:p>
+            <w:pPr>
+              <w:cnfStyle w:val="000000000000" w:firstRow="0" w:lastRow="0" w:firstColumn="0" w:lastColumn="0" w:oddVBand="0" w:evenVBand="0" w:oddHBand="0" w:evenHBand="0" w:firstRowFirstColumn="0" w:firstRowLastColumn="0" w:lastRowFirstColumn="0" w:lastRowLastColumn="0"/>
+              <w:rPr>
+                <w:sz w:val="24"/>
+                <w:szCs w:val="24"/>
+                <w:lang w:val="en-US"/>
+              </w:rPr>
+            </w:pPr>
+            <w:r>
+              <w:rPr>
+                <w:sz w:val="24"/>
+                <w:szCs w:val="24"/>
+                <w:lang w:val="en-US"/>
+              </w:rPr>
+              <w:t>Normal</w:t>
+            </w:r>
+          </w:p>
+        </w:tc>
+        <w:tc>
+          <w:tcPr>
+            <w:tcW w:w="1494" w:type="dxa"/>
+          </w:tcPr>
+          <w:p>
+            <w:pPr>
+              <w:cnfStyle w:val="000000000000" w:firstRow="0" w:lastRow="0" w:firstColumn="0" w:lastColumn="0" w:oddVBand="0" w:evenVBand="0" w:oddHBand="0" w:evenHBand="0" w:firstRowFirstColumn="0" w:firstRowLastColumn="0" w:lastRowFirstColumn="0" w:lastRowLastColumn="0"/>
+              <w:rPr>
+                <w:sz w:val="24"/>
+                <w:szCs w:val="24"/>
+                <w:lang w:val="en-US"/>
+              </w:rPr>
+            </w:pPr>
+            <w:r>
+              <w:rPr>
+                <w:sz w:val="24"/>
+                <w:szCs w:val="24"/>
+                <w:lang w:val="en-US"/>
+              </w:rPr>
+              <w:t>Software setup</w:t>
+            </w:r>
+          </w:p>
+        </w:tc>
+        <w:tc>
+          <w:tcPr>
+            <w:tcW w:w="2258" w:type="dxa"/>
+          </w:tcPr>
+          <w:p>
+            <w:pPr>
+              <w:cnfStyle w:val="000000000000" w:firstRow="0" w:lastRow="0" w:firstColumn="0" w:lastColumn="0" w:oddVBand="0" w:evenVBand="0" w:oddHBand="0" w:evenHBand="0" w:firstRowFirstColumn="0" w:firstRowLastColumn="0" w:lastRowFirstColumn="0" w:lastRowLastColumn="0"/>
+              <w:rPr>
+                <w:sz w:val="24"/>
+                <w:szCs w:val="24"/>
+                <w:lang w:val="en-US"/>
+              </w:rPr>
+            </w:pPr>
+            <w:r>
+              <w:rPr>
+                <w:sz w:val="24"/>
+                <w:szCs w:val="24"/>
+                <w:lang w:val="en-US"/>
+              </w:rPr>
+              <w:t>Software installations needed for the project</w:t>
+            </w:r>
+          </w:p>
+        </w:tc>
+        <w:tc>
+          <w:tcPr>
+            <w:tcW w:w="2541" w:type="dxa"/>
+          </w:tcPr>
+          <w:p>
+            <w:pPr>
+              <w:cnfStyle w:val="000000000000" w:firstRow="0" w:lastRow="0" w:firstColumn="0" w:lastColumn="0" w:oddVBand="0" w:evenVBand="0" w:oddHBand="0" w:evenHBand="0" w:firstRowFirstColumn="0" w:firstRowLastColumn="0" w:lastRowFirstColumn="0" w:lastRowLastColumn="0"/>
+              <w:rPr>
+                <w:sz w:val="24"/>
+                <w:szCs w:val="24"/>
+                <w:lang w:val="en-US"/>
+              </w:rPr>
+            </w:pPr>
+            <w:r>
+              <w:rPr>
+                <w:sz w:val="24"/>
+                <w:szCs w:val="24"/>
+                <w:lang w:val="en-US"/>
+              </w:rPr>
+              <w:t xml:space="preserve">Ensure everyone is having minimal knowledge in all the software needed for the project continuity like </w:t>
+            </w:r>
+            <w:proofErr w:type="spellStart"/>
+            <w:r>
+              <w:rPr>
+                <w:sz w:val="24"/>
+                <w:szCs w:val="24"/>
+                <w:lang w:val="en-US"/>
+              </w:rPr>
+              <w:t>svn</w:t>
+            </w:r>
+            <w:proofErr w:type="spellEnd"/>
+            <w:r>
+              <w:rPr>
+                <w:sz w:val="24"/>
+                <w:szCs w:val="24"/>
+                <w:lang w:val="en-US"/>
+              </w:rPr>
+              <w:t xml:space="preserve">, </w:t>
+            </w:r>
+            <w:proofErr w:type="spellStart"/>
+            <w:r>
+              <w:rPr>
+                <w:sz w:val="24"/>
+                <w:szCs w:val="24"/>
+                <w:lang w:val="en-US"/>
+              </w:rPr>
+              <w:t>git</w:t>
+            </w:r>
+            <w:proofErr w:type="spellEnd"/>
+            <w:r>
+              <w:rPr>
+                <w:sz w:val="24"/>
+                <w:szCs w:val="24"/>
+                <w:lang w:val="en-US"/>
+              </w:rPr>
+              <w:t>.</w:t>
+            </w:r>
+          </w:p>
+        </w:tc>
+        <w:tc>
+          <w:tcPr>
+            <w:tcW w:w="3056" w:type="dxa"/>
+          </w:tcPr>
+          <w:p>
+            <w:pPr>
+              <w:cnfStyle w:val="000000000000" w:firstRow="0" w:lastRow="0" w:firstColumn="0" w:lastColumn="0" w:oddVBand="0" w:evenVBand="0" w:oddHBand="0" w:evenHBand="0" w:firstRowFirstColumn="0" w:firstRowLastColumn="0" w:lastRowFirstColumn="0" w:lastRowLastColumn="0"/>
+              <w:rPr>
+                <w:sz w:val="24"/>
+                <w:szCs w:val="24"/>
+                <w:lang w:val="en-US"/>
+              </w:rPr>
+            </w:pPr>
+            <w:r>
+              <w:rPr>
+                <w:sz w:val="24"/>
+                <w:szCs w:val="24"/>
+                <w:lang w:val="en-US"/>
+              </w:rPr>
+              <w:t>Ensure team members have installed required software’s for the development/ coding.</w:t>
+            </w:r>
+          </w:p>
+        </w:tc>
+      </w:tr>
+      <w:tr>
+        <w:trPr>
+          <w:cnfStyle w:val="000000100000" w:firstRow="0" w:lastRow="0" w:firstColumn="0" w:lastColumn="0" w:oddVBand="0" w:evenVBand="0" w:oddHBand="1" w:evenHBand="0" w:firstRowFirstColumn="0" w:firstRowLastColumn="0" w:lastRowFirstColumn="0" w:lastRowLastColumn="0"/>
+        </w:trPr>
+        <w:tc>
+          <w:tcPr>
+            <w:cnfStyle w:val="001000000000" w:firstRow="0" w:lastRow="0" w:firstColumn="1" w:lastColumn="0" w:oddVBand="0" w:evenVBand="0" w:oddHBand="0" w:evenHBand="0" w:firstRowFirstColumn="0" w:firstRowLastColumn="0" w:lastRowFirstColumn="0" w:lastRowLastColumn="0"/>
+            <w:tcW w:w="681" w:type="dxa"/>
+          </w:tcPr>
+          <w:p>
+            <w:pPr>
+              <w:rPr>
+                <w:sz w:val="24"/>
+                <w:szCs w:val="24"/>
+                <w:lang w:val="en-US"/>
+              </w:rPr>
+            </w:pPr>
+            <w:r>
+              <w:rPr>
+                <w:sz w:val="24"/>
+                <w:szCs w:val="24"/>
+                <w:lang w:val="en-US"/>
+              </w:rPr>
+              <w:t>3</w:t>
+            </w:r>
+          </w:p>
+        </w:tc>
+        <w:tc>
+          <w:tcPr>
+            <w:tcW w:w="1040" w:type="dxa"/>
+          </w:tcPr>
+          <w:p>
+            <w:pPr>
+              <w:cnfStyle w:val="000000100000" w:firstRow="0" w:lastRow="0" w:firstColumn="0" w:lastColumn="0" w:oddVBand="0" w:evenVBand="0" w:oddHBand="1" w:evenHBand="0" w:firstRowFirstColumn="0" w:firstRowLastColumn="0" w:lastRowFirstColumn="0" w:lastRowLastColumn="0"/>
+              <w:rPr>
+                <w:sz w:val="24"/>
+                <w:szCs w:val="24"/>
+                <w:lang w:val="en-US"/>
+              </w:rPr>
+            </w:pPr>
+            <w:r>
+              <w:rPr>
+                <w:sz w:val="24"/>
+                <w:szCs w:val="24"/>
+                <w:lang w:val="en-US"/>
+              </w:rPr>
+              <w:t>High</w:t>
+            </w:r>
+          </w:p>
+        </w:tc>
+        <w:tc>
+          <w:tcPr>
+            <w:tcW w:w="1494" w:type="dxa"/>
+          </w:tcPr>
+          <w:p>
+            <w:pPr>
+              <w:cnfStyle w:val="000000100000" w:firstRow="0" w:lastRow="0" w:firstColumn="0" w:lastColumn="0" w:oddVBand="0" w:evenVBand="0" w:oddHBand="1" w:evenHBand="0" w:firstRowFirstColumn="0" w:firstRowLastColumn="0" w:lastRowFirstColumn="0" w:lastRowLastColumn="0"/>
+              <w:rPr>
+                <w:sz w:val="24"/>
+                <w:szCs w:val="24"/>
+                <w:lang w:val="en-US"/>
+              </w:rPr>
+            </w:pPr>
+            <w:r>
+              <w:rPr>
+                <w:sz w:val="24"/>
+                <w:szCs w:val="24"/>
+                <w:lang w:val="en-US"/>
+              </w:rPr>
+              <w:t>Requirement gathering</w:t>
+            </w:r>
+          </w:p>
+        </w:tc>
+        <w:tc>
+          <w:tcPr>
+            <w:tcW w:w="2258" w:type="dxa"/>
+          </w:tcPr>
+          <w:p>
+            <w:pPr>
+              <w:cnfStyle w:val="000000100000" w:firstRow="0" w:lastRow="0" w:firstColumn="0" w:lastColumn="0" w:oddVBand="0" w:evenVBand="0" w:oddHBand="1" w:evenHBand="0" w:firstRowFirstColumn="0" w:firstRowLastColumn="0" w:lastRowFirstColumn="0" w:lastRowLastColumn="0"/>
+              <w:rPr>
+                <w:sz w:val="24"/>
+                <w:szCs w:val="24"/>
+                <w:lang w:val="en-US"/>
+              </w:rPr>
+            </w:pPr>
+            <w:r>
+              <w:rPr>
+                <w:sz w:val="24"/>
+                <w:szCs w:val="24"/>
+                <w:lang w:val="en-US"/>
+              </w:rPr>
+              <w:t>Need to freeze on the requirements within scheduled time line</w:t>
+            </w:r>
+          </w:p>
+        </w:tc>
+        <w:tc>
+          <w:tcPr>
+            <w:tcW w:w="2541" w:type="dxa"/>
+          </w:tcPr>
+          <w:p>
+            <w:pPr>
+              <w:cnfStyle w:val="000000100000" w:firstRow="0" w:lastRow="0" w:firstColumn="0" w:lastColumn="0" w:oddVBand="0" w:evenVBand="0" w:oddHBand="1" w:evenHBand="0" w:firstRowFirstColumn="0" w:firstRowLastColumn="0" w:lastRowFirstColumn="0" w:lastRowLastColumn="0"/>
+              <w:rPr>
+                <w:sz w:val="24"/>
+                <w:szCs w:val="24"/>
+                <w:lang w:val="en-US"/>
+              </w:rPr>
+            </w:pPr>
+            <w:r>
+              <w:rPr>
+                <w:sz w:val="24"/>
+                <w:szCs w:val="24"/>
+                <w:lang w:val="en-US"/>
+              </w:rPr>
+              <w:t>Need to finalize on the project requirements specifications</w:t>
+            </w:r>
+          </w:p>
+        </w:tc>
+        <w:tc>
+          <w:tcPr>
+            <w:tcW w:w="3056" w:type="dxa"/>
+          </w:tcPr>
+          <w:p>
+            <w:pPr>
+              <w:cnfStyle w:val="000000100000" w:firstRow="0" w:lastRow="0" w:firstColumn="0" w:lastColumn="0" w:oddVBand="0" w:evenVBand="0" w:oddHBand="1" w:evenHBand="0" w:firstRowFirstColumn="0" w:firstRowLastColumn="0" w:lastRowFirstColumn="0" w:lastRowLastColumn="0"/>
+              <w:rPr>
+                <w:sz w:val="24"/>
+                <w:szCs w:val="24"/>
+                <w:lang w:val="en-US"/>
+              </w:rPr>
+            </w:pPr>
+            <w:r>
+              <w:rPr>
+                <w:sz w:val="24"/>
+                <w:szCs w:val="24"/>
+                <w:lang w:val="en-US"/>
+              </w:rPr>
+              <w:t>Identify all the project requirements are noted down.</w:t>
+            </w:r>
+          </w:p>
+        </w:tc>
+      </w:tr>
+      <w:tr>
+        <w:tc>
+          <w:tcPr>
+            <w:cnfStyle w:val="001000000000" w:firstRow="0" w:lastRow="0" w:firstColumn="1" w:lastColumn="0" w:oddVBand="0" w:evenVBand="0" w:oddHBand="0" w:evenHBand="0" w:firstRowFirstColumn="0" w:firstRowLastColumn="0" w:lastRowFirstColumn="0" w:lastRowLastColumn="0"/>
+            <w:tcW w:w="681" w:type="dxa"/>
+          </w:tcPr>
+          <w:p>
+            <w:pPr>
+              <w:rPr>
+                <w:sz w:val="24"/>
+                <w:szCs w:val="24"/>
+                <w:lang w:val="en-US"/>
+              </w:rPr>
+            </w:pPr>
+            <w:r>
+              <w:rPr>
+                <w:sz w:val="24"/>
+                <w:szCs w:val="24"/>
+                <w:lang w:val="en-US"/>
+              </w:rPr>
+              <w:t>4</w:t>
+            </w:r>
+          </w:p>
+        </w:tc>
+        <w:tc>
+          <w:tcPr>
+            <w:tcW w:w="1040" w:type="dxa"/>
+          </w:tcPr>
+          <w:p>
+            <w:pPr>
+              <w:cnfStyle w:val="000000000000" w:firstRow="0" w:lastRow="0" w:firstColumn="0" w:lastColumn="0" w:oddVBand="0" w:evenVBand="0" w:oddHBand="0" w:evenHBand="0" w:firstRowFirstColumn="0" w:firstRowLastColumn="0" w:lastRowFirstColumn="0" w:lastRowLastColumn="0"/>
+              <w:rPr>
+                <w:sz w:val="24"/>
+                <w:szCs w:val="24"/>
+                <w:lang w:val="en-US"/>
+              </w:rPr>
+            </w:pPr>
+            <w:r>
+              <w:rPr>
+                <w:sz w:val="24"/>
+                <w:szCs w:val="24"/>
+                <w:lang w:val="en-US"/>
+              </w:rPr>
+              <w:t>Medium</w:t>
+            </w:r>
+          </w:p>
+        </w:tc>
+        <w:tc>
+          <w:tcPr>
+            <w:tcW w:w="1494" w:type="dxa"/>
+          </w:tcPr>
+          <w:p>
+            <w:pPr>
+              <w:cnfStyle w:val="000000000000" w:firstRow="0" w:lastRow="0" w:firstColumn="0" w:lastColumn="0" w:oddVBand="0" w:evenVBand="0" w:oddHBand="0" w:evenHBand="0" w:firstRowFirstColumn="0" w:firstRowLastColumn="0" w:lastRowFirstColumn="0" w:lastRowLastColumn="0"/>
+              <w:rPr>
+                <w:sz w:val="24"/>
+                <w:szCs w:val="24"/>
+                <w:lang w:val="en-US"/>
+              </w:rPr>
+            </w:pPr>
+            <w:r>
+              <w:rPr>
+                <w:sz w:val="24"/>
+                <w:szCs w:val="24"/>
+                <w:lang w:val="en-US"/>
+              </w:rPr>
+              <w:t>Learning curve</w:t>
+            </w:r>
+          </w:p>
+        </w:tc>
+        <w:tc>
+          <w:tcPr>
+            <w:tcW w:w="2258" w:type="dxa"/>
+          </w:tcPr>
+          <w:p>
+            <w:pPr>
+              <w:cnfStyle w:val="000000000000" w:firstRow="0" w:lastRow="0" w:firstColumn="0" w:lastColumn="0" w:oddVBand="0" w:evenVBand="0" w:oddHBand="0" w:evenHBand="0" w:firstRowFirstColumn="0" w:firstRowLastColumn="0" w:lastRowFirstColumn="0" w:lastRowLastColumn="0"/>
+              <w:rPr>
+                <w:sz w:val="24"/>
+                <w:szCs w:val="24"/>
+                <w:lang w:val="en-US"/>
+              </w:rPr>
+            </w:pPr>
+            <w:r>
+              <w:rPr>
+                <w:sz w:val="24"/>
+                <w:szCs w:val="24"/>
+                <w:lang w:val="en-US"/>
+              </w:rPr>
+              <w:t xml:space="preserve">All of the team members need to be in par with the development software’s, languages being </w:t>
+            </w:r>
+            <w:r>
+              <w:rPr>
+                <w:sz w:val="24"/>
+                <w:szCs w:val="24"/>
+                <w:lang w:val="en-US"/>
+              </w:rPr>
+              <w:lastRenderedPageBreak/>
+              <w:t>used within the project.</w:t>
+            </w:r>
+          </w:p>
+        </w:tc>
+        <w:tc>
+          <w:tcPr>
+            <w:tcW w:w="2541" w:type="dxa"/>
+          </w:tcPr>
+          <w:p>
+            <w:pPr>
+              <w:cnfStyle w:val="000000000000" w:firstRow="0" w:lastRow="0" w:firstColumn="0" w:lastColumn="0" w:oddVBand="0" w:evenVBand="0" w:oddHBand="0" w:evenHBand="0" w:firstRowFirstColumn="0" w:firstRowLastColumn="0" w:lastRowFirstColumn="0" w:lastRowLastColumn="0"/>
+              <w:rPr>
+                <w:sz w:val="24"/>
+                <w:szCs w:val="24"/>
+                <w:lang w:val="en-US"/>
+              </w:rPr>
+            </w:pPr>
+            <w:r>
+              <w:rPr>
+                <w:sz w:val="24"/>
+                <w:szCs w:val="24"/>
+                <w:lang w:val="en-US"/>
+              </w:rPr>
+              <w:lastRenderedPageBreak/>
+              <w:t>Need to be aware of the programing languages being used like Java, PHP etc.</w:t>
+            </w:r>
+          </w:p>
+        </w:tc>
+        <w:tc>
+          <w:tcPr>
+            <w:tcW w:w="3056" w:type="dxa"/>
+          </w:tcPr>
+          <w:p>
+            <w:pPr>
+              <w:cnfStyle w:val="000000000000" w:firstRow="0" w:lastRow="0" w:firstColumn="0" w:lastColumn="0" w:oddVBand="0" w:evenVBand="0" w:oddHBand="0" w:evenHBand="0" w:firstRowFirstColumn="0" w:firstRowLastColumn="0" w:lastRowFirstColumn="0" w:lastRowLastColumn="0"/>
+              <w:rPr>
+                <w:sz w:val="24"/>
+                <w:szCs w:val="24"/>
+                <w:lang w:val="en-US"/>
+              </w:rPr>
+            </w:pPr>
+            <w:r>
+              <w:rPr>
+                <w:sz w:val="24"/>
+                <w:szCs w:val="24"/>
+                <w:lang w:val="en-US"/>
+              </w:rPr>
+              <w:t>Ensure that each component is well understood, visualized and the team have enough knowledge to</w:t>
+            </w:r>
+          </w:p>
+          <w:p>
+            <w:pPr>
+              <w:cnfStyle w:val="000000000000" w:firstRow="0" w:lastRow="0" w:firstColumn="0" w:lastColumn="0" w:oddVBand="0" w:evenVBand="0" w:oddHBand="0" w:evenHBand="0" w:firstRowFirstColumn="0" w:firstRowLastColumn="0" w:lastRowFirstColumn="0" w:lastRowLastColumn="0"/>
+              <w:rPr>
+                <w:sz w:val="24"/>
+                <w:szCs w:val="24"/>
+                <w:lang w:val="en-US"/>
+              </w:rPr>
+            </w:pPr>
+            <w:r>
+              <w:rPr>
+                <w:sz w:val="24"/>
+                <w:szCs w:val="24"/>
+                <w:lang w:val="en-US"/>
+              </w:rPr>
+              <w:t>Implement it on time.</w:t>
+            </w:r>
+          </w:p>
+        </w:tc>
+      </w:tr>
+      <w:tr>
+        <w:trPr>
+          <w:cnfStyle w:val="000000100000" w:firstRow="0" w:lastRow="0" w:firstColumn="0" w:lastColumn="0" w:oddVBand="0" w:evenVBand="0" w:oddHBand="1" w:evenHBand="0" w:firstRowFirstColumn="0" w:firstRowLastColumn="0" w:lastRowFirstColumn="0" w:lastRowLastColumn="0"/>
+        </w:trPr>
+        <w:tc>
+          <w:tcPr>
+            <w:cnfStyle w:val="001000000000" w:firstRow="0" w:lastRow="0" w:firstColumn="1" w:lastColumn="0" w:oddVBand="0" w:evenVBand="0" w:oddHBand="0" w:evenHBand="0" w:firstRowFirstColumn="0" w:firstRowLastColumn="0" w:lastRowFirstColumn="0" w:lastRowLastColumn="0"/>
+            <w:tcW w:w="681" w:type="dxa"/>
+          </w:tcPr>
+          <w:p>
+            <w:pPr>
+              <w:rPr>
+                <w:sz w:val="24"/>
+                <w:szCs w:val="24"/>
+                <w:lang w:val="en-US"/>
+              </w:rPr>
+            </w:pPr>
+            <w:r>
+              <w:rPr>
+                <w:sz w:val="24"/>
+                <w:szCs w:val="24"/>
+                <w:lang w:val="en-US"/>
+              </w:rPr>
+              <w:lastRenderedPageBreak/>
+              <w:t>5</w:t>
+            </w:r>
+          </w:p>
+        </w:tc>
+        <w:tc>
+          <w:tcPr>
+            <w:tcW w:w="1040" w:type="dxa"/>
+          </w:tcPr>
+          <w:p>
+            <w:pPr>
+              <w:cnfStyle w:val="000000100000" w:firstRow="0" w:lastRow="0" w:firstColumn="0" w:lastColumn="0" w:oddVBand="0" w:evenVBand="0" w:oddHBand="1" w:evenHBand="0" w:firstRowFirstColumn="0" w:firstRowLastColumn="0" w:lastRowFirstColumn="0" w:lastRowLastColumn="0"/>
+              <w:rPr>
+                <w:sz w:val="24"/>
+                <w:szCs w:val="24"/>
+                <w:lang w:val="en-US"/>
+              </w:rPr>
+            </w:pPr>
+            <w:r>
+              <w:rPr>
+                <w:sz w:val="24"/>
+                <w:szCs w:val="24"/>
+                <w:lang w:val="en-US"/>
+              </w:rPr>
+              <w:t>High</w:t>
+            </w:r>
+          </w:p>
+        </w:tc>
+        <w:tc>
+          <w:tcPr>
+            <w:tcW w:w="1494" w:type="dxa"/>
+          </w:tcPr>
+          <w:p>
+            <w:pPr>
+              <w:cnfStyle w:val="000000100000" w:firstRow="0" w:lastRow="0" w:firstColumn="0" w:lastColumn="0" w:oddVBand="0" w:evenVBand="0" w:oddHBand="1" w:evenHBand="0" w:firstRowFirstColumn="0" w:firstRowLastColumn="0" w:lastRowFirstColumn="0" w:lastRowLastColumn="0"/>
+              <w:rPr>
+                <w:sz w:val="24"/>
+                <w:szCs w:val="24"/>
+                <w:lang w:val="en-US"/>
+              </w:rPr>
+            </w:pPr>
+            <w:r>
+              <w:rPr>
+                <w:sz w:val="24"/>
+                <w:szCs w:val="24"/>
+                <w:lang w:val="en-US"/>
+              </w:rPr>
+              <w:t>Ensuring Quality</w:t>
+            </w:r>
+          </w:p>
+        </w:tc>
+        <w:tc>
+          <w:tcPr>
+            <w:tcW w:w="2258" w:type="dxa"/>
+          </w:tcPr>
+          <w:p>
+            <w:pPr>
+              <w:cnfStyle w:val="000000100000" w:firstRow="0" w:lastRow="0" w:firstColumn="0" w:lastColumn="0" w:oddVBand="0" w:evenVBand="0" w:oddHBand="1" w:evenHBand="0" w:firstRowFirstColumn="0" w:firstRowLastColumn="0" w:lastRowFirstColumn="0" w:lastRowLastColumn="0"/>
+              <w:rPr>
+                <w:sz w:val="24"/>
+                <w:szCs w:val="24"/>
+                <w:lang w:val="en-US"/>
+              </w:rPr>
+            </w:pPr>
+            <w:r>
+              <w:rPr>
+                <w:sz w:val="24"/>
+                <w:szCs w:val="24"/>
+                <w:lang w:val="en-US"/>
+              </w:rPr>
+              <w:t>Need to evaluate the testing strategy for the project.</w:t>
+            </w:r>
+          </w:p>
+        </w:tc>
+        <w:tc>
+          <w:tcPr>
+            <w:tcW w:w="2541" w:type="dxa"/>
+          </w:tcPr>
+          <w:p>
+            <w:pPr>
+              <w:cnfStyle w:val="000000100000" w:firstRow="0" w:lastRow="0" w:firstColumn="0" w:lastColumn="0" w:oddVBand="0" w:evenVBand="0" w:oddHBand="1" w:evenHBand="0" w:firstRowFirstColumn="0" w:firstRowLastColumn="0" w:lastRowFirstColumn="0" w:lastRowLastColumn="0"/>
+              <w:rPr>
+                <w:sz w:val="24"/>
+                <w:szCs w:val="24"/>
+                <w:lang w:val="en-US"/>
+              </w:rPr>
+            </w:pPr>
+            <w:r>
+              <w:rPr>
+                <w:sz w:val="24"/>
+                <w:szCs w:val="24"/>
+                <w:lang w:val="en-US"/>
+              </w:rPr>
+              <w:t>Ensure the testing scenarios are updated in par with the development life cycle.</w:t>
+            </w:r>
+          </w:p>
+        </w:tc>
+        <w:tc>
+          <w:tcPr>
+            <w:tcW w:w="3056" w:type="dxa"/>
+          </w:tcPr>
+          <w:p>
+            <w:pPr>
+              <w:cnfStyle w:val="000000100000" w:firstRow="0" w:lastRow="0" w:firstColumn="0" w:lastColumn="0" w:oddVBand="0" w:evenVBand="0" w:oddHBand="1" w:evenHBand="0" w:firstRowFirstColumn="0" w:firstRowLastColumn="0" w:lastRowFirstColumn="0" w:lastRowLastColumn="0"/>
+              <w:rPr>
+                <w:sz w:val="24"/>
+                <w:szCs w:val="24"/>
+                <w:lang w:val="en-US"/>
+              </w:rPr>
+            </w:pPr>
+            <w:r>
+              <w:rPr>
+                <w:sz w:val="24"/>
+                <w:szCs w:val="24"/>
+                <w:lang w:val="en-US"/>
+              </w:rPr>
+              <w:t>Ensure Writing test cases are done in parallel to the development.</w:t>
+            </w:r>
+          </w:p>
+        </w:tc>
+      </w:tr>
+      <w:tr>
+        <w:tc>
+          <w:tcPr>
+            <w:cnfStyle w:val="001000000000" w:firstRow="0" w:lastRow="0" w:firstColumn="1" w:lastColumn="0" w:oddVBand="0" w:evenVBand="0" w:oddHBand="0" w:evenHBand="0" w:firstRowFirstColumn="0" w:firstRowLastColumn="0" w:lastRowFirstColumn="0" w:lastRowLastColumn="0"/>
+            <w:tcW w:w="681" w:type="dxa"/>
+          </w:tcPr>
+          <w:p>
+            <w:pPr>
+              <w:rPr>
+                <w:sz w:val="24"/>
+                <w:szCs w:val="24"/>
+                <w:lang w:val="en-US"/>
+              </w:rPr>
+            </w:pPr>
+            <w:r>
+              <w:rPr>
+                <w:sz w:val="24"/>
+                <w:szCs w:val="24"/>
+                <w:lang w:val="en-US"/>
+              </w:rPr>
+              <w:t>6</w:t>
+            </w:r>
+          </w:p>
+        </w:tc>
+        <w:tc>
+          <w:tcPr>
+            <w:tcW w:w="1040" w:type="dxa"/>
+          </w:tcPr>
+          <w:p>
+            <w:pPr>
+              <w:cnfStyle w:val="000000000000" w:firstRow="0" w:lastRow="0" w:firstColumn="0" w:lastColumn="0" w:oddVBand="0" w:evenVBand="0" w:oddHBand="0" w:evenHBand="0" w:firstRowFirstColumn="0" w:firstRowLastColumn="0" w:lastRowFirstColumn="0" w:lastRowLastColumn="0"/>
+              <w:rPr>
+                <w:sz w:val="24"/>
+                <w:szCs w:val="24"/>
+                <w:lang w:val="en-US"/>
+              </w:rPr>
+            </w:pPr>
+            <w:r>
+              <w:rPr>
+                <w:sz w:val="24"/>
+                <w:szCs w:val="24"/>
+                <w:lang w:val="en-US"/>
+              </w:rPr>
+              <w:t>High</w:t>
+            </w:r>
+          </w:p>
+        </w:tc>
+        <w:tc>
+          <w:tcPr>
+            <w:tcW w:w="1494" w:type="dxa"/>
+          </w:tcPr>
+          <w:p>
+            <w:pPr>
+              <w:cnfStyle w:val="000000000000" w:firstRow="0" w:lastRow="0" w:firstColumn="0" w:lastColumn="0" w:oddVBand="0" w:evenVBand="0" w:oddHBand="0" w:evenHBand="0" w:firstRowFirstColumn="0" w:firstRowLastColumn="0" w:lastRowFirstColumn="0" w:lastRowLastColumn="0"/>
+              <w:rPr>
+                <w:sz w:val="24"/>
+                <w:szCs w:val="24"/>
+                <w:lang w:val="en-US"/>
+              </w:rPr>
+            </w:pPr>
+            <w:r>
+              <w:rPr>
+                <w:sz w:val="24"/>
+                <w:szCs w:val="24"/>
+                <w:lang w:val="en-US"/>
+              </w:rPr>
+              <w:t>Ensuring Quality</w:t>
+            </w:r>
+          </w:p>
+        </w:tc>
+        <w:tc>
+          <w:tcPr>
+            <w:tcW w:w="2258" w:type="dxa"/>
+          </w:tcPr>
+          <w:p>
+            <w:pPr>
+              <w:cnfStyle w:val="000000000000" w:firstRow="0" w:lastRow="0" w:firstColumn="0" w:lastColumn="0" w:oddVBand="0" w:evenVBand="0" w:oddHBand="0" w:evenHBand="0" w:firstRowFirstColumn="0" w:firstRowLastColumn="0" w:lastRowFirstColumn="0" w:lastRowLastColumn="0"/>
+              <w:rPr>
+                <w:sz w:val="24"/>
+                <w:szCs w:val="24"/>
+                <w:lang w:val="en-US"/>
+              </w:rPr>
+            </w:pPr>
+            <w:r>
+              <w:rPr>
+                <w:sz w:val="24"/>
+                <w:szCs w:val="24"/>
+                <w:lang w:val="en-US"/>
+              </w:rPr>
+              <w:t>Need to use high quality images</w:t>
+            </w:r>
+          </w:p>
+        </w:tc>
+        <w:tc>
+          <w:tcPr>
+            <w:tcW w:w="2541" w:type="dxa"/>
+          </w:tcPr>
+          <w:p>
+            <w:pPr>
+              <w:cnfStyle w:val="000000000000" w:firstRow="0" w:lastRow="0" w:firstColumn="0" w:lastColumn="0" w:oddVBand="0" w:evenVBand="0" w:oddHBand="0" w:evenHBand="0" w:firstRowFirstColumn="0" w:firstRowLastColumn="0" w:lastRowFirstColumn="0" w:lastRowLastColumn="0"/>
+              <w:rPr>
+                <w:sz w:val="24"/>
+                <w:szCs w:val="24"/>
+                <w:lang w:val="en-US"/>
+              </w:rPr>
+            </w:pPr>
+            <w:r>
+              <w:rPr>
+                <w:sz w:val="24"/>
+                <w:szCs w:val="24"/>
+                <w:lang w:val="en-US"/>
+              </w:rPr>
+              <w:t>Ensure Customer is satisfied with the UI</w:t>
+            </w:r>
+          </w:p>
+        </w:tc>
+        <w:tc>
+          <w:tcPr>
+            <w:tcW w:w="3056" w:type="dxa"/>
+          </w:tcPr>
+          <w:p>
+            <w:pPr>
+              <w:cnfStyle w:val="000000000000" w:firstRow="0" w:lastRow="0" w:firstColumn="0" w:lastColumn="0" w:oddVBand="0" w:evenVBand="0" w:oddHBand="0" w:evenHBand="0" w:firstRowFirstColumn="0" w:firstRowLastColumn="0" w:lastRowFirstColumn="0" w:lastRowLastColumn="0"/>
+              <w:rPr>
+                <w:sz w:val="24"/>
+                <w:szCs w:val="24"/>
+                <w:lang w:val="en-US"/>
+              </w:rPr>
+            </w:pPr>
+            <w:r>
+              <w:rPr>
+                <w:sz w:val="24"/>
+                <w:szCs w:val="24"/>
+                <w:lang w:val="en-US"/>
+              </w:rPr>
+              <w:t xml:space="preserve">Should use high quality HDPI/XHDPI images during the design and development.  </w:t>
+            </w:r>
+          </w:p>
+        </w:tc>
+      </w:tr>
+      <w:tr>
+        <w:trPr>
+          <w:cnfStyle w:val="000000100000" w:firstRow="0" w:lastRow="0" w:firstColumn="0" w:lastColumn="0" w:oddVBand="0" w:evenVBand="0" w:oddHBand="1" w:evenHBand="0" w:firstRowFirstColumn="0" w:firstRowLastColumn="0" w:lastRowFirstColumn="0" w:lastRowLastColumn="0"/>
+        </w:trPr>
+        <w:tc>
+          <w:tcPr>
+            <w:cnfStyle w:val="001000000000" w:firstRow="0" w:lastRow="0" w:firstColumn="1" w:lastColumn="0" w:oddVBand="0" w:evenVBand="0" w:oddHBand="0" w:evenHBand="0" w:firstRowFirstColumn="0" w:firstRowLastColumn="0" w:lastRowFirstColumn="0" w:lastRowLastColumn="0"/>
+            <w:tcW w:w="681" w:type="dxa"/>
+          </w:tcPr>
+          <w:p>
+            <w:pPr>
+              <w:rPr>
+                <w:sz w:val="24"/>
+                <w:szCs w:val="24"/>
+                <w:lang w:val="en-US"/>
+              </w:rPr>
+            </w:pPr>
+            <w:r>
+              <w:rPr>
+                <w:sz w:val="24"/>
+                <w:szCs w:val="24"/>
+                <w:lang w:val="en-US"/>
+              </w:rPr>
+              <w:t>7</w:t>
+            </w:r>
+          </w:p>
+        </w:tc>
+        <w:tc>
+          <w:tcPr>
+            <w:tcW w:w="1040" w:type="dxa"/>
+          </w:tcPr>
+          <w:p>
+            <w:pPr>
+              <w:cnfStyle w:val="000000100000" w:firstRow="0" w:lastRow="0" w:firstColumn="0" w:lastColumn="0" w:oddVBand="0" w:evenVBand="0" w:oddHBand="1" w:evenHBand="0" w:firstRowFirstColumn="0" w:firstRowLastColumn="0" w:lastRowFirstColumn="0" w:lastRowLastColumn="0"/>
+              <w:rPr>
+                <w:sz w:val="24"/>
+                <w:szCs w:val="24"/>
+                <w:lang w:val="en-US"/>
+              </w:rPr>
+            </w:pPr>
+            <w:r>
+              <w:rPr>
+                <w:sz w:val="24"/>
+                <w:szCs w:val="24"/>
+                <w:lang w:val="en-US"/>
+              </w:rPr>
+              <w:t>High</w:t>
+            </w:r>
+          </w:p>
+        </w:tc>
+        <w:tc>
+          <w:tcPr>
+            <w:tcW w:w="1494" w:type="dxa"/>
+          </w:tcPr>
+          <w:p>
+            <w:pPr>
+              <w:cnfStyle w:val="000000100000" w:firstRow="0" w:lastRow="0" w:firstColumn="0" w:lastColumn="0" w:oddVBand="0" w:evenVBand="0" w:oddHBand="1" w:evenHBand="0" w:firstRowFirstColumn="0" w:firstRowLastColumn="0" w:lastRowFirstColumn="0" w:lastRowLastColumn="0"/>
+              <w:rPr>
+                <w:sz w:val="24"/>
+                <w:szCs w:val="24"/>
+                <w:lang w:val="en-US"/>
+              </w:rPr>
+            </w:pPr>
+            <w:r>
+              <w:rPr>
+                <w:sz w:val="24"/>
+                <w:szCs w:val="24"/>
+                <w:lang w:val="en-US"/>
+              </w:rPr>
+              <w:t>Customer Satisfaction</w:t>
+            </w:r>
+          </w:p>
+        </w:tc>
+        <w:tc>
+          <w:tcPr>
+            <w:tcW w:w="2258" w:type="dxa"/>
+          </w:tcPr>
+          <w:p>
+            <w:pPr>
+              <w:cnfStyle w:val="000000100000" w:firstRow="0" w:lastRow="0" w:firstColumn="0" w:lastColumn="0" w:oddVBand="0" w:evenVBand="0" w:oddHBand="1" w:evenHBand="0" w:firstRowFirstColumn="0" w:firstRowLastColumn="0" w:lastRowFirstColumn="0" w:lastRowLastColumn="0"/>
+              <w:rPr>
+                <w:sz w:val="24"/>
+                <w:szCs w:val="24"/>
+                <w:lang w:val="en-US"/>
+              </w:rPr>
+            </w:pPr>
+            <w:r>
+              <w:rPr>
+                <w:sz w:val="24"/>
+                <w:szCs w:val="24"/>
+                <w:lang w:val="en-US"/>
+              </w:rPr>
+              <w:t>Need to ensure the product ordered is available in time for delivery.</w:t>
+            </w:r>
+          </w:p>
+        </w:tc>
+        <w:tc>
+          <w:tcPr>
+            <w:tcW w:w="2541" w:type="dxa"/>
+          </w:tcPr>
+          <w:p>
+            <w:pPr>
+              <w:cnfStyle w:val="000000100000" w:firstRow="0" w:lastRow="0" w:firstColumn="0" w:lastColumn="0" w:oddVBand="0" w:evenVBand="0" w:oddHBand="1" w:evenHBand="0" w:firstRowFirstColumn="0" w:firstRowLastColumn="0" w:lastRowFirstColumn="0" w:lastRowLastColumn="0"/>
+              <w:rPr>
+                <w:sz w:val="24"/>
+                <w:szCs w:val="24"/>
+                <w:lang w:val="en-US"/>
+              </w:rPr>
+            </w:pPr>
+            <w:r>
+              <w:rPr>
+                <w:sz w:val="24"/>
+                <w:szCs w:val="24"/>
+                <w:lang w:val="en-US"/>
+              </w:rPr>
+              <w:t>Ensure customer friendly website.</w:t>
+            </w:r>
+          </w:p>
+        </w:tc>
+        <w:tc>
+          <w:tcPr>
+            <w:tcW w:w="3056" w:type="dxa"/>
+          </w:tcPr>
+          <w:p>
+            <w:pPr>
+              <w:cnfStyle w:val="000000100000" w:firstRow="0" w:lastRow="0" w:firstColumn="0" w:lastColumn="0" w:oddVBand="0" w:evenVBand="0" w:oddHBand="1" w:evenHBand="0" w:firstRowFirstColumn="0" w:firstRowLastColumn="0" w:lastRowFirstColumn="0" w:lastRowLastColumn="0"/>
+              <w:rPr>
+                <w:sz w:val="24"/>
+                <w:szCs w:val="24"/>
+                <w:lang w:val="en-US"/>
+              </w:rPr>
+            </w:pPr>
+            <w:r>
+              <w:rPr>
+                <w:sz w:val="24"/>
+                <w:szCs w:val="24"/>
+                <w:lang w:val="en-US"/>
+              </w:rPr>
+              <w:t>Customer should be satisfied with the services provided</w:t>
+            </w:r>
+          </w:p>
+        </w:tc>
+      </w:tr>
+    </w:tbl>
+    <w:p>
+      <w:pPr>
+        <w:rPr>
+          <w:b/>
+          <w:sz w:val="24"/>
+          <w:szCs w:val="24"/>
+        </w:rPr>
+      </w:pPr>
+    </w:p>
+    <w:p>
+      <w:pPr>
+        <w:rPr>
+          <w:b/>
+          <w:sz w:val="28"/>
+          <w:szCs w:val="28"/>
+          <w:lang w:val="en-US"/>
         </w:rPr>
       </w:pPr>
     </w:p>
@@ -2614,14 +4060,34 @@
                 <w:lang w:val="en-US"/>
               </w:rPr>
             </w:pPr>
-            <w:r>
-              <w:rPr>
-                <w:sz w:val="24"/>
-                <w:szCs w:val="24"/>
-                <w:lang w:val="en-US"/>
-              </w:rPr>
-              <w:t>Anvesh Athmakuri</w:t>
-            </w:r>
+            <w:proofErr w:type="spellStart"/>
+            <w:r>
+              <w:rPr>
+                <w:sz w:val="24"/>
+                <w:szCs w:val="24"/>
+                <w:lang w:val="en-US"/>
+              </w:rPr>
+              <w:t>Anvesh</w:t>
+            </w:r>
+            <w:proofErr w:type="spellEnd"/>
+            <w:r>
+              <w:rPr>
+                <w:sz w:val="24"/>
+                <w:szCs w:val="24"/>
+                <w:lang w:val="en-US"/>
+              </w:rPr>
+              <w:t xml:space="preserve"> </w:t>
+            </w:r>
+            <w:proofErr w:type="spellStart"/>
+            <w:r>
+              <w:rPr>
+                <w:sz w:val="24"/>
+                <w:szCs w:val="24"/>
+                <w:lang w:val="en-US"/>
+              </w:rPr>
+              <w:t>Athmakuri</w:t>
+            </w:r>
+            <w:proofErr w:type="spellEnd"/>
           </w:p>
         </w:tc>
         <w:tc>
@@ -2809,8 +4275,18 @@
                 <w:szCs w:val="24"/>
                 <w:lang w:val="en-US"/>
               </w:rPr>
-              <w:t>Srikanth Pusapati</w:t>
-            </w:r>
+              <w:t xml:space="preserve">Srikanth </w:t>
+            </w:r>
+            <w:proofErr w:type="spellStart"/>
+            <w:r>
+              <w:rPr>
+                <w:sz w:val="24"/>
+                <w:szCs w:val="24"/>
+                <w:lang w:val="en-US"/>
+              </w:rPr>
+              <w:t>Pusapati</w:t>
+            </w:r>
+            <w:proofErr w:type="spellEnd"/>
           </w:p>
         </w:tc>
         <w:tc>
@@ -2917,14 +4393,34 @@
                 <w:lang w:val="en-US"/>
               </w:rPr>
             </w:pPr>
-            <w:r>
-              <w:rPr>
-                <w:sz w:val="24"/>
-                <w:szCs w:val="24"/>
-                <w:lang w:val="en-US"/>
-              </w:rPr>
-              <w:t>Sudhira Badugu</w:t>
-            </w:r>
+            <w:proofErr w:type="spellStart"/>
+            <w:r>
+              <w:rPr>
+                <w:sz w:val="24"/>
+                <w:szCs w:val="24"/>
+                <w:lang w:val="en-US"/>
+              </w:rPr>
+              <w:t>Sudhira</w:t>
+            </w:r>
+            <w:proofErr w:type="spellEnd"/>
+            <w:r>
+              <w:rPr>
+                <w:sz w:val="24"/>
+                <w:szCs w:val="24"/>
+                <w:lang w:val="en-US"/>
+              </w:rPr>
+              <w:t xml:space="preserve"> </w:t>
+            </w:r>
+            <w:proofErr w:type="spellStart"/>
+            <w:r>
+              <w:rPr>
+                <w:sz w:val="24"/>
+                <w:szCs w:val="24"/>
+                <w:lang w:val="en-US"/>
+              </w:rPr>
+              <w:t>Badugu</w:t>
+            </w:r>
+            <w:proofErr w:type="spellEnd"/>
           </w:p>
         </w:tc>
         <w:tc>
@@ -3042,8 +4538,6 @@
           <w:lang w:val="en-US"/>
         </w:rPr>
       </w:pPr>
-      <w:bookmarkStart w:id="2" w:name="_GoBack"/>
-      <w:bookmarkEnd w:id="2"/>
       <w:r>
         <w:rPr>
           <w:b/>
@@ -3051,7 +4545,6 @@
           <w:szCs w:val="32"/>
           <w:lang w:val="en-US"/>
         </w:rPr>
-        <w:lastRenderedPageBreak/>
         <w:t>References:</w:t>
       </w:r>
     </w:p>
@@ -3061,7 +4554,7 @@
           <w:lang w:val="en-US"/>
         </w:rPr>
       </w:pPr>
-      <w:hyperlink r:id="rId13" w:history="1">
+      <w:hyperlink r:id="rId15" w:history="1">
         <w:r>
           <w:rPr>
             <w:rStyle w:val="Hyperlink"/>
@@ -3077,7 +4570,7 @@
           <w:lang w:val="en-US"/>
         </w:rPr>
       </w:pPr>
-      <w:hyperlink r:id="rId14" w:history="1">
+      <w:hyperlink r:id="rId16" w:history="1">
         <w:r>
           <w:rPr>
             <w:rStyle w:val="Hyperlink"/>
@@ -3087,22 +4580,38 @@
         </w:r>
       </w:hyperlink>
     </w:p>
-    <w:p>
-      <w:pPr>
-        <w:rPr>
-          <w:sz w:val="24"/>
-          <w:szCs w:val="24"/>
-        </w:rPr>
-      </w:pPr>
-      <w:hyperlink r:id="rId15" w:history="1">
-        <w:r>
-          <w:rPr>
-            <w:rStyle w:val="Hyperlink"/>
-            <w:lang w:val="en-US"/>
-          </w:rPr>
-          <w:t>http://economictimes.indiatimes.com/definition/risk-management</w:t>
-        </w:r>
-      </w:hyperlink>
+    <w:bookmarkStart w:id="2" w:name="_GoBack"/>
+    <w:bookmarkEnd w:id="2"/>
+    <w:p>
+      <w:pPr>
+        <w:rPr>
+          <w:sz w:val="24"/>
+          <w:szCs w:val="24"/>
+        </w:rPr>
+      </w:pPr>
+      <w:r>
+        <w:fldChar w:fldCharType="begin"/>
+      </w:r>
+      <w:r>
+        <w:instrText xml:space="preserve"> HYPERLINK "http://economictimes.indiatimes.com/definition/risk-management" </w:instrText>
+      </w:r>
+      <w:r>
+        <w:fldChar w:fldCharType="separate"/>
+      </w:r>
+      <w:r>
+        <w:rPr>
+          <w:rStyle w:val="Hyperlink"/>
+          <w:lang w:val="en-US"/>
+        </w:rPr>
+        <w:t>http://economictimes.indiatimes.com/definition/risk-management</w:t>
+      </w:r>
+      <w:r>
+        <w:rPr>
+          <w:rStyle w:val="Hyperlink"/>
+          <w:lang w:val="en-US"/>
+        </w:rPr>
+        <w:fldChar w:fldCharType="end"/>
+      </w:r>
     </w:p>
     <w:sectPr>
       <w:pgSz w:w="11906" w:h="16838"/>
@@ -3112,6 +4621,56 @@
     </w:sectPr>
   </w:body>
 </w:document>
+</file>
+
+<file path=word/endnotes.xml><?xml version="1.0" encoding="utf-8"?>
+<w:endnotes xmlns:wpc="http://schemas.microsoft.com/office/word/2010/wordprocessingCanvas" xmlns:cx="http://schemas.microsoft.com/office/drawing/2014/chartex" xmlns:cx1="http://schemas.microsoft.com/office/drawing/2015/9/8/chartex" xmlns:cx2="http://schemas.microsoft.com/office/drawing/2015/10/21/chartex" xmlns:mc="http://schemas.openxmlformats.org/markup-compatibility/2006" xmlns:o="urn:schemas-microsoft-com:office:office" xmlns:r="http://schemas.openxmlformats.org/officeDocument/2006/relationships" xmlns:m="http://schemas.openxmlformats.org/officeDocument/2006/math" xmlns:v="urn:schemas-microsoft-com:vml" xmlns:wp14="http://schemas.microsoft.com/office/word/2010/wordprocessingDrawing" xmlns:wp="http://schemas.openxmlformats.org/drawingml/2006/wordprocessingDrawing" xmlns:w10="urn:schemas-microsoft-com:office:word" xmlns:w="http://schemas.openxmlformats.org/wordprocessingml/2006/main" xmlns:w14="http://schemas.microsoft.com/office/word/2010/wordml" xmlns:w15="http://schemas.microsoft.com/office/word/2012/wordml" xmlns:w16se="http://schemas.microsoft.com/office/word/2015/wordml/symex" xmlns:wpg="http://schemas.microsoft.com/office/word/2010/wordprocessingGroup" xmlns:wpi="http://schemas.microsoft.com/office/word/2010/wordprocessingInk" xmlns:wne="http://schemas.microsoft.com/office/word/2006/wordml" xmlns:wps="http://schemas.microsoft.com/office/word/2010/wordprocessingShape" mc:Ignorable="w14 w15 w16se wp14">
+  <w:endnote w:type="separator" w:id="-1">
+    <w:p>
+      <w:pPr>
+        <w:spacing w:after="0" w:line="240" w:lineRule="auto"/>
+      </w:pPr>
+      <w:r>
+        <w:separator/>
+      </w:r>
+    </w:p>
+  </w:endnote>
+  <w:endnote w:type="continuationSeparator" w:id="0">
+    <w:p>
+      <w:pPr>
+        <w:spacing w:after="0" w:line="240" w:lineRule="auto"/>
+      </w:pPr>
+      <w:r>
+        <w:continuationSeparator/>
+      </w:r>
+    </w:p>
+  </w:endnote>
+</w:endnotes>
+</file>
+
+<file path=word/footnotes.xml><?xml version="1.0" encoding="utf-8"?>
+<w:footnotes xmlns:wpc="http://schemas.microsoft.com/office/word/2010/wordprocessingCanvas" xmlns:cx="http://schemas.microsoft.com/office/drawing/2014/chartex" xmlns:cx1="http://schemas.microsoft.com/office/drawing/2015/9/8/chartex" xmlns:cx2="http://schemas.microsoft.com/office/drawing/2015/10/21/chartex" xmlns:mc="http://schemas.openxmlformats.org/markup-compatibility/2006" xmlns:o="urn:schemas-microsoft-com:office:office" xmlns:r="http://schemas.openxmlformats.org/officeDocument/2006/relationships" xmlns:m="http://schemas.openxmlformats.org/officeDocument/2006/math" xmlns:v="urn:schemas-microsoft-com:vml" xmlns:wp14="http://schemas.microsoft.com/office/word/2010/wordprocessingDrawing" xmlns:wp="http://schemas.openxmlformats.org/drawingml/2006/wordprocessingDrawing" xmlns:w10="urn:schemas-microsoft-com:office:word" xmlns:w="http://schemas.openxmlformats.org/wordprocessingml/2006/main" xmlns:w14="http://schemas.microsoft.com/office/word/2010/wordml" xmlns:w15="http://schemas.microsoft.com/office/word/2012/wordml" xmlns:w16se="http://schemas.microsoft.com/office/word/2015/wordml/symex" xmlns:wpg="http://schemas.microsoft.com/office/word/2010/wordprocessingGroup" xmlns:wpi="http://schemas.microsoft.com/office/word/2010/wordprocessingInk" xmlns:wne="http://schemas.microsoft.com/office/word/2006/wordml" xmlns:wps="http://schemas.microsoft.com/office/word/2010/wordprocessingShape" mc:Ignorable="w14 w15 w16se wp14">
+  <w:footnote w:type="separator" w:id="-1">
+    <w:p>
+      <w:pPr>
+        <w:spacing w:after="0" w:line="240" w:lineRule="auto"/>
+      </w:pPr>
+      <w:r>
+        <w:separator/>
+      </w:r>
+    </w:p>
+  </w:footnote>
+  <w:footnote w:type="continuationSeparator" w:id="0">
+    <w:p>
+      <w:pPr>
+        <w:spacing w:after="0" w:line="240" w:lineRule="auto"/>
+      </w:pPr>
+      <w:r>
+        <w:continuationSeparator/>
+      </w:r>
+    </w:p>
+  </w:footnote>
+</w:footnotes>
 </file>
 
 <file path=word/numbering.xml><?xml version="1.0" encoding="utf-8"?>
@@ -4287,6 +5846,7 @@
     <w:lsdException w:name="HTML Sample" w:semiHidden="1" w:unhideWhenUsed="1"/>
     <w:lsdException w:name="HTML Typewriter" w:semiHidden="1" w:unhideWhenUsed="1"/>
     <w:lsdException w:name="HTML Variable" w:semiHidden="1" w:unhideWhenUsed="1"/>
+    <w:lsdException w:name="Normal Table" w:semiHidden="1" w:unhideWhenUsed="1"/>
     <w:lsdException w:name="annotation subject" w:semiHidden="1" w:unhideWhenUsed="1"/>
     <w:lsdException w:name="No List" w:semiHidden="1" w:unhideWhenUsed="1"/>
     <w:lsdException w:name="Outline List 1" w:semiHidden="1" w:unhideWhenUsed="1"/>
@@ -4332,9 +5892,11 @@
     <w:lsdException w:name="Table Subtle 1" w:semiHidden="1" w:unhideWhenUsed="1"/>
     <w:lsdException w:name="Table Subtle 2" w:semiHidden="1" w:unhideWhenUsed="1"/>
     <w:lsdException w:name="Table Web 1" w:semiHidden="1" w:unhideWhenUsed="1"/>
+    <w:lsdException w:name="Table Web 2" w:semiHidden="1" w:unhideWhenUsed="1"/>
     <w:lsdException w:name="Table Web 3" w:semiHidden="1" w:unhideWhenUsed="1"/>
     <w:lsdException w:name="Balloon Text" w:semiHidden="1" w:unhideWhenUsed="1"/>
     <w:lsdException w:name="Table Grid" w:uiPriority="39"/>
+    <w:lsdException w:name="Table Theme" w:semiHidden="1" w:unhideWhenUsed="1"/>
     <w:lsdException w:name="Placeholder Text" w:semiHidden="1"/>
     <w:lsdException w:name="No Spacing" w:uiPriority="1" w:qFormat="1"/>
     <w:lsdException w:name="Light Shading" w:uiPriority="60"/>
@@ -4698,6 +6260,126 @@
       <w:szCs w:val="26"/>
       <w:lang w:val="en-US"/>
     </w:rPr>
+  </w:style>
+  <w:style w:type="table" w:styleId="GridTable4-Accent3">
+    <w:name w:val="Grid Table 4 Accent 3"/>
+    <w:basedOn w:val="TableNormal"/>
+    <w:uiPriority w:val="49"/>
+    <w:rsid w:val="00912599"/>
+    <w:pPr>
+      <w:spacing w:after="0" w:line="240" w:lineRule="auto"/>
+    </w:pPr>
+    <w:tblPr>
+      <w:tblStyleRowBandSize w:val="1"/>
+      <w:tblStyleColBandSize w:val="1"/>
+      <w:tblBorders>
+        <w:top w:val="single" w:sz="4" w:space="0" w:color="C2D69B" w:themeColor="accent3" w:themeTint="99"/>
+        <w:left w:val="single" w:sz="4" w:space="0" w:color="C2D69B" w:themeColor="accent3" w:themeTint="99"/>
+        <w:bottom w:val="single" w:sz="4" w:space="0" w:color="C2D69B" w:themeColor="accent3" w:themeTint="99"/>
+        <w:right w:val="single" w:sz="4" w:space="0" w:color="C2D69B" w:themeColor="accent3" w:themeTint="99"/>
+        <w:insideH w:val="single" w:sz="4" w:space="0" w:color="C2D69B" w:themeColor="accent3" w:themeTint="99"/>
+        <w:insideV w:val="single" w:sz="4" w:space="0" w:color="C2D69B" w:themeColor="accent3" w:themeTint="99"/>
+      </w:tblBorders>
+    </w:tblPr>
+    <w:tblStylePr w:type="firstRow">
+      <w:rPr>
+        <w:b/>
+        <w:bCs/>
+        <w:color w:val="FFFFFF" w:themeColor="background1"/>
+      </w:rPr>
+      <w:tblPr/>
+      <w:tcPr>
+        <w:tcBorders>
+          <w:top w:val="single" w:sz="4" w:space="0" w:color="9BBB59" w:themeColor="accent3"/>
+          <w:left w:val="single" w:sz="4" w:space="0" w:color="9BBB59" w:themeColor="accent3"/>
+          <w:bottom w:val="single" w:sz="4" w:space="0" w:color="9BBB59" w:themeColor="accent3"/>
+          <w:right w:val="single" w:sz="4" w:space="0" w:color="9BBB59" w:themeColor="accent3"/>
+          <w:insideH w:val="nil"/>
+          <w:insideV w:val="nil"/>
+        </w:tcBorders>
+        <w:shd w:val="clear" w:color="auto" w:fill="9BBB59" w:themeFill="accent3"/>
+      </w:tcPr>
+    </w:tblStylePr>
+    <w:tblStylePr w:type="lastRow">
+      <w:rPr>
+        <w:b/>
+        <w:bCs/>
+      </w:rPr>
+      <w:tblPr/>
+      <w:tcPr>
+        <w:tcBorders>
+          <w:top w:val="double" w:sz="4" w:space="0" w:color="9BBB59" w:themeColor="accent3"/>
+        </w:tcBorders>
+      </w:tcPr>
+    </w:tblStylePr>
+    <w:tblStylePr w:type="firstCol">
+      <w:rPr>
+        <w:b/>
+        <w:bCs/>
+      </w:rPr>
+    </w:tblStylePr>
+    <w:tblStylePr w:type="lastCol">
+      <w:rPr>
+        <w:b/>
+        <w:bCs/>
+      </w:rPr>
+    </w:tblStylePr>
+    <w:tblStylePr w:type="band1Vert">
+      <w:tblPr/>
+      <w:tcPr>
+        <w:shd w:val="clear" w:color="auto" w:fill="EAF1DD" w:themeFill="accent3" w:themeFillTint="33"/>
+      </w:tcPr>
+    </w:tblStylePr>
+    <w:tblStylePr w:type="band1Horz">
+      <w:tblPr/>
+      <w:tcPr>
+        <w:shd w:val="clear" w:color="auto" w:fill="EAF1DD" w:themeFill="accent3" w:themeFillTint="33"/>
+      </w:tcPr>
+    </w:tblStylePr>
+  </w:style>
+  <w:style w:type="paragraph" w:styleId="Header">
+    <w:name w:val="header"/>
+    <w:basedOn w:val="Normal"/>
+    <w:link w:val="HeaderChar"/>
+    <w:uiPriority w:val="99"/>
+    <w:unhideWhenUsed/>
+    <w:rsid w:val="00912599"/>
+    <w:pPr>
+      <w:tabs>
+        <w:tab w:val="center" w:pos="4513"/>
+        <w:tab w:val="right" w:pos="9026"/>
+      </w:tabs>
+      <w:spacing w:after="0" w:line="240" w:lineRule="auto"/>
+    </w:pPr>
+  </w:style>
+  <w:style w:type="character" w:customStyle="1" w:styleId="HeaderChar">
+    <w:name w:val="Header Char"/>
+    <w:basedOn w:val="DefaultParagraphFont"/>
+    <w:link w:val="Header"/>
+    <w:uiPriority w:val="99"/>
+    <w:rsid w:val="00912599"/>
+  </w:style>
+  <w:style w:type="paragraph" w:styleId="Footer">
+    <w:name w:val="footer"/>
+    <w:basedOn w:val="Normal"/>
+    <w:link w:val="FooterChar"/>
+    <w:uiPriority w:val="99"/>
+    <w:unhideWhenUsed/>
+    <w:rsid w:val="00912599"/>
+    <w:pPr>
+      <w:tabs>
+        <w:tab w:val="center" w:pos="4513"/>
+        <w:tab w:val="right" w:pos="9026"/>
+      </w:tabs>
+      <w:spacing w:after="0" w:line="240" w:lineRule="auto"/>
+    </w:pPr>
+  </w:style>
+  <w:style w:type="character" w:customStyle="1" w:styleId="FooterChar">
+    <w:name w:val="Footer Char"/>
+    <w:basedOn w:val="DefaultParagraphFont"/>
+    <w:link w:val="Footer"/>
+    <w:uiPriority w:val="99"/>
+    <w:rsid w:val="00912599"/>
   </w:style>
 </w:styles>
 </file>

</xml_diff>

<commit_message>
Updated Report.docx regarding current folder screen shots and folders info like Resorces folder.
</commit_message>
<xml_diff>
--- a/Documents/Reports/Deliverable1/Report.docx
+++ b/Documents/Reports/Deliverable1/Report.docx
@@ -1,6 +1,6 @@
 
 <file path=word/document.xml><?xml version="1.0" encoding="utf-8"?>
-<w:document xmlns:wpc="http://schemas.microsoft.com/office/word/2010/wordprocessingCanvas" xmlns:cx="http://schemas.microsoft.com/office/drawing/2014/chartex" xmlns:cx1="http://schemas.microsoft.com/office/drawing/2015/9/8/chartex" xmlns:cx2="http://schemas.microsoft.com/office/drawing/2015/10/21/chartex" xmlns:mc="http://schemas.openxmlformats.org/markup-compatibility/2006" xmlns:o="urn:schemas-microsoft-com:office:office" xmlns:r="http://schemas.openxmlformats.org/officeDocument/2006/relationships" xmlns:m="http://schemas.openxmlformats.org/officeDocument/2006/math" xmlns:v="urn:schemas-microsoft-com:vml" xmlns:wp14="http://schemas.microsoft.com/office/word/2010/wordprocessingDrawing" xmlns:wp="http://schemas.openxmlformats.org/drawingml/2006/wordprocessingDrawing" xmlns:w10="urn:schemas-microsoft-com:office:word" xmlns:w="http://schemas.openxmlformats.org/wordprocessingml/2006/main" xmlns:w14="http://schemas.microsoft.com/office/word/2010/wordml" xmlns:w15="http://schemas.microsoft.com/office/word/2012/wordml" xmlns:w16se="http://schemas.microsoft.com/office/word/2015/wordml/symex" xmlns:wpg="http://schemas.microsoft.com/office/word/2010/wordprocessingGroup" xmlns:wpi="http://schemas.microsoft.com/office/word/2010/wordprocessingInk" xmlns:wne="http://schemas.microsoft.com/office/word/2006/wordml" xmlns:wps="http://schemas.microsoft.com/office/word/2010/wordprocessingShape" mc:Ignorable="w14 w15 w16se wp14">
+<w:document xmlns:wpc="http://schemas.microsoft.com/office/word/2010/wordprocessingCanvas" xmlns:mc="http://schemas.openxmlformats.org/markup-compatibility/2006" xmlns:o="urn:schemas-microsoft-com:office:office" xmlns:r="http://schemas.openxmlformats.org/officeDocument/2006/relationships" xmlns:m="http://schemas.openxmlformats.org/officeDocument/2006/math" xmlns:v="urn:schemas-microsoft-com:vml" xmlns:wp14="http://schemas.microsoft.com/office/word/2010/wordprocessingDrawing" xmlns:wp="http://schemas.openxmlformats.org/drawingml/2006/wordprocessingDrawing" xmlns:w10="urn:schemas-microsoft-com:office:word" xmlns:w="http://schemas.openxmlformats.org/wordprocessingml/2006/main" xmlns:w14="http://schemas.microsoft.com/office/word/2010/wordml" xmlns:w15="http://schemas.microsoft.com/office/word/2012/wordml" xmlns:wpg="http://schemas.microsoft.com/office/word/2010/wordprocessingGroup" xmlns:wpi="http://schemas.microsoft.com/office/word/2010/wordprocessingInk" xmlns:wne="http://schemas.microsoft.com/office/word/2006/wordml" xmlns:wps="http://schemas.microsoft.com/office/word/2010/wordprocessingShape" mc:Ignorable="w14 w15 wp14">
   <w:body>
     <w:p>
       <w:pPr>
@@ -74,37 +74,12 @@
           <w:szCs w:val="24"/>
         </w:rPr>
       </w:pPr>
-      <w:proofErr w:type="spellStart"/>
-      <w:r>
-        <w:rPr>
-          <w:sz w:val="24"/>
-          <w:szCs w:val="24"/>
-        </w:rPr>
-        <w:t>Anvesh</w:t>
-      </w:r>
-      <w:proofErr w:type="spellEnd"/>
-      <w:r>
-        <w:rPr>
-          <w:sz w:val="24"/>
-          <w:szCs w:val="24"/>
-        </w:rPr>
-        <w:t xml:space="preserve"> </w:t>
-      </w:r>
-      <w:proofErr w:type="spellStart"/>
-      <w:r>
-        <w:rPr>
-          <w:sz w:val="24"/>
-          <w:szCs w:val="24"/>
-        </w:rPr>
-        <w:t>Athmakuri</w:t>
-      </w:r>
-      <w:proofErr w:type="spellEnd"/>
-      <w:r>
-        <w:rPr>
-          <w:sz w:val="24"/>
-          <w:szCs w:val="24"/>
-        </w:rPr>
-        <w:t xml:space="preserve">   </w:t>
+      <w:r>
+        <w:rPr>
+          <w:sz w:val="24"/>
+          <w:szCs w:val="24"/>
+        </w:rPr>
+        <w:t xml:space="preserve">Anvesh Athmakuri   </w:t>
       </w:r>
       <w:r>
         <w:rPr>
@@ -164,39 +139,7 @@
           <w:sz w:val="24"/>
           <w:szCs w:val="24"/>
         </w:rPr>
-        <w:t xml:space="preserve">Srikanth </w:t>
-      </w:r>
-      <w:proofErr w:type="spellStart"/>
-      <w:r>
-        <w:rPr>
-          <w:sz w:val="24"/>
-          <w:szCs w:val="24"/>
-        </w:rPr>
-        <w:t>Babu</w:t>
-      </w:r>
-      <w:proofErr w:type="spellEnd"/>
-      <w:r>
-        <w:rPr>
-          <w:sz w:val="24"/>
-          <w:szCs w:val="24"/>
-        </w:rPr>
-        <w:t xml:space="preserve"> </w:t>
-      </w:r>
-      <w:proofErr w:type="spellStart"/>
-      <w:r>
-        <w:rPr>
-          <w:sz w:val="24"/>
-          <w:szCs w:val="24"/>
-        </w:rPr>
-        <w:t>Pusapati</w:t>
-      </w:r>
-      <w:proofErr w:type="spellEnd"/>
-      <w:r>
-        <w:rPr>
-          <w:sz w:val="24"/>
-          <w:szCs w:val="24"/>
-        </w:rPr>
-        <w:t xml:space="preserve">   </w:t>
+        <w:t xml:space="preserve">Srikanth Babu Pusapati   </w:t>
       </w:r>
       <w:r>
         <w:rPr>
@@ -214,37 +157,12 @@
           <w:szCs w:val="24"/>
         </w:rPr>
       </w:pPr>
-      <w:proofErr w:type="spellStart"/>
-      <w:r>
-        <w:rPr>
-          <w:sz w:val="24"/>
-          <w:szCs w:val="24"/>
-        </w:rPr>
-        <w:t>Sudhira</w:t>
-      </w:r>
-      <w:proofErr w:type="spellEnd"/>
-      <w:r>
-        <w:rPr>
-          <w:sz w:val="24"/>
-          <w:szCs w:val="24"/>
-        </w:rPr>
-        <w:t xml:space="preserve"> </w:t>
-      </w:r>
-      <w:proofErr w:type="spellStart"/>
-      <w:r>
-        <w:rPr>
-          <w:sz w:val="24"/>
-          <w:szCs w:val="24"/>
-        </w:rPr>
-        <w:t>Badugu</w:t>
-      </w:r>
-      <w:proofErr w:type="spellEnd"/>
-      <w:r>
-        <w:rPr>
-          <w:sz w:val="24"/>
-          <w:szCs w:val="24"/>
-        </w:rPr>
-        <w:t xml:space="preserve">           </w:t>
+      <w:r>
+        <w:rPr>
+          <w:sz w:val="24"/>
+          <w:szCs w:val="24"/>
+        </w:rPr>
+        <w:t xml:space="preserve">Sudhira Badugu           </w:t>
       </w:r>
       <w:r>
         <w:rPr>
@@ -548,17 +466,8 @@
           <w:sz w:val="24"/>
           <w:szCs w:val="24"/>
         </w:rPr>
-        <w:t xml:space="preserve">MySQL distributed using </w:t>
-      </w:r>
-      <w:proofErr w:type="spellStart"/>
-      <w:r>
-        <w:rPr>
-          <w:sz w:val="24"/>
-          <w:szCs w:val="24"/>
-        </w:rPr>
-        <w:t>php</w:t>
-      </w:r>
-      <w:proofErr w:type="spellEnd"/>
+        <w:t>MySQL distributed using php</w:t>
+      </w:r>
       <w:r>
         <w:rPr>
           <w:sz w:val="24"/>
@@ -566,21 +475,12 @@
         </w:rPr>
         <w:t xml:space="preserve"> </w:t>
       </w:r>
-      <w:proofErr w:type="spellStart"/>
-      <w:r>
-        <w:rPr>
-          <w:sz w:val="24"/>
-          <w:szCs w:val="24"/>
-        </w:rPr>
-        <w:t>myadmin</w:t>
-      </w:r>
-      <w:proofErr w:type="spellEnd"/>
-      <w:r>
-        <w:rPr>
-          <w:sz w:val="24"/>
-          <w:szCs w:val="24"/>
-        </w:rPr>
-        <w:t>.</w:t>
+      <w:r>
+        <w:rPr>
+          <w:sz w:val="24"/>
+          <w:szCs w:val="24"/>
+        </w:rPr>
+        <w:t>myadmin.</w:t>
       </w:r>
     </w:p>
     <w:p>
@@ -826,30 +726,14 @@
           <w:rFonts w:ascii="Calibri" w:hAnsi="Calibri" w:cs="Arial"/>
           <w:color w:val="000000"/>
         </w:rPr>
-        <w:t xml:space="preserve">One of the biggest benefits of Gantt </w:t>
-      </w:r>
-      <w:proofErr w:type="gramStart"/>
+        <w:t xml:space="preserve">One of the biggest benefits of Gantt chart </w:t>
+      </w:r>
       <w:r>
         <w:rPr>
           <w:rFonts w:ascii="Calibri" w:hAnsi="Calibri" w:cs="Arial"/>
           <w:color w:val="000000"/>
         </w:rPr>
-        <w:t xml:space="preserve">chart </w:t>
-      </w:r>
-      <w:r>
-        <w:rPr>
-          <w:rFonts w:ascii="Calibri" w:hAnsi="Calibri" w:cs="Arial"/>
-          <w:color w:val="000000"/>
-        </w:rPr>
-        <w:t xml:space="preserve"> is</w:t>
-      </w:r>
-      <w:proofErr w:type="gramEnd"/>
-      <w:r>
-        <w:rPr>
-          <w:rFonts w:ascii="Calibri" w:hAnsi="Calibri" w:cs="Arial"/>
-          <w:color w:val="000000"/>
-        </w:rPr>
-        <w:t xml:space="preserve"> the tool's ability to boil down multiple tasks and timelines into a single document. Stakeholders throughout an organization can easily understand where teams are in a process while grasping the ways in which independent elements come together toward project completion.</w:t>
+        <w:t xml:space="preserve"> is the tool's ability to boil down multiple tasks and timelines into a single document. Stakeholders throughout an organization can easily understand where teams are in a process while grasping the ways in which independent elements come together toward project completion.</w:t>
       </w:r>
     </w:p>
     <w:p>
@@ -1140,7 +1024,7 @@
           <v:shape id="_x0000_i1025" type="#_x0000_t75" style="width:460.5pt;height:211.5pt" o:ole="">
             <v:imagedata r:id="rId7" o:title=""/>
           </v:shape>
-          <o:OLEObject Type="Embed" ProgID="Excel.Sheet.12" ShapeID="_x0000_i1025" DrawAspect="Content" ObjectID="_1535434044" r:id="rId8"/>
+          <o:OLEObject Type="Embed" ProgID="Excel.Sheet.12" ShapeID="_x0000_i1025" DrawAspect="Content" ObjectID="_1535397277" r:id="rId8"/>
         </w:object>
       </w:r>
     </w:p>
@@ -1186,6 +1070,7 @@
       <w:r>
         <w:rPr>
           <w:noProof/>
+          <w:lang w:val="en-US" w:eastAsia="en-US"/>
         </w:rPr>
         <w:drawing>
           <wp:inline distT="0" distB="0" distL="0" distR="0" wp14:anchorId="4B4FA175" wp14:editId="04034E45">
@@ -1302,13 +1187,13 @@
           <w:noProof/>
           <w:sz w:val="24"/>
           <w:szCs w:val="24"/>
-          <w:lang w:eastAsia="en-IN"/>
+          <w:lang w:val="en-US"/>
         </w:rPr>
         <w:drawing>
-          <wp:inline distT="0" distB="0" distL="0" distR="0" wp14:anchorId="372D9020" wp14:editId="69FEDC83">
-            <wp:extent cx="5724525" cy="971550"/>
-            <wp:effectExtent l="0" t="0" r="9525" b="0"/>
-            <wp:docPr id="2" name="Picture 2"/>
+          <wp:inline distT="0" distB="0" distL="0" distR="0">
+            <wp:extent cx="5734050" cy="781050"/>
+            <wp:effectExtent l="0" t="0" r="0" b="0"/>
+            <wp:docPr id="6" name="Picture 6"/>
             <wp:cNvGraphicFramePr>
               <a:graphicFrameLocks xmlns:a="http://schemas.openxmlformats.org/drawingml/2006/main" noChangeAspect="1"/>
             </wp:cNvGraphicFramePr>
@@ -1316,7 +1201,7 @@
               <a:graphicData uri="http://schemas.openxmlformats.org/drawingml/2006/picture">
                 <pic:pic xmlns:pic="http://schemas.openxmlformats.org/drawingml/2006/picture">
                   <pic:nvPicPr>
-                    <pic:cNvPr id="0" name="Picture 3"/>
+                    <pic:cNvPr id="0" name="Picture 4"/>
                     <pic:cNvPicPr>
                       <a:picLocks noChangeAspect="1" noChangeArrowheads="1"/>
                     </pic:cNvPicPr>
@@ -1337,7 +1222,7 @@
                   <pic:spPr bwMode="auto">
                     <a:xfrm>
                       <a:off x="0" y="0"/>
-                      <a:ext cx="5724525" cy="971550"/>
+                      <a:ext cx="5734050" cy="781050"/>
                     </a:xfrm>
                     <a:prstGeom prst="rect">
                       <a:avLst/>
@@ -1418,7 +1303,7 @@
           <w:noProof/>
           <w:sz w:val="24"/>
           <w:szCs w:val="24"/>
-          <w:lang w:eastAsia="en-IN"/>
+          <w:lang w:val="en-US"/>
         </w:rPr>
         <w:drawing>
           <wp:inline distT="0" distB="0" distL="0" distR="0" wp14:anchorId="715E72F7" wp14:editId="4F6D64B7">
@@ -1654,13 +1539,13 @@
           <w:sz w:val="24"/>
           <w:szCs w:val="24"/>
           <w:u w:val="single"/>
-          <w:lang w:eastAsia="en-IN"/>
+          <w:lang w:val="en-US"/>
         </w:rPr>
         <w:drawing>
-          <wp:inline distT="0" distB="0" distL="0" distR="0" wp14:anchorId="32BDAB67" wp14:editId="31656FFA">
-            <wp:extent cx="5731510" cy="981075"/>
-            <wp:effectExtent l="0" t="0" r="2540" b="9525"/>
-            <wp:docPr id="4" name="Picture 4"/>
+          <wp:inline distT="0" distB="0" distL="0" distR="0">
+            <wp:extent cx="5734050" cy="781050"/>
+            <wp:effectExtent l="0" t="0" r="0" b="0"/>
+            <wp:docPr id="5" name="Picture 5"/>
             <wp:cNvGraphicFramePr>
               <a:graphicFrameLocks xmlns:a="http://schemas.openxmlformats.org/drawingml/2006/main" noChangeAspect="1"/>
             </wp:cNvGraphicFramePr>
@@ -1668,13 +1553,13 @@
               <a:graphicData uri="http://schemas.openxmlformats.org/drawingml/2006/picture">
                 <pic:pic xmlns:pic="http://schemas.openxmlformats.org/drawingml/2006/picture">
                   <pic:nvPicPr>
-                    <pic:cNvPr id="0" name="Picture 44"/>
+                    <pic:cNvPr id="0" name="Picture 3"/>
                     <pic:cNvPicPr>
                       <a:picLocks noChangeAspect="1" noChangeArrowheads="1"/>
                     </pic:cNvPicPr>
                   </pic:nvPicPr>
                   <pic:blipFill>
-                    <a:blip r:embed="rId12">
+                    <a:blip r:embed="rId10">
                       <a:extLst>
                         <a:ext uri="{28A0092B-C50C-407E-A947-70E740481C1C}">
                           <a14:useLocalDpi xmlns:a14="http://schemas.microsoft.com/office/drawing/2010/main" val="0"/>
@@ -1689,7 +1574,7 @@
                   <pic:spPr bwMode="auto">
                     <a:xfrm>
                       <a:off x="0" y="0"/>
-                      <a:ext cx="5731510" cy="981075"/>
+                      <a:ext cx="5734050" cy="781050"/>
                     </a:xfrm>
                     <a:prstGeom prst="rect">
                       <a:avLst/>
@@ -1711,30 +1596,62 @@
         <w:rPr>
           <w:sz w:val="24"/>
           <w:szCs w:val="24"/>
+        </w:rPr>
+      </w:pPr>
+      <w:r>
+        <w:rPr>
+          <w:sz w:val="24"/>
+          <w:szCs w:val="24"/>
           <w:u w:val="single"/>
         </w:rPr>
-      </w:pPr>
-      <w:r>
+        <w:t>Code</w:t>
+      </w:r>
+      <w:r>
+        <w:rPr>
+          <w:sz w:val="24"/>
+          <w:szCs w:val="24"/>
+        </w:rPr>
+        <w:t>: Code consists of</w:t>
+      </w:r>
+      <w:r>
+        <w:rPr>
+          <w:sz w:val="24"/>
+          <w:szCs w:val="24"/>
+        </w:rPr>
+        <w:t xml:space="preserve"> all the implementation files.</w:t>
+      </w:r>
+    </w:p>
+    <w:p>
+      <w:pPr>
         <w:rPr>
           <w:sz w:val="24"/>
           <w:szCs w:val="24"/>
           <w:u w:val="single"/>
         </w:rPr>
-        <w:t>Code</w:t>
-      </w:r>
-      <w:r>
-        <w:rPr>
-          <w:sz w:val="24"/>
-          <w:szCs w:val="24"/>
-        </w:rPr>
-        <w:t>: Code consists of</w:t>
-      </w:r>
-      <w:r>
-        <w:rPr>
-          <w:sz w:val="24"/>
-          <w:szCs w:val="24"/>
-        </w:rPr>
-        <w:t xml:space="preserve"> all the implementation files.</w:t>
+      </w:pPr>
+      <w:r>
+        <w:rPr>
+          <w:sz w:val="24"/>
+          <w:szCs w:val="24"/>
+          <w:u w:val="single"/>
+        </w:rPr>
+        <w:t>Resources</w:t>
+      </w:r>
+      <w:r>
+        <w:rPr>
+          <w:sz w:val="24"/>
+          <w:szCs w:val="24"/>
+        </w:rPr>
+        <w:t xml:space="preserve">: This folder consist of images, </w:t>
+      </w:r>
+      <w:bookmarkStart w:id="1" w:name="_GoBack"/>
+      <w:bookmarkEnd w:id="1"/>
+      <w:r>
+        <w:rPr>
+          <w:sz w:val="24"/>
+          <w:szCs w:val="24"/>
+        </w:rPr>
+        <w:t>libraries etc.</w:t>
       </w:r>
     </w:p>
     <w:p>
@@ -1779,8 +1696,8 @@
         <w:t>Minutes of meeting</w:t>
       </w:r>
     </w:p>
-    <w:bookmarkStart w:id="1" w:name="_MON_1535383923"/>
-    <w:bookmarkEnd w:id="1"/>
+    <w:bookmarkStart w:id="2" w:name="_MON_1535383923"/>
+    <w:bookmarkEnd w:id="2"/>
     <w:p>
       <w:pPr>
         <w:rPr>
@@ -1797,9 +1714,9 @@
         </w:rPr>
         <w:object w:dxaOrig="11175" w:dyaOrig="2919">
           <v:shape id="_x0000_i1026" type="#_x0000_t75" style="width:585pt;height:164.25pt" o:ole="">
-            <v:imagedata r:id="rId13" o:title=""/>
+            <v:imagedata r:id="rId12" o:title=""/>
           </v:shape>
-          <o:OLEObject Type="Embed" ProgID="Excel.Sheet.12" ShapeID="_x0000_i1026" DrawAspect="Content" ObjectID="_1535434045" r:id="rId14"/>
+          <o:OLEObject Type="Embed" ProgID="Excel.Sheet.12" ShapeID="_x0000_i1026" DrawAspect="Content" ObjectID="_1535397278" r:id="rId13"/>
         </w:object>
       </w:r>
     </w:p>
@@ -2155,21 +2072,7 @@
         <w:rPr>
           <w:lang w:val="en-US"/>
         </w:rPr>
-        <w:t xml:space="preserve">Identifying the project deadlines </w:t>
-      </w:r>
-      <w:proofErr w:type="gramStart"/>
-      <w:r>
-        <w:rPr>
-          <w:lang w:val="en-US"/>
-        </w:rPr>
-        <w:t>to</w:t>
-      </w:r>
-      <w:proofErr w:type="gramEnd"/>
-      <w:r>
-        <w:rPr>
-          <w:lang w:val="en-US"/>
-        </w:rPr>
-        <w:t xml:space="preserve"> complete.</w:t>
+        <w:t>Identifying the project deadlines to complete.</w:t>
       </w:r>
     </w:p>
     <w:p>
@@ -2187,16 +2090,8 @@
         <w:rPr>
           <w:lang w:val="en-US"/>
         </w:rPr>
-        <w:t xml:space="preserve">Making a vague idea of the risks may </w:t>
-      </w:r>
-      <w:proofErr w:type="gramStart"/>
-      <w:r>
-        <w:rPr>
-          <w:lang w:val="en-US"/>
-        </w:rPr>
-        <w:t>occur .</w:t>
-      </w:r>
-      <w:proofErr w:type="gramEnd"/>
+        <w:t>Making a vague idea of the risks may occur .</w:t>
+      </w:r>
     </w:p>
     <w:p>
       <w:pPr>
@@ -2370,21 +2265,7 @@
         <w:rPr>
           <w:lang w:val="en-US"/>
         </w:rPr>
-        <w:t xml:space="preserve">Sharing the work mentioned in </w:t>
-      </w:r>
-      <w:proofErr w:type="gramStart"/>
-      <w:r>
-        <w:rPr>
-          <w:lang w:val="en-US"/>
-        </w:rPr>
-        <w:t>deliverable</w:t>
-      </w:r>
-      <w:proofErr w:type="gramEnd"/>
-      <w:r>
-        <w:rPr>
-          <w:lang w:val="en-US"/>
-        </w:rPr>
-        <w:t>-I</w:t>
+        <w:t>Sharing the work mentioned in deliverable-I</w:t>
       </w:r>
     </w:p>
     <w:p>
@@ -2610,29 +2491,7 @@
           <w:szCs w:val="24"/>
           <w:shd w:val="clear" w:color="auto" w:fill="FFFFFF"/>
         </w:rPr>
-        <w:t xml:space="preserve">Risk management refers to the practice of identifying potential risks in advance, </w:t>
-      </w:r>
-      <w:proofErr w:type="spellStart"/>
-      <w:r>
-        <w:rPr>
-          <w:rFonts w:cs="Arial"/>
-          <w:color w:val="393939"/>
-          <w:sz w:val="24"/>
-          <w:szCs w:val="24"/>
-          <w:shd w:val="clear" w:color="auto" w:fill="FFFFFF"/>
-        </w:rPr>
-        <w:t>analyzing</w:t>
-      </w:r>
-      <w:proofErr w:type="spellEnd"/>
-      <w:r>
-        <w:rPr>
-          <w:rFonts w:cs="Arial"/>
-          <w:color w:val="393939"/>
-          <w:sz w:val="24"/>
-          <w:szCs w:val="24"/>
-          <w:shd w:val="clear" w:color="auto" w:fill="FFFFFF"/>
-        </w:rPr>
-        <w:t xml:space="preserve"> them and taking precautionary steps to reduce/curb the risk. The following table includes the various risks and their priorities and its mitigation plans. It also includes the Re-Evaluation plan as the time progresses. </w:t>
+        <w:t xml:space="preserve">Risk management refers to the practice of identifying potential risks in advance, analyzing them and taking precautionary steps to reduce/curb the risk. The following table includes the various risks and their priorities and its mitigation plans. It also includes the Re-Evaluation plan as the time progresses. </w:t>
       </w:r>
     </w:p>
     <w:tbl>
@@ -2667,8 +2526,6 @@
                 <w:lang w:val="en-US"/>
               </w:rPr>
             </w:pPr>
-            <w:proofErr w:type="spellStart"/>
-            <w:proofErr w:type="gramStart"/>
             <w:r>
               <w:rPr>
                 <w:sz w:val="24"/>
@@ -2677,8 +2534,6 @@
               </w:rPr>
               <w:t>S.No</w:t>
             </w:r>
-            <w:proofErr w:type="spellEnd"/>
-            <w:proofErr w:type="gramEnd"/>
           </w:p>
         </w:tc>
         <w:tc>
@@ -3052,43 +2907,7 @@
                 <w:szCs w:val="24"/>
                 <w:lang w:val="en-US"/>
               </w:rPr>
-              <w:t xml:space="preserve">Ensure everyone is having minimal knowledge in all the software needed for the project continuity like </w:t>
-            </w:r>
-            <w:proofErr w:type="spellStart"/>
-            <w:r>
-              <w:rPr>
-                <w:sz w:val="24"/>
-                <w:szCs w:val="24"/>
-                <w:lang w:val="en-US"/>
-              </w:rPr>
-              <w:t>svn</w:t>
-            </w:r>
-            <w:proofErr w:type="spellEnd"/>
-            <w:r>
-              <w:rPr>
-                <w:sz w:val="24"/>
-                <w:szCs w:val="24"/>
-                <w:lang w:val="en-US"/>
-              </w:rPr>
-              <w:t xml:space="preserve">, </w:t>
-            </w:r>
-            <w:proofErr w:type="spellStart"/>
-            <w:r>
-              <w:rPr>
-                <w:sz w:val="24"/>
-                <w:szCs w:val="24"/>
-                <w:lang w:val="en-US"/>
-              </w:rPr>
-              <w:t>git</w:t>
-            </w:r>
-            <w:proofErr w:type="spellEnd"/>
-            <w:r>
-              <w:rPr>
-                <w:sz w:val="24"/>
-                <w:szCs w:val="24"/>
-                <w:lang w:val="en-US"/>
-              </w:rPr>
-              <w:t>.</w:t>
+              <w:t>Ensure everyone is having minimal knowledge in all the software needed for the project continuity like svn, git.</w:t>
             </w:r>
           </w:p>
         </w:tc>
@@ -4060,34 +3879,14 @@
                 <w:lang w:val="en-US"/>
               </w:rPr>
             </w:pPr>
-            <w:proofErr w:type="spellStart"/>
-            <w:r>
-              <w:rPr>
-                <w:sz w:val="24"/>
-                <w:szCs w:val="24"/>
-                <w:lang w:val="en-US"/>
-              </w:rPr>
-              <w:t>Anvesh</w:t>
-            </w:r>
-            <w:proofErr w:type="spellEnd"/>
-            <w:r>
-              <w:rPr>
-                <w:sz w:val="24"/>
-                <w:szCs w:val="24"/>
-                <w:lang w:val="en-US"/>
-              </w:rPr>
-              <w:t xml:space="preserve"> </w:t>
-            </w:r>
-            <w:proofErr w:type="spellStart"/>
-            <w:r>
-              <w:rPr>
-                <w:sz w:val="24"/>
-                <w:szCs w:val="24"/>
-                <w:lang w:val="en-US"/>
-              </w:rPr>
-              <w:t>Athmakuri</w:t>
-            </w:r>
-            <w:proofErr w:type="spellEnd"/>
+            <w:r>
+              <w:rPr>
+                <w:sz w:val="24"/>
+                <w:szCs w:val="24"/>
+                <w:lang w:val="en-US"/>
+              </w:rPr>
+              <w:t>Anvesh Athmakuri</w:t>
+            </w:r>
           </w:p>
         </w:tc>
         <w:tc>
@@ -4275,18 +4074,8 @@
                 <w:szCs w:val="24"/>
                 <w:lang w:val="en-US"/>
               </w:rPr>
-              <w:t xml:space="preserve">Srikanth </w:t>
-            </w:r>
-            <w:proofErr w:type="spellStart"/>
-            <w:r>
-              <w:rPr>
-                <w:sz w:val="24"/>
-                <w:szCs w:val="24"/>
-                <w:lang w:val="en-US"/>
-              </w:rPr>
-              <w:t>Pusapati</w:t>
-            </w:r>
-            <w:proofErr w:type="spellEnd"/>
+              <w:t>Srikanth Pusapati</w:t>
+            </w:r>
           </w:p>
         </w:tc>
         <w:tc>
@@ -4393,34 +4182,14 @@
                 <w:lang w:val="en-US"/>
               </w:rPr>
             </w:pPr>
-            <w:proofErr w:type="spellStart"/>
-            <w:r>
-              <w:rPr>
-                <w:sz w:val="24"/>
-                <w:szCs w:val="24"/>
-                <w:lang w:val="en-US"/>
-              </w:rPr>
-              <w:t>Sudhira</w:t>
-            </w:r>
-            <w:proofErr w:type="spellEnd"/>
-            <w:r>
-              <w:rPr>
-                <w:sz w:val="24"/>
-                <w:szCs w:val="24"/>
-                <w:lang w:val="en-US"/>
-              </w:rPr>
-              <w:t xml:space="preserve"> </w:t>
-            </w:r>
-            <w:proofErr w:type="spellStart"/>
-            <w:r>
-              <w:rPr>
-                <w:sz w:val="24"/>
-                <w:szCs w:val="24"/>
-                <w:lang w:val="en-US"/>
-              </w:rPr>
-              <w:t>Badugu</w:t>
-            </w:r>
-            <w:proofErr w:type="spellEnd"/>
+            <w:r>
+              <w:rPr>
+                <w:sz w:val="24"/>
+                <w:szCs w:val="24"/>
+                <w:lang w:val="en-US"/>
+              </w:rPr>
+              <w:t>Sudhira Badugu</w:t>
+            </w:r>
           </w:p>
         </w:tc>
         <w:tc>
@@ -4554,7 +4323,7 @@
           <w:lang w:val="en-US"/>
         </w:rPr>
       </w:pPr>
-      <w:hyperlink r:id="rId15" w:history="1">
+      <w:hyperlink r:id="rId14" w:history="1">
         <w:r>
           <w:rPr>
             <w:rStyle w:val="Hyperlink"/>
@@ -4570,7 +4339,7 @@
           <w:lang w:val="en-US"/>
         </w:rPr>
       </w:pPr>
-      <w:hyperlink r:id="rId16" w:history="1">
+      <w:hyperlink r:id="rId15" w:history="1">
         <w:r>
           <w:rPr>
             <w:rStyle w:val="Hyperlink"/>
@@ -4580,38 +4349,22 @@
         </w:r>
       </w:hyperlink>
     </w:p>
-    <w:bookmarkStart w:id="2" w:name="_GoBack"/>
-    <w:bookmarkEnd w:id="2"/>
-    <w:p>
-      <w:pPr>
-        <w:rPr>
-          <w:sz w:val="24"/>
-          <w:szCs w:val="24"/>
-        </w:rPr>
-      </w:pPr>
-      <w:r>
-        <w:fldChar w:fldCharType="begin"/>
-      </w:r>
-      <w:r>
-        <w:instrText xml:space="preserve"> HYPERLINK "http://economictimes.indiatimes.com/definition/risk-management" </w:instrText>
-      </w:r>
-      <w:r>
-        <w:fldChar w:fldCharType="separate"/>
-      </w:r>
-      <w:r>
-        <w:rPr>
-          <w:rStyle w:val="Hyperlink"/>
-          <w:lang w:val="en-US"/>
-        </w:rPr>
-        <w:t>http://economictimes.indiatimes.com/definition/risk-management</w:t>
-      </w:r>
-      <w:r>
-        <w:rPr>
-          <w:rStyle w:val="Hyperlink"/>
-          <w:lang w:val="en-US"/>
-        </w:rPr>
-        <w:fldChar w:fldCharType="end"/>
-      </w:r>
+    <w:p>
+      <w:pPr>
+        <w:rPr>
+          <w:sz w:val="24"/>
+          <w:szCs w:val="24"/>
+        </w:rPr>
+      </w:pPr>
+      <w:hyperlink r:id="rId16" w:history="1">
+        <w:r>
+          <w:rPr>
+            <w:rStyle w:val="Hyperlink"/>
+            <w:lang w:val="en-US"/>
+          </w:rPr>
+          <w:t>http://economictimes.indiatimes.com/definition/risk-management</w:t>
+        </w:r>
+      </w:hyperlink>
     </w:p>
     <w:sectPr>
       <w:pgSz w:w="11906" w:h="16838"/>
@@ -4624,7 +4377,7 @@
 </file>
 
 <file path=word/endnotes.xml><?xml version="1.0" encoding="utf-8"?>
-<w:endnotes xmlns:wpc="http://schemas.microsoft.com/office/word/2010/wordprocessingCanvas" xmlns:cx="http://schemas.microsoft.com/office/drawing/2014/chartex" xmlns:cx1="http://schemas.microsoft.com/office/drawing/2015/9/8/chartex" xmlns:cx2="http://schemas.microsoft.com/office/drawing/2015/10/21/chartex" xmlns:mc="http://schemas.openxmlformats.org/markup-compatibility/2006" xmlns:o="urn:schemas-microsoft-com:office:office" xmlns:r="http://schemas.openxmlformats.org/officeDocument/2006/relationships" xmlns:m="http://schemas.openxmlformats.org/officeDocument/2006/math" xmlns:v="urn:schemas-microsoft-com:vml" xmlns:wp14="http://schemas.microsoft.com/office/word/2010/wordprocessingDrawing" xmlns:wp="http://schemas.openxmlformats.org/drawingml/2006/wordprocessingDrawing" xmlns:w10="urn:schemas-microsoft-com:office:word" xmlns:w="http://schemas.openxmlformats.org/wordprocessingml/2006/main" xmlns:w14="http://schemas.microsoft.com/office/word/2010/wordml" xmlns:w15="http://schemas.microsoft.com/office/word/2012/wordml" xmlns:w16se="http://schemas.microsoft.com/office/word/2015/wordml/symex" xmlns:wpg="http://schemas.microsoft.com/office/word/2010/wordprocessingGroup" xmlns:wpi="http://schemas.microsoft.com/office/word/2010/wordprocessingInk" xmlns:wne="http://schemas.microsoft.com/office/word/2006/wordml" xmlns:wps="http://schemas.microsoft.com/office/word/2010/wordprocessingShape" mc:Ignorable="w14 w15 w16se wp14">
+<w:endnotes xmlns:wpc="http://schemas.microsoft.com/office/word/2010/wordprocessingCanvas" xmlns:mc="http://schemas.openxmlformats.org/markup-compatibility/2006" xmlns:o="urn:schemas-microsoft-com:office:office" xmlns:r="http://schemas.openxmlformats.org/officeDocument/2006/relationships" xmlns:m="http://schemas.openxmlformats.org/officeDocument/2006/math" xmlns:v="urn:schemas-microsoft-com:vml" xmlns:wp14="http://schemas.microsoft.com/office/word/2010/wordprocessingDrawing" xmlns:wp="http://schemas.openxmlformats.org/drawingml/2006/wordprocessingDrawing" xmlns:w10="urn:schemas-microsoft-com:office:word" xmlns:w="http://schemas.openxmlformats.org/wordprocessingml/2006/main" xmlns:w14="http://schemas.microsoft.com/office/word/2010/wordml" xmlns:w15="http://schemas.microsoft.com/office/word/2012/wordml" xmlns:wpg="http://schemas.microsoft.com/office/word/2010/wordprocessingGroup" xmlns:wpi="http://schemas.microsoft.com/office/word/2010/wordprocessingInk" xmlns:wne="http://schemas.microsoft.com/office/word/2006/wordml" xmlns:wps="http://schemas.microsoft.com/office/word/2010/wordprocessingShape" mc:Ignorable="w14 w15 wp14">
   <w:endnote w:type="separator" w:id="-1">
     <w:p>
       <w:pPr>
@@ -4649,7 +4402,7 @@
 </file>
 
 <file path=word/footnotes.xml><?xml version="1.0" encoding="utf-8"?>
-<w:footnotes xmlns:wpc="http://schemas.microsoft.com/office/word/2010/wordprocessingCanvas" xmlns:cx="http://schemas.microsoft.com/office/drawing/2014/chartex" xmlns:cx1="http://schemas.microsoft.com/office/drawing/2015/9/8/chartex" xmlns:cx2="http://schemas.microsoft.com/office/drawing/2015/10/21/chartex" xmlns:mc="http://schemas.openxmlformats.org/markup-compatibility/2006" xmlns:o="urn:schemas-microsoft-com:office:office" xmlns:r="http://schemas.openxmlformats.org/officeDocument/2006/relationships" xmlns:m="http://schemas.openxmlformats.org/officeDocument/2006/math" xmlns:v="urn:schemas-microsoft-com:vml" xmlns:wp14="http://schemas.microsoft.com/office/word/2010/wordprocessingDrawing" xmlns:wp="http://schemas.openxmlformats.org/drawingml/2006/wordprocessingDrawing" xmlns:w10="urn:schemas-microsoft-com:office:word" xmlns:w="http://schemas.openxmlformats.org/wordprocessingml/2006/main" xmlns:w14="http://schemas.microsoft.com/office/word/2010/wordml" xmlns:w15="http://schemas.microsoft.com/office/word/2012/wordml" xmlns:w16se="http://schemas.microsoft.com/office/word/2015/wordml/symex" xmlns:wpg="http://schemas.microsoft.com/office/word/2010/wordprocessingGroup" xmlns:wpi="http://schemas.microsoft.com/office/word/2010/wordprocessingInk" xmlns:wne="http://schemas.microsoft.com/office/word/2006/wordml" xmlns:wps="http://schemas.microsoft.com/office/word/2010/wordprocessingShape" mc:Ignorable="w14 w15 w16se wp14">
+<w:footnotes xmlns:wpc="http://schemas.microsoft.com/office/word/2010/wordprocessingCanvas" xmlns:mc="http://schemas.openxmlformats.org/markup-compatibility/2006" xmlns:o="urn:schemas-microsoft-com:office:office" xmlns:r="http://schemas.openxmlformats.org/officeDocument/2006/relationships" xmlns:m="http://schemas.openxmlformats.org/officeDocument/2006/math" xmlns:v="urn:schemas-microsoft-com:vml" xmlns:wp14="http://schemas.microsoft.com/office/word/2010/wordprocessingDrawing" xmlns:wp="http://schemas.openxmlformats.org/drawingml/2006/wordprocessingDrawing" xmlns:w10="urn:schemas-microsoft-com:office:word" xmlns:w="http://schemas.openxmlformats.org/wordprocessingml/2006/main" xmlns:w14="http://schemas.microsoft.com/office/word/2010/wordml" xmlns:w15="http://schemas.microsoft.com/office/word/2012/wordml" xmlns:wpg="http://schemas.microsoft.com/office/word/2010/wordprocessingGroup" xmlns:wpi="http://schemas.microsoft.com/office/word/2010/wordprocessingInk" xmlns:wne="http://schemas.microsoft.com/office/word/2006/wordml" xmlns:wps="http://schemas.microsoft.com/office/word/2010/wordprocessingShape" mc:Ignorable="w14 w15 wp14">
   <w:footnote w:type="separator" w:id="-1">
     <w:p>
       <w:pPr>
@@ -4674,8 +4427,8 @@
 </file>
 
 <file path=word/numbering.xml><?xml version="1.0" encoding="utf-8"?>
-<w:numbering xmlns:wpc="http://schemas.microsoft.com/office/word/2010/wordprocessingCanvas" xmlns:cx="http://schemas.microsoft.com/office/drawing/2014/chartex" xmlns:cx1="http://schemas.microsoft.com/office/drawing/2015/9/8/chartex" xmlns:cx2="http://schemas.microsoft.com/office/drawing/2015/10/21/chartex" xmlns:mc="http://schemas.openxmlformats.org/markup-compatibility/2006" xmlns:o="urn:schemas-microsoft-com:office:office" xmlns:r="http://schemas.openxmlformats.org/officeDocument/2006/relationships" xmlns:m="http://schemas.openxmlformats.org/officeDocument/2006/math" xmlns:v="urn:schemas-microsoft-com:vml" xmlns:wp14="http://schemas.microsoft.com/office/word/2010/wordprocessingDrawing" xmlns:wp="http://schemas.openxmlformats.org/drawingml/2006/wordprocessingDrawing" xmlns:w10="urn:schemas-microsoft-com:office:word" xmlns:w="http://schemas.openxmlformats.org/wordprocessingml/2006/main" xmlns:w14="http://schemas.microsoft.com/office/word/2010/wordml" xmlns:w15="http://schemas.microsoft.com/office/word/2012/wordml" xmlns:w16se="http://schemas.microsoft.com/office/word/2015/wordml/symex" xmlns:wpg="http://schemas.microsoft.com/office/word/2010/wordprocessingGroup" xmlns:wpi="http://schemas.microsoft.com/office/word/2010/wordprocessingInk" xmlns:wne="http://schemas.microsoft.com/office/word/2006/wordml" xmlns:wps="http://schemas.microsoft.com/office/word/2010/wordprocessingShape" mc:Ignorable="w14 w15 w16se wp14">
-  <w:abstractNum w:abstractNumId="0" w15:restartNumberingAfterBreak="0">
+<w:numbering xmlns:wpc="http://schemas.microsoft.com/office/word/2010/wordprocessingCanvas" xmlns:mc="http://schemas.openxmlformats.org/markup-compatibility/2006" xmlns:o="urn:schemas-microsoft-com:office:office" xmlns:r="http://schemas.openxmlformats.org/officeDocument/2006/relationships" xmlns:m="http://schemas.openxmlformats.org/officeDocument/2006/math" xmlns:v="urn:schemas-microsoft-com:vml" xmlns:wp14="http://schemas.microsoft.com/office/word/2010/wordprocessingDrawing" xmlns:wp="http://schemas.openxmlformats.org/drawingml/2006/wordprocessingDrawing" xmlns:w10="urn:schemas-microsoft-com:office:word" xmlns:w="http://schemas.openxmlformats.org/wordprocessingml/2006/main" xmlns:w14="http://schemas.microsoft.com/office/word/2010/wordml" xmlns:w15="http://schemas.microsoft.com/office/word/2012/wordml" xmlns:wpg="http://schemas.microsoft.com/office/word/2010/wordprocessingGroup" xmlns:wpi="http://schemas.microsoft.com/office/word/2010/wordprocessingInk" xmlns:wne="http://schemas.microsoft.com/office/word/2006/wordml" xmlns:wps="http://schemas.microsoft.com/office/word/2010/wordprocessingShape" mc:Ignorable="w14 w15 wp14">
+  <w:abstractNum w:abstractNumId="0">
     <w:nsid w:val="027D25ED"/>
     <w:multiLevelType w:val="hybridMultilevel"/>
     <w:tmpl w:val="FF96D6AE"/>
@@ -4764,7 +4517,7 @@
       </w:pPr>
     </w:lvl>
   </w:abstractNum>
-  <w:abstractNum w:abstractNumId="1" w15:restartNumberingAfterBreak="0">
+  <w:abstractNum w:abstractNumId="1">
     <w:nsid w:val="06F066C7"/>
     <w:multiLevelType w:val="hybridMultilevel"/>
     <w:tmpl w:val="4642E088"/>
@@ -4877,7 +4630,7 @@
       </w:rPr>
     </w:lvl>
   </w:abstractNum>
-  <w:abstractNum w:abstractNumId="2" w15:restartNumberingAfterBreak="0">
+  <w:abstractNum w:abstractNumId="2">
     <w:nsid w:val="0E936041"/>
     <w:multiLevelType w:val="hybridMultilevel"/>
     <w:tmpl w:val="D4427BC0"/>
@@ -4963,7 +4716,7 @@
       </w:pPr>
     </w:lvl>
   </w:abstractNum>
-  <w:abstractNum w:abstractNumId="3" w15:restartNumberingAfterBreak="0">
+  <w:abstractNum w:abstractNumId="3">
     <w:nsid w:val="14B347C1"/>
     <w:multiLevelType w:val="hybridMultilevel"/>
     <w:tmpl w:val="006EC4B2"/>
@@ -5049,7 +4802,7 @@
       </w:pPr>
     </w:lvl>
   </w:abstractNum>
-  <w:abstractNum w:abstractNumId="4" w15:restartNumberingAfterBreak="0">
+  <w:abstractNum w:abstractNumId="4">
     <w:nsid w:val="15505711"/>
     <w:multiLevelType w:val="hybridMultilevel"/>
     <w:tmpl w:val="33DA960E"/>
@@ -5135,7 +4888,7 @@
       </w:pPr>
     </w:lvl>
   </w:abstractNum>
-  <w:abstractNum w:abstractNumId="5" w15:restartNumberingAfterBreak="0">
+  <w:abstractNum w:abstractNumId="5">
     <w:nsid w:val="183A142A"/>
     <w:multiLevelType w:val="hybridMultilevel"/>
     <w:tmpl w:val="13946B5A"/>
@@ -5248,7 +5001,7 @@
       </w:rPr>
     </w:lvl>
   </w:abstractNum>
-  <w:abstractNum w:abstractNumId="6" w15:restartNumberingAfterBreak="0">
+  <w:abstractNum w:abstractNumId="6">
     <w:nsid w:val="32C620C1"/>
     <w:multiLevelType w:val="hybridMultilevel"/>
     <w:tmpl w:val="71AE87C8"/>
@@ -5334,7 +5087,7 @@
       </w:pPr>
     </w:lvl>
   </w:abstractNum>
-  <w:abstractNum w:abstractNumId="7" w15:restartNumberingAfterBreak="0">
+  <w:abstractNum w:abstractNumId="7">
     <w:nsid w:val="4C5759DB"/>
     <w:multiLevelType w:val="hybridMultilevel"/>
     <w:tmpl w:val="DAB287C6"/>
@@ -5423,7 +5176,7 @@
       </w:pPr>
     </w:lvl>
   </w:abstractNum>
-  <w:abstractNum w:abstractNumId="8" w15:restartNumberingAfterBreak="0">
+  <w:abstractNum w:abstractNumId="8">
     <w:nsid w:val="533A23ED"/>
     <w:multiLevelType w:val="hybridMultilevel"/>
     <w:tmpl w:val="FD3216AA"/>
@@ -5509,7 +5262,7 @@
       </w:pPr>
     </w:lvl>
   </w:abstractNum>
-  <w:abstractNum w:abstractNumId="9" w15:restartNumberingAfterBreak="0">
+  <w:abstractNum w:abstractNumId="9">
     <w:nsid w:val="5753483B"/>
     <w:multiLevelType w:val="hybridMultilevel"/>
     <w:tmpl w:val="6FB02DD4"/>
@@ -5598,7 +5351,7 @@
       </w:pPr>
     </w:lvl>
   </w:abstractNum>
-  <w:abstractNum w:abstractNumId="10" w15:restartNumberingAfterBreak="0">
+  <w:abstractNum w:abstractNumId="10">
     <w:nsid w:val="7C77462F"/>
     <w:multiLevelType w:val="hybridMultilevel"/>
     <w:tmpl w:val="76807BF0"/>
@@ -5724,7 +5477,7 @@
 </file>
 
 <file path=word/styles.xml><?xml version="1.0" encoding="utf-8"?>
-<w:styles xmlns:mc="http://schemas.openxmlformats.org/markup-compatibility/2006" xmlns:r="http://schemas.openxmlformats.org/officeDocument/2006/relationships" xmlns:w="http://schemas.openxmlformats.org/wordprocessingml/2006/main" xmlns:w14="http://schemas.microsoft.com/office/word/2010/wordml" xmlns:w15="http://schemas.microsoft.com/office/word/2012/wordml" xmlns:w16se="http://schemas.microsoft.com/office/word/2015/wordml/symex" mc:Ignorable="w14 w15 w16se">
+<w:styles xmlns:mc="http://schemas.openxmlformats.org/markup-compatibility/2006" xmlns:r="http://schemas.openxmlformats.org/officeDocument/2006/relationships" xmlns:w="http://schemas.openxmlformats.org/wordprocessingml/2006/main" xmlns:w14="http://schemas.microsoft.com/office/word/2010/wordml" xmlns:w15="http://schemas.microsoft.com/office/word/2012/wordml" mc:Ignorable="w14 w15">
   <w:docDefaults>
     <w:rPrDefault>
       <w:rPr>
@@ -5740,7 +5493,7 @@
       </w:pPr>
     </w:pPrDefault>
   </w:docDefaults>
-  <w:latentStyles w:defLockedState="0" w:defUIPriority="99" w:defSemiHidden="0" w:defUnhideWhenUsed="0" w:defQFormat="0" w:count="373">
+  <w:latentStyles w:defLockedState="0" w:defUIPriority="99" w:defSemiHidden="0" w:defUnhideWhenUsed="0" w:defQFormat="0" w:count="371">
     <w:lsdException w:name="Normal" w:uiPriority="0" w:qFormat="1"/>
     <w:lsdException w:name="heading 1" w:uiPriority="9" w:qFormat="1"/>
     <w:lsdException w:name="heading 2" w:semiHidden="1" w:uiPriority="9" w:unhideWhenUsed="1" w:qFormat="1"/>
@@ -6112,8 +5865,6 @@
     <w:lsdException w:name="List Table 5 Dark Accent 6" w:uiPriority="50"/>
     <w:lsdException w:name="List Table 6 Colorful Accent 6" w:uiPriority="51"/>
     <w:lsdException w:name="List Table 7 Colorful Accent 6" w:uiPriority="52"/>
-    <w:lsdException w:name="Mention" w:semiHidden="1" w:unhideWhenUsed="1"/>
-    <w:lsdException w:name="Smart Hyperlink" w:semiHidden="1" w:unhideWhenUsed="1"/>
   </w:latentStyles>
   <w:style w:type="paragraph" w:default="1" w:styleId="Normal">
     <w:name w:val="Normal"/>
@@ -6226,6 +5977,7 @@
       <w:spacing w:after="0" w:line="240" w:lineRule="auto"/>
     </w:pPr>
     <w:tblPr>
+      <w:tblInd w:w="0" w:type="dxa"/>
       <w:tblBorders>
         <w:top w:val="single" w:sz="4" w:space="0" w:color="auto"/>
         <w:left w:val="single" w:sz="4" w:space="0" w:color="auto"/>
@@ -6234,6 +5986,12 @@
         <w:insideH w:val="single" w:sz="4" w:space="0" w:color="auto"/>
         <w:insideV w:val="single" w:sz="4" w:space="0" w:color="auto"/>
       </w:tblBorders>
+      <w:tblCellMar>
+        <w:top w:w="0" w:type="dxa"/>
+        <w:left w:w="108" w:type="dxa"/>
+        <w:bottom w:w="0" w:type="dxa"/>
+        <w:right w:w="108" w:type="dxa"/>
+      </w:tblCellMar>
     </w:tblPr>
   </w:style>
   <w:style w:type="character" w:styleId="Hyperlink">
@@ -6272,6 +6030,7 @@
     <w:tblPr>
       <w:tblStyleRowBandSize w:val="1"/>
       <w:tblStyleColBandSize w:val="1"/>
+      <w:tblInd w:w="0" w:type="dxa"/>
       <w:tblBorders>
         <w:top w:val="single" w:sz="4" w:space="0" w:color="C2D69B" w:themeColor="accent3" w:themeTint="99"/>
         <w:left w:val="single" w:sz="4" w:space="0" w:color="C2D69B" w:themeColor="accent3" w:themeTint="99"/>
@@ -6280,6 +6039,12 @@
         <w:insideH w:val="single" w:sz="4" w:space="0" w:color="C2D69B" w:themeColor="accent3" w:themeTint="99"/>
         <w:insideV w:val="single" w:sz="4" w:space="0" w:color="C2D69B" w:themeColor="accent3" w:themeTint="99"/>
       </w:tblBorders>
+      <w:tblCellMar>
+        <w:top w:w="0" w:type="dxa"/>
+        <w:left w:w="108" w:type="dxa"/>
+        <w:bottom w:w="0" w:type="dxa"/>
+        <w:right w:w="108" w:type="dxa"/>
+      </w:tblCellMar>
     </w:tblPr>
     <w:tblStylePr w:type="firstRow">
       <w:rPr>
@@ -6385,7 +6150,7 @@
 </file>
 
 <file path=word/charts/chart1.xml><?xml version="1.0" encoding="utf-8"?>
-<c:chartSpace xmlns:c="http://schemas.openxmlformats.org/drawingml/2006/chart" xmlns:a="http://schemas.openxmlformats.org/drawingml/2006/main" xmlns:r="http://schemas.openxmlformats.org/officeDocument/2006/relationships" xmlns:c16r2="http://schemas.microsoft.com/office/drawing/2015/06/chart">
+<c:chartSpace xmlns:c="http://schemas.openxmlformats.org/drawingml/2006/chart" xmlns:a="http://schemas.openxmlformats.org/drawingml/2006/main" xmlns:r="http://schemas.openxmlformats.org/officeDocument/2006/relationships">
   <c:date1904 val="0"/>
   <c:lang val="en-US"/>
   <c:roundedCorners val="0"/>
@@ -6564,7 +6329,7 @@
               </c:numCache>
             </c:numRef>
           </c:val>
-          <c:extLst>
+          <c:extLst xmlns:c16r2="http://schemas.microsoft.com/office/drawing/2015/06/chart">
             <c:ext xmlns:c16="http://schemas.microsoft.com/office/drawing/2014/chart" uri="{C3380CC4-5D6E-409C-BE32-E72D297353CC}">
               <c16:uniqueId val="{00000000-CB07-49D4-B9A3-F45AA12251B4}"/>
             </c:ext>
@@ -6671,7 +6436,7 @@
               </c:numCache>
             </c:numRef>
           </c:val>
-          <c:extLst>
+          <c:extLst xmlns:c16r2="http://schemas.microsoft.com/office/drawing/2015/06/chart">
             <c:ext xmlns:c16="http://schemas.microsoft.com/office/drawing/2014/chart" uri="{C3380CC4-5D6E-409C-BE32-E72D297353CC}">
               <c16:uniqueId val="{00000001-CB07-49D4-B9A3-F45AA12251B4}"/>
             </c:ext>
@@ -6687,11 +6452,11 @@
         </c:dLbls>
         <c:gapWidth val="95"/>
         <c:overlap val="100"/>
-        <c:axId val="399180608"/>
-        <c:axId val="399181168"/>
+        <c:axId val="326557328"/>
+        <c:axId val="326556208"/>
       </c:barChart>
       <c:catAx>
-        <c:axId val="399180608"/>
+        <c:axId val="326557328"/>
         <c:scaling>
           <c:orientation val="maxMin"/>
         </c:scaling>
@@ -6734,7 +6499,7 @@
             <a:endParaRPr lang="en-US"/>
           </a:p>
         </c:txPr>
-        <c:crossAx val="399181168"/>
+        <c:crossAx val="326556208"/>
         <c:crosses val="autoZero"/>
         <c:auto val="1"/>
         <c:lblAlgn val="ctr"/>
@@ -6742,7 +6507,7 @@
         <c:noMultiLvlLbl val="0"/>
       </c:catAx>
       <c:valAx>
-        <c:axId val="399181168"/>
+        <c:axId val="326556208"/>
         <c:scaling>
           <c:orientation val="minMax"/>
           <c:min val="42614"/>
@@ -6794,7 +6559,7 @@
             <a:endParaRPr lang="en-US"/>
           </a:p>
         </c:txPr>
-        <c:crossAx val="399180608"/>
+        <c:crossAx val="326557328"/>
         <c:crosses val="autoZero"/>
         <c:crossBetween val="between"/>
       </c:valAx>
@@ -6820,7 +6585,7 @@
           <a:bodyPr rot="0" spcFirstLastPara="1" vertOverflow="ellipsis" vert="horz" wrap="square" anchor="ctr" anchorCtr="1"/>
           <a:lstStyle/>
           <a:p>
-            <a:pPr rtl="0">
+            <a:pPr>
               <a:defRPr sz="900" b="0" i="0" u="none" strike="noStrike" kern="1200" baseline="0">
                 <a:solidFill>
                   <a:schemeClr val="tx1">

</xml_diff>

<commit_message>
updated Report.docx with folders info of Source folder
</commit_message>
<xml_diff>
--- a/Documents/Reports/Deliverable1/Report.docx
+++ b/Documents/Reports/Deliverable1/Report.docx
@@ -1024,7 +1024,7 @@
           <v:shape id="_x0000_i1025" type="#_x0000_t75" style="width:460.5pt;height:211.5pt" o:ole="">
             <v:imagedata r:id="rId7" o:title=""/>
           </v:shape>
-          <o:OLEObject Type="Embed" ProgID="Excel.Sheet.12" ShapeID="_x0000_i1025" DrawAspect="Content" ObjectID="_1535397277" r:id="rId8"/>
+          <o:OLEObject Type="Embed" ProgID="Excel.Sheet.12" ShapeID="_x0000_i1025" DrawAspect="Content" ObjectID="_1535397699" r:id="rId8"/>
         </w:object>
       </w:r>
     </w:p>
@@ -1490,6 +1490,15 @@
     <w:p>
       <w:pPr>
         <w:rPr>
+          <w:b/>
+          <w:sz w:val="24"/>
+          <w:szCs w:val="24"/>
+        </w:rPr>
+      </w:pPr>
+    </w:p>
+    <w:p>
+      <w:pPr>
+        <w:rPr>
           <w:sz w:val="24"/>
           <w:szCs w:val="24"/>
         </w:rPr>
@@ -1602,47 +1611,15 @@
         <w:rPr>
           <w:sz w:val="24"/>
           <w:szCs w:val="24"/>
-          <w:u w:val="single"/>
-        </w:rPr>
-        <w:t>Code</w:t>
-      </w:r>
-      <w:r>
-        <w:rPr>
-          <w:sz w:val="24"/>
-          <w:szCs w:val="24"/>
-        </w:rPr>
-        <w:t>: Code consists of</w:t>
-      </w:r>
-      <w:r>
-        <w:rPr>
-          <w:sz w:val="24"/>
-          <w:szCs w:val="24"/>
-        </w:rPr>
-        <w:t xml:space="preserve"> all the implementation files.</w:t>
-      </w:r>
-    </w:p>
-    <w:p>
-      <w:pPr>
-        <w:rPr>
-          <w:sz w:val="24"/>
-          <w:szCs w:val="24"/>
-          <w:u w:val="single"/>
-        </w:rPr>
-      </w:pPr>
-      <w:r>
-        <w:rPr>
-          <w:sz w:val="24"/>
-          <w:szCs w:val="24"/>
-          <w:u w:val="single"/>
-        </w:rPr>
-        <w:t>Resources</w:t>
-      </w:r>
-      <w:r>
-        <w:rPr>
-          <w:sz w:val="24"/>
-          <w:szCs w:val="24"/>
-        </w:rPr>
-        <w:t xml:space="preserve">: This folder consist of images, </w:t>
+        </w:rPr>
+        <w:t>Source</w:t>
+      </w:r>
+      <w:r>
+        <w:rPr>
+          <w:sz w:val="24"/>
+          <w:szCs w:val="24"/>
+        </w:rPr>
+        <w:t xml:space="preserve"> contains two folders:</w:t>
       </w:r>
       <w:bookmarkStart w:id="1" w:name="_GoBack"/>
       <w:bookmarkEnd w:id="1"/>
@@ -1651,7 +1628,61 @@
           <w:sz w:val="24"/>
           <w:szCs w:val="24"/>
         </w:rPr>
-        <w:t>libraries etc.</w:t>
+        <w:t xml:space="preserve"> </w:t>
+      </w:r>
+    </w:p>
+    <w:p>
+      <w:pPr>
+        <w:rPr>
+          <w:sz w:val="24"/>
+          <w:szCs w:val="24"/>
+        </w:rPr>
+      </w:pPr>
+      <w:r>
+        <w:rPr>
+          <w:sz w:val="24"/>
+          <w:szCs w:val="24"/>
+          <w:u w:val="single"/>
+        </w:rPr>
+        <w:t>Code</w:t>
+      </w:r>
+      <w:r>
+        <w:rPr>
+          <w:sz w:val="24"/>
+          <w:szCs w:val="24"/>
+        </w:rPr>
+        <w:t>: Code consists of</w:t>
+      </w:r>
+      <w:r>
+        <w:rPr>
+          <w:sz w:val="24"/>
+          <w:szCs w:val="24"/>
+        </w:rPr>
+        <w:t xml:space="preserve"> all the implementation files.</w:t>
+      </w:r>
+    </w:p>
+    <w:p>
+      <w:pPr>
+        <w:rPr>
+          <w:sz w:val="24"/>
+          <w:szCs w:val="24"/>
+          <w:u w:val="single"/>
+        </w:rPr>
+      </w:pPr>
+      <w:r>
+        <w:rPr>
+          <w:sz w:val="24"/>
+          <w:szCs w:val="24"/>
+          <w:u w:val="single"/>
+        </w:rPr>
+        <w:t>Resources</w:t>
+      </w:r>
+      <w:r>
+        <w:rPr>
+          <w:sz w:val="24"/>
+          <w:szCs w:val="24"/>
+        </w:rPr>
+        <w:t>: This folder consist of images, libraries etc.</w:t>
       </w:r>
     </w:p>
     <w:p>
@@ -1692,7 +1723,6 @@
           <w:sz w:val="24"/>
           <w:szCs w:val="24"/>
         </w:rPr>
-        <w:lastRenderedPageBreak/>
         <w:t>Minutes of meeting</w:t>
       </w:r>
     </w:p>
@@ -1716,7 +1746,7 @@
           <v:shape id="_x0000_i1026" type="#_x0000_t75" style="width:585pt;height:164.25pt" o:ole="">
             <v:imagedata r:id="rId12" o:title=""/>
           </v:shape>
-          <o:OLEObject Type="Embed" ProgID="Excel.Sheet.12" ShapeID="_x0000_i1026" DrawAspect="Content" ObjectID="_1535397278" r:id="rId13"/>
+          <o:OLEObject Type="Embed" ProgID="Excel.Sheet.12" ShapeID="_x0000_i1026" DrawAspect="Content" ObjectID="_1535397700" r:id="rId13"/>
         </w:object>
       </w:r>
     </w:p>
@@ -2150,6 +2180,7 @@
         <w:pStyle w:val="Heading2"/>
       </w:pPr>
       <w:r>
+        <w:lastRenderedPageBreak/>
         <w:t>Points Discussed</w:t>
       </w:r>
     </w:p>
@@ -2221,7 +2252,6 @@
           <w:sz w:val="24"/>
           <w:szCs w:val="24"/>
         </w:rPr>
-        <w:lastRenderedPageBreak/>
         <w:t>Meeting 6:9</w:t>
       </w:r>
       <w:r>
@@ -3144,7 +3174,16 @@
                 <w:szCs w:val="24"/>
                 <w:lang w:val="en-US"/>
               </w:rPr>
-              <w:t>Learning curve</w:t>
+              <w:t xml:space="preserve">Learning </w:t>
+            </w:r>
+            <w:r>
+              <w:rPr>
+                <w:sz w:val="24"/>
+                <w:szCs w:val="24"/>
+                <w:lang w:val="en-US"/>
+              </w:rPr>
+              <w:lastRenderedPageBreak/>
+              <w:t>curve</w:t>
             </w:r>
           </w:p>
         </w:tc>
@@ -3167,16 +3206,17 @@
                 <w:szCs w:val="24"/>
                 <w:lang w:val="en-US"/>
               </w:rPr>
-              <w:t xml:space="preserve">All of the team members need to be in par with the development software’s, languages being </w:t>
-            </w:r>
-            <w:r>
-              <w:rPr>
-                <w:sz w:val="24"/>
-                <w:szCs w:val="24"/>
-                <w:lang w:val="en-US"/>
-              </w:rPr>
               <w:lastRenderedPageBreak/>
-              <w:t>used within the project.</w:t>
+              <w:t xml:space="preserve">All of the team members need to be </w:t>
+            </w:r>
+            <w:r>
+              <w:rPr>
+                <w:sz w:val="24"/>
+                <w:szCs w:val="24"/>
+                <w:lang w:val="en-US"/>
+              </w:rPr>
+              <w:lastRenderedPageBreak/>
+              <w:t>in par with the development software’s, languages being used within the project.</w:t>
             </w:r>
           </w:p>
         </w:tc>
@@ -3200,7 +3240,16 @@
                 <w:lang w:val="en-US"/>
               </w:rPr>
               <w:lastRenderedPageBreak/>
-              <w:t>Need to be aware of the programing languages being used like Java, PHP etc.</w:t>
+              <w:t xml:space="preserve">Need to be aware of the programing </w:t>
+            </w:r>
+            <w:r>
+              <w:rPr>
+                <w:sz w:val="24"/>
+                <w:szCs w:val="24"/>
+                <w:lang w:val="en-US"/>
+              </w:rPr>
+              <w:lastRenderedPageBreak/>
+              <w:t>languages being used like Java, PHP etc.</w:t>
             </w:r>
           </w:p>
         </w:tc>
@@ -3223,7 +3272,17 @@
                 <w:szCs w:val="24"/>
                 <w:lang w:val="en-US"/>
               </w:rPr>
-              <w:t>Ensure that each component is well understood, visualized and the team have enough knowledge to</w:t>
+              <w:lastRenderedPageBreak/>
+              <w:t xml:space="preserve">Ensure that each component is well understood, </w:t>
+            </w:r>
+            <w:r>
+              <w:rPr>
+                <w:sz w:val="24"/>
+                <w:szCs w:val="24"/>
+                <w:lang w:val="en-US"/>
+              </w:rPr>
+              <w:lastRenderedPageBreak/>
+              <w:t>visualized and the team have enough knowledge to</w:t>
             </w:r>
           </w:p>
           <w:p>
@@ -4240,7 +4299,16 @@
                 <w:szCs w:val="24"/>
                 <w:lang w:val="en-US"/>
               </w:rPr>
-              <w:t>functioning and Documenting it, s</w:t>
+              <w:t xml:space="preserve">functioning and Documenting it, </w:t>
+            </w:r>
+            <w:r>
+              <w:rPr>
+                <w:sz w:val="24"/>
+                <w:szCs w:val="24"/>
+                <w:lang w:val="en-US"/>
+              </w:rPr>
+              <w:lastRenderedPageBreak/>
+              <w:t>s</w:t>
             </w:r>
             <w:r>
               <w:rPr>
@@ -6452,11 +6520,11 @@
         </c:dLbls>
         <c:gapWidth val="95"/>
         <c:overlap val="100"/>
-        <c:axId val="326557328"/>
-        <c:axId val="326556208"/>
+        <c:axId val="275753296"/>
+        <c:axId val="275755536"/>
       </c:barChart>
       <c:catAx>
-        <c:axId val="326557328"/>
+        <c:axId val="275753296"/>
         <c:scaling>
           <c:orientation val="maxMin"/>
         </c:scaling>
@@ -6499,7 +6567,7 @@
             <a:endParaRPr lang="en-US"/>
           </a:p>
         </c:txPr>
-        <c:crossAx val="326556208"/>
+        <c:crossAx val="275755536"/>
         <c:crosses val="autoZero"/>
         <c:auto val="1"/>
         <c:lblAlgn val="ctr"/>
@@ -6507,7 +6575,7 @@
         <c:noMultiLvlLbl val="0"/>
       </c:catAx>
       <c:valAx>
-        <c:axId val="326556208"/>
+        <c:axId val="275755536"/>
         <c:scaling>
           <c:orientation val="minMax"/>
           <c:min val="42614"/>
@@ -6559,7 +6627,7 @@
             <a:endParaRPr lang="en-US"/>
           </a:p>
         </c:txPr>
-        <c:crossAx val="326557328"/>
+        <c:crossAx val="275753296"/>
         <c:crosses val="autoZero"/>
         <c:crossBetween val="between"/>
       </c:valAx>

</xml_diff>

<commit_message>
updated directory structure in Report.docx
</commit_message>
<xml_diff>
--- a/Documents/Reports/Deliverable1/Report.docx
+++ b/Documents/Reports/Deliverable1/Report.docx
@@ -1024,7 +1024,7 @@
           <v:shape id="_x0000_i1025" type="#_x0000_t75" style="width:460.5pt;height:211.5pt" o:ole="">
             <v:imagedata r:id="rId7" o:title=""/>
           </v:shape>
-          <o:OLEObject Type="Embed" ProgID="Excel.Sheet.12" ShapeID="_x0000_i1025" DrawAspect="Content" ObjectID="_1535397699" r:id="rId8"/>
+          <o:OLEObject Type="Embed" ProgID="Excel.Sheet.12" ShapeID="_x0000_i1025" DrawAspect="Content" ObjectID="_1535401227" r:id="rId8"/>
         </w:object>
       </w:r>
     </w:p>
@@ -1191,9 +1191,9 @@
         </w:rPr>
         <w:drawing>
           <wp:inline distT="0" distB="0" distL="0" distR="0">
-            <wp:extent cx="5734050" cy="781050"/>
-            <wp:effectExtent l="0" t="0" r="0" b="0"/>
-            <wp:docPr id="6" name="Picture 6"/>
+            <wp:extent cx="5724525" cy="952500"/>
+            <wp:effectExtent l="0" t="0" r="9525" b="0"/>
+            <wp:docPr id="4" name="Picture 4"/>
             <wp:cNvGraphicFramePr>
               <a:graphicFrameLocks xmlns:a="http://schemas.openxmlformats.org/drawingml/2006/main" noChangeAspect="1"/>
             </wp:cNvGraphicFramePr>
@@ -1222,7 +1222,7 @@
                   <pic:spPr bwMode="auto">
                     <a:xfrm>
                       <a:off x="0" y="0"/>
-                      <a:ext cx="5734050" cy="781050"/>
+                      <a:ext cx="5724525" cy="952500"/>
                     </a:xfrm>
                     <a:prstGeom prst="rect">
                       <a:avLst/>
@@ -1238,6 +1238,8 @@
           </wp:inline>
         </w:drawing>
       </w:r>
+      <w:bookmarkStart w:id="1" w:name="_GoBack"/>
+      <w:bookmarkEnd w:id="1"/>
     </w:p>
     <w:p>
       <w:pPr>
@@ -1552,9 +1554,9 @@
         </w:rPr>
         <w:drawing>
           <wp:inline distT="0" distB="0" distL="0" distR="0">
-            <wp:extent cx="5734050" cy="781050"/>
+            <wp:extent cx="5734050" cy="666750"/>
             <wp:effectExtent l="0" t="0" r="0" b="0"/>
-            <wp:docPr id="5" name="Picture 5"/>
+            <wp:docPr id="2" name="Picture 2"/>
             <wp:cNvGraphicFramePr>
               <a:graphicFrameLocks xmlns:a="http://schemas.openxmlformats.org/drawingml/2006/main" noChangeAspect="1"/>
             </wp:cNvGraphicFramePr>
@@ -1568,7 +1570,7 @@
                     </pic:cNvPicPr>
                   </pic:nvPicPr>
                   <pic:blipFill>
-                    <a:blip r:embed="rId10">
+                    <a:blip r:embed="rId12">
                       <a:extLst>
                         <a:ext uri="{28A0092B-C50C-407E-A947-70E740481C1C}">
                           <a14:useLocalDpi xmlns:a14="http://schemas.microsoft.com/office/drawing/2010/main" val="0"/>
@@ -1583,7 +1585,7 @@
                   <pic:spPr bwMode="auto">
                     <a:xfrm>
                       <a:off x="0" y="0"/>
-                      <a:ext cx="5734050" cy="781050"/>
+                      <a:ext cx="5734050" cy="666750"/>
                     </a:xfrm>
                     <a:prstGeom prst="rect">
                       <a:avLst/>
@@ -1621,8 +1623,6 @@
         </w:rPr>
         <w:t xml:space="preserve"> contains two folders:</w:t>
       </w:r>
-      <w:bookmarkStart w:id="1" w:name="_GoBack"/>
-      <w:bookmarkEnd w:id="1"/>
       <w:r>
         <w:rPr>
           <w:sz w:val="24"/>
@@ -1744,9 +1744,9 @@
         </w:rPr>
         <w:object w:dxaOrig="11175" w:dyaOrig="2919">
           <v:shape id="_x0000_i1026" type="#_x0000_t75" style="width:585pt;height:164.25pt" o:ole="">
-            <v:imagedata r:id="rId12" o:title=""/>
+            <v:imagedata r:id="rId13" o:title=""/>
           </v:shape>
-          <o:OLEObject Type="Embed" ProgID="Excel.Sheet.12" ShapeID="_x0000_i1026" DrawAspect="Content" ObjectID="_1535397700" r:id="rId13"/>
+          <o:OLEObject Type="Embed" ProgID="Excel.Sheet.12" ShapeID="_x0000_i1026" DrawAspect="Content" ObjectID="_1535401228" r:id="rId14"/>
         </w:object>
       </w:r>
     </w:p>
@@ -4391,7 +4391,7 @@
           <w:lang w:val="en-US"/>
         </w:rPr>
       </w:pPr>
-      <w:hyperlink r:id="rId14" w:history="1">
+      <w:hyperlink r:id="rId15" w:history="1">
         <w:r>
           <w:rPr>
             <w:rStyle w:val="Hyperlink"/>
@@ -4407,7 +4407,7 @@
           <w:lang w:val="en-US"/>
         </w:rPr>
       </w:pPr>
-      <w:hyperlink r:id="rId15" w:history="1">
+      <w:hyperlink r:id="rId16" w:history="1">
         <w:r>
           <w:rPr>
             <w:rStyle w:val="Hyperlink"/>
@@ -4424,7 +4424,7 @@
           <w:szCs w:val="24"/>
         </w:rPr>
       </w:pPr>
-      <w:hyperlink r:id="rId16" w:history="1">
+      <w:hyperlink r:id="rId17" w:history="1">
         <w:r>
           <w:rPr>
             <w:rStyle w:val="Hyperlink"/>
@@ -6520,11 +6520,11 @@
         </c:dLbls>
         <c:gapWidth val="95"/>
         <c:overlap val="100"/>
-        <c:axId val="275753296"/>
-        <c:axId val="275755536"/>
+        <c:axId val="327835168"/>
+        <c:axId val="330757904"/>
       </c:barChart>
       <c:catAx>
-        <c:axId val="275753296"/>
+        <c:axId val="327835168"/>
         <c:scaling>
           <c:orientation val="maxMin"/>
         </c:scaling>
@@ -6567,7 +6567,7 @@
             <a:endParaRPr lang="en-US"/>
           </a:p>
         </c:txPr>
-        <c:crossAx val="275755536"/>
+        <c:crossAx val="330757904"/>
         <c:crosses val="autoZero"/>
         <c:auto val="1"/>
         <c:lblAlgn val="ctr"/>
@@ -6575,7 +6575,7 @@
         <c:noMultiLvlLbl val="0"/>
       </c:catAx>
       <c:valAx>
-        <c:axId val="275755536"/>
+        <c:axId val="330757904"/>
         <c:scaling>
           <c:orientation val="minMax"/>
           <c:min val="42614"/>
@@ -6627,7 +6627,7 @@
             <a:endParaRPr lang="en-US"/>
           </a:p>
         </c:txPr>
-        <c:crossAx val="275753296"/>
+        <c:crossAx val="327835168"/>
         <c:crosses val="autoZero"/>
         <c:crossBetween val="between"/>
       </c:valAx>

</xml_diff>

<commit_message>
Deliverable1/Report.docx updated with new risks and milestones added.
</commit_message>
<xml_diff>
--- a/Documents/Reports/Deliverable1/Report.docx
+++ b/Documents/Reports/Deliverable1/Report.docx
@@ -4499,6 +4499,378 @@
     </w:p>
     <w:p>
       <w:pPr>
+        <w:pStyle w:val="ListParagraph"/>
+        <w:numPr>
+          <w:ilvl w:val="0"/>
+          <w:numId w:val="21"/>
+        </w:numPr>
+        <w:spacing w:after="135" w:line="270" w:lineRule="atLeast"/>
+        <w:contextualSpacing w:val="0"/>
+        <w:rPr>
+          <w:rFonts w:eastAsia="Times New Roman" w:cstheme="minorHAnsi"/>
+          <w:b/>
+          <w:vanish/>
+          <w:sz w:val="24"/>
+          <w:szCs w:val="24"/>
+          <w:lang w:eastAsia="en-IN"/>
+        </w:rPr>
+      </w:pPr>
+    </w:p>
+    <w:p>
+      <w:pPr>
+        <w:pStyle w:val="ListParagraph"/>
+        <w:numPr>
+          <w:ilvl w:val="0"/>
+          <w:numId w:val="21"/>
+        </w:numPr>
+        <w:spacing w:after="135" w:line="270" w:lineRule="atLeast"/>
+        <w:contextualSpacing w:val="0"/>
+        <w:rPr>
+          <w:rFonts w:eastAsia="Times New Roman" w:cstheme="minorHAnsi"/>
+          <w:b/>
+          <w:vanish/>
+          <w:sz w:val="24"/>
+          <w:szCs w:val="24"/>
+          <w:lang w:eastAsia="en-IN"/>
+        </w:rPr>
+      </w:pPr>
+    </w:p>
+    <w:p>
+      <w:pPr>
+        <w:pStyle w:val="ListParagraph"/>
+        <w:numPr>
+          <w:ilvl w:val="0"/>
+          <w:numId w:val="21"/>
+        </w:numPr>
+        <w:spacing w:after="135" w:line="270" w:lineRule="atLeast"/>
+        <w:contextualSpacing w:val="0"/>
+        <w:rPr>
+          <w:rFonts w:eastAsia="Times New Roman" w:cstheme="minorHAnsi"/>
+          <w:b/>
+          <w:vanish/>
+          <w:sz w:val="24"/>
+          <w:szCs w:val="24"/>
+          <w:lang w:eastAsia="en-IN"/>
+        </w:rPr>
+      </w:pPr>
+    </w:p>
+    <w:p>
+      <w:pPr>
+        <w:pStyle w:val="ListParagraph"/>
+        <w:numPr>
+          <w:ilvl w:val="0"/>
+          <w:numId w:val="21"/>
+        </w:numPr>
+        <w:spacing w:after="135" w:line="270" w:lineRule="atLeast"/>
+        <w:contextualSpacing w:val="0"/>
+        <w:rPr>
+          <w:rFonts w:eastAsia="Times New Roman" w:cstheme="minorHAnsi"/>
+          <w:b/>
+          <w:vanish/>
+          <w:sz w:val="24"/>
+          <w:szCs w:val="24"/>
+          <w:lang w:eastAsia="en-IN"/>
+        </w:rPr>
+      </w:pPr>
+    </w:p>
+    <w:p>
+      <w:pPr>
+        <w:pStyle w:val="NormalWeb"/>
+        <w:numPr>
+          <w:ilvl w:val="1"/>
+          <w:numId w:val="21"/>
+        </w:numPr>
+        <w:spacing w:before="0" w:beforeAutospacing="0" w:after="135" w:afterAutospacing="0" w:line="270" w:lineRule="atLeast"/>
+        <w:rPr>
+          <w:rFonts w:asciiTheme="minorHAnsi" w:hAnsiTheme="minorHAnsi" w:cstheme="minorHAnsi"/>
+          <w:b/>
+        </w:rPr>
+      </w:pPr>
+      <w:r>
+        <w:rPr>
+          <w:rFonts w:asciiTheme="minorHAnsi" w:hAnsiTheme="minorHAnsi" w:cstheme="minorHAnsi"/>
+          <w:b/>
+        </w:rPr>
+        <w:t>Milestones</w:t>
+      </w:r>
+    </w:p>
+    <w:p>
+      <w:pPr>
+        <w:pStyle w:val="NormalWeb"/>
+        <w:numPr>
+          <w:ilvl w:val="2"/>
+          <w:numId w:val="21"/>
+        </w:numPr>
+        <w:spacing w:before="0" w:beforeAutospacing="0" w:after="135" w:afterAutospacing="0" w:line="270" w:lineRule="atLeast"/>
+        <w:rPr>
+          <w:rFonts w:asciiTheme="minorHAnsi" w:hAnsiTheme="minorHAnsi" w:cstheme="minorHAnsi"/>
+          <w:b/>
+        </w:rPr>
+      </w:pPr>
+      <w:r>
+        <w:rPr>
+          <w:rFonts w:asciiTheme="minorHAnsi" w:hAnsiTheme="minorHAnsi" w:cstheme="minorHAnsi"/>
+          <w:b/>
+        </w:rPr>
+        <w:t xml:space="preserve">Completed till now </w:t>
+      </w:r>
+    </w:p>
+    <w:p>
+      <w:pPr>
+        <w:pStyle w:val="NormalWeb"/>
+        <w:numPr>
+          <w:ilvl w:val="3"/>
+          <w:numId w:val="24"/>
+        </w:numPr>
+        <w:spacing w:before="0" w:beforeAutospacing="0" w:after="135" w:afterAutospacing="0" w:line="276" w:lineRule="auto"/>
+        <w:rPr>
+          <w:rFonts w:asciiTheme="minorHAnsi" w:hAnsiTheme="minorHAnsi" w:cstheme="minorHAnsi"/>
+        </w:rPr>
+      </w:pPr>
+      <w:r>
+        <w:rPr>
+          <w:rFonts w:asciiTheme="minorHAnsi" w:hAnsiTheme="minorHAnsi" w:cstheme="minorHAnsi"/>
+        </w:rPr>
+        <w:t>Analysis of problems in implementation of code</w:t>
+      </w:r>
+    </w:p>
+    <w:p>
+      <w:pPr>
+        <w:pStyle w:val="NormalWeb"/>
+        <w:numPr>
+          <w:ilvl w:val="3"/>
+          <w:numId w:val="24"/>
+        </w:numPr>
+        <w:spacing w:before="0" w:beforeAutospacing="0" w:after="135" w:afterAutospacing="0" w:line="276" w:lineRule="auto"/>
+        <w:rPr>
+          <w:rFonts w:asciiTheme="minorHAnsi" w:hAnsiTheme="minorHAnsi" w:cstheme="minorHAnsi"/>
+        </w:rPr>
+      </w:pPr>
+      <w:r>
+        <w:rPr>
+          <w:rFonts w:asciiTheme="minorHAnsi" w:hAnsiTheme="minorHAnsi" w:cstheme="minorHAnsi"/>
+        </w:rPr>
+        <w:t>Finalizing the platform to work</w:t>
+      </w:r>
+    </w:p>
+    <w:p>
+      <w:pPr>
+        <w:pStyle w:val="NormalWeb"/>
+        <w:numPr>
+          <w:ilvl w:val="3"/>
+          <w:numId w:val="24"/>
+        </w:numPr>
+        <w:spacing w:before="0" w:beforeAutospacing="0" w:after="135" w:afterAutospacing="0" w:line="276" w:lineRule="auto"/>
+        <w:rPr>
+          <w:rFonts w:asciiTheme="minorHAnsi" w:hAnsiTheme="minorHAnsi" w:cstheme="minorHAnsi"/>
+        </w:rPr>
+      </w:pPr>
+      <w:r>
+        <w:rPr>
+          <w:rFonts w:asciiTheme="minorHAnsi" w:hAnsiTheme="minorHAnsi" w:cstheme="minorHAnsi"/>
+        </w:rPr>
+        <w:t>Risk management analysis</w:t>
+      </w:r>
+    </w:p>
+    <w:p>
+      <w:pPr>
+        <w:pStyle w:val="NormalWeb"/>
+        <w:numPr>
+          <w:ilvl w:val="3"/>
+          <w:numId w:val="24"/>
+        </w:numPr>
+        <w:spacing w:before="0" w:beforeAutospacing="0" w:after="135" w:afterAutospacing="0" w:line="276" w:lineRule="auto"/>
+        <w:rPr>
+          <w:rFonts w:asciiTheme="minorHAnsi" w:hAnsiTheme="minorHAnsi" w:cstheme="minorHAnsi"/>
+        </w:rPr>
+      </w:pPr>
+      <w:r>
+        <w:rPr>
+          <w:rFonts w:asciiTheme="minorHAnsi" w:hAnsiTheme="minorHAnsi" w:cstheme="minorHAnsi"/>
+        </w:rPr>
+        <w:t>Making team flexible with Tools we use.</w:t>
+      </w:r>
+    </w:p>
+    <w:p>
+      <w:pPr>
+        <w:pStyle w:val="NormalWeb"/>
+        <w:numPr>
+          <w:ilvl w:val="3"/>
+          <w:numId w:val="24"/>
+        </w:numPr>
+        <w:spacing w:before="0" w:beforeAutospacing="0" w:after="135" w:afterAutospacing="0" w:line="276" w:lineRule="auto"/>
+        <w:rPr>
+          <w:rFonts w:asciiTheme="minorHAnsi" w:hAnsiTheme="minorHAnsi" w:cstheme="minorHAnsi"/>
+        </w:rPr>
+      </w:pPr>
+      <w:r>
+        <w:rPr>
+          <w:rFonts w:asciiTheme="minorHAnsi" w:hAnsiTheme="minorHAnsi" w:cstheme="minorHAnsi"/>
+        </w:rPr>
+        <w:t>Requirements Gathering</w:t>
+      </w:r>
+    </w:p>
+    <w:p>
+      <w:pPr>
+        <w:pStyle w:val="ListParagraph"/>
+        <w:numPr>
+          <w:ilvl w:val="0"/>
+          <w:numId w:val="22"/>
+        </w:numPr>
+        <w:spacing w:after="135" w:line="276" w:lineRule="auto"/>
+        <w:contextualSpacing w:val="0"/>
+        <w:rPr>
+          <w:rFonts w:eastAsia="Times New Roman" w:cstheme="minorHAnsi"/>
+          <w:vanish/>
+          <w:sz w:val="24"/>
+          <w:szCs w:val="24"/>
+          <w:lang w:eastAsia="en-IN"/>
+        </w:rPr>
+      </w:pPr>
+    </w:p>
+    <w:p>
+      <w:pPr>
+        <w:pStyle w:val="ListParagraph"/>
+        <w:numPr>
+          <w:ilvl w:val="0"/>
+          <w:numId w:val="22"/>
+        </w:numPr>
+        <w:spacing w:after="135" w:line="276" w:lineRule="auto"/>
+        <w:contextualSpacing w:val="0"/>
+        <w:rPr>
+          <w:rFonts w:eastAsia="Times New Roman" w:cstheme="minorHAnsi"/>
+          <w:vanish/>
+          <w:sz w:val="24"/>
+          <w:szCs w:val="24"/>
+          <w:lang w:eastAsia="en-IN"/>
+        </w:rPr>
+      </w:pPr>
+    </w:p>
+    <w:p>
+      <w:pPr>
+        <w:pStyle w:val="ListParagraph"/>
+        <w:numPr>
+          <w:ilvl w:val="0"/>
+          <w:numId w:val="22"/>
+        </w:numPr>
+        <w:spacing w:after="135" w:line="276" w:lineRule="auto"/>
+        <w:contextualSpacing w:val="0"/>
+        <w:rPr>
+          <w:rFonts w:eastAsia="Times New Roman" w:cstheme="minorHAnsi"/>
+          <w:vanish/>
+          <w:sz w:val="24"/>
+          <w:szCs w:val="24"/>
+          <w:lang w:eastAsia="en-IN"/>
+        </w:rPr>
+      </w:pPr>
+    </w:p>
+    <w:p>
+      <w:pPr>
+        <w:pStyle w:val="NormalWeb"/>
+        <w:numPr>
+          <w:ilvl w:val="2"/>
+          <w:numId w:val="25"/>
+        </w:numPr>
+        <w:spacing w:before="0" w:beforeAutospacing="0" w:after="135" w:afterAutospacing="0" w:line="276" w:lineRule="auto"/>
+        <w:rPr>
+          <w:rFonts w:asciiTheme="minorHAnsi" w:hAnsiTheme="minorHAnsi" w:cstheme="minorHAnsi"/>
+          <w:b/>
+        </w:rPr>
+      </w:pPr>
+      <w:r>
+        <w:rPr>
+          <w:rFonts w:asciiTheme="minorHAnsi" w:hAnsiTheme="minorHAnsi" w:cstheme="minorHAnsi"/>
+          <w:b/>
+        </w:rPr>
+        <w:t>Expected Milestones</w:t>
+      </w:r>
+    </w:p>
+    <w:p>
+      <w:pPr>
+        <w:pStyle w:val="NormalWeb"/>
+        <w:numPr>
+          <w:ilvl w:val="4"/>
+          <w:numId w:val="25"/>
+        </w:numPr>
+        <w:spacing w:before="0" w:beforeAutospacing="0" w:after="135" w:afterAutospacing="0" w:line="276" w:lineRule="auto"/>
+        <w:ind w:left="1710" w:hanging="630"/>
+        <w:rPr>
+          <w:rFonts w:asciiTheme="minorHAnsi" w:hAnsiTheme="minorHAnsi" w:cstheme="minorHAnsi"/>
+          <w:b/>
+        </w:rPr>
+      </w:pPr>
+      <w:r>
+        <w:rPr>
+          <w:rFonts w:asciiTheme="minorHAnsi" w:hAnsiTheme="minorHAnsi" w:cstheme="minorHAnsi"/>
+        </w:rPr>
+        <w:t>Project analysis with identifying actors, use case diagrams, sequence diagrams.</w:t>
+      </w:r>
+    </w:p>
+    <w:p>
+      <w:pPr>
+        <w:pStyle w:val="NormalWeb"/>
+        <w:numPr>
+          <w:ilvl w:val="4"/>
+          <w:numId w:val="25"/>
+        </w:numPr>
+        <w:spacing w:before="0" w:beforeAutospacing="0" w:after="135" w:afterAutospacing="0" w:line="276" w:lineRule="auto"/>
+        <w:ind w:left="1710" w:hanging="630"/>
+        <w:rPr>
+          <w:rFonts w:asciiTheme="minorHAnsi" w:hAnsiTheme="minorHAnsi" w:cstheme="minorHAnsi"/>
+          <w:b/>
+        </w:rPr>
+      </w:pPr>
+      <w:r>
+        <w:rPr>
+          <w:rFonts w:asciiTheme="minorHAnsi" w:hAnsiTheme="minorHAnsi" w:cstheme="minorHAnsi"/>
+        </w:rPr>
+        <w:t>Identifying system architecture.</w:t>
+      </w:r>
+    </w:p>
+    <w:p>
+      <w:pPr>
+        <w:pStyle w:val="NormalWeb"/>
+        <w:numPr>
+          <w:ilvl w:val="4"/>
+          <w:numId w:val="25"/>
+        </w:numPr>
+        <w:spacing w:before="0" w:beforeAutospacing="0" w:after="135" w:afterAutospacing="0" w:line="276" w:lineRule="auto"/>
+        <w:ind w:left="1710" w:hanging="630"/>
+        <w:rPr>
+          <w:rFonts w:asciiTheme="minorHAnsi" w:hAnsiTheme="minorHAnsi" w:cstheme="minorHAnsi"/>
+          <w:b/>
+        </w:rPr>
+      </w:pPr>
+      <w:r>
+        <w:rPr>
+          <w:rFonts w:asciiTheme="minorHAnsi" w:hAnsiTheme="minorHAnsi" w:cstheme="minorHAnsi"/>
+        </w:rPr>
+        <w:t>Identify Test plan and scenarios.</w:t>
+      </w:r>
+    </w:p>
+    <w:p>
+      <w:pPr>
+        <w:pStyle w:val="NormalWeb"/>
+        <w:numPr>
+          <w:ilvl w:val="4"/>
+          <w:numId w:val="25"/>
+        </w:numPr>
+        <w:spacing w:before="0" w:beforeAutospacing="0" w:after="135" w:afterAutospacing="0" w:line="276" w:lineRule="auto"/>
+        <w:ind w:left="1710" w:hanging="630"/>
+        <w:rPr>
+          <w:rFonts w:asciiTheme="minorHAnsi" w:hAnsiTheme="minorHAnsi" w:cstheme="minorHAnsi"/>
+          <w:b/>
+        </w:rPr>
+      </w:pPr>
+      <w:r>
+        <w:rPr>
+          <w:rFonts w:asciiTheme="minorHAnsi" w:hAnsiTheme="minorHAnsi" w:cstheme="minorHAnsi"/>
+        </w:rPr>
+        <w:t>Implement the project in php and complete the coding.</w:t>
+      </w:r>
+    </w:p>
+    <w:p>
+      <w:pPr>
         <w:pStyle w:val="NormalWeb"/>
         <w:spacing w:before="0" w:beforeAutospacing="0" w:after="135" w:afterAutospacing="0" w:line="270" w:lineRule="atLeast"/>
         <w:ind w:hanging="180"/>
@@ -4507,11 +4879,26 @@
           <w:b/>
         </w:rPr>
       </w:pPr>
-      <w:r>
+    </w:p>
+    <w:p>
+      <w:pPr>
+        <w:pStyle w:val="NormalWeb"/>
+        <w:numPr>
+          <w:ilvl w:val="1"/>
+          <w:numId w:val="25"/>
+        </w:numPr>
+        <w:spacing w:before="0" w:beforeAutospacing="0" w:after="135" w:afterAutospacing="0" w:line="270" w:lineRule="atLeast"/>
         <w:rPr>
           <w:rFonts w:asciiTheme="minorHAnsi" w:hAnsiTheme="minorHAnsi" w:cstheme="minorHAnsi"/>
           <w:b/>
         </w:rPr>
+      </w:pPr>
+      <w:r>
+        <w:rPr>
+          <w:rFonts w:asciiTheme="minorHAnsi" w:hAnsiTheme="minorHAnsi" w:cstheme="minorHAnsi"/>
+          <w:b/>
+        </w:rPr>
+        <w:lastRenderedPageBreak/>
         <w:t>Project Planning Table:</w:t>
       </w:r>
     </w:p>
@@ -4549,10 +4936,10 @@
             <v:path o:extrusionok="f" gradientshapeok="t" o:connecttype="rect"/>
             <o:lock v:ext="edit" aspectratio="t"/>
           </v:shapetype>
-          <v:shape id="_x0000_i1118" type="#_x0000_t75" style="width:461pt;height:211.5pt" o:ole="">
+          <v:shape id="_x0000_i1028" type="#_x0000_t75" style="width:461pt;height:211.5pt" o:ole="">
             <v:imagedata r:id="rId13" o:title=""/>
           </v:shape>
-          <o:OLEObject Type="Embed" ProgID="Excel.Sheet.12" ShapeID="_x0000_i1118" DrawAspect="Content" ObjectID="_1536102656" r:id="rId14"/>
+          <o:OLEObject Type="Embed" ProgID="Excel.Sheet.12" ShapeID="_x0000_i1028" DrawAspect="Content" ObjectID="_1537693928" r:id="rId14"/>
         </w:object>
       </w:r>
     </w:p>
@@ -4571,7 +4958,6 @@
           <w:noProof/>
           <w:lang w:val="en-US" w:eastAsia="en-US"/>
         </w:rPr>
-        <w:lastRenderedPageBreak/>
         <w:drawing>
           <wp:inline distT="0" distB="0" distL="0" distR="0" wp14:anchorId="4DD1DDAC" wp14:editId="0731EAC0">
             <wp:extent cx="6229350" cy="3267075"/>
@@ -4636,18 +5022,18 @@
         <w:ind w:left="255"/>
         <w:rPr>
           <w:rFonts w:cstheme="minorHAnsi"/>
-          <w:b/>
-          <w:sz w:val="24"/>
-          <w:szCs w:val="24"/>
-        </w:rPr>
-      </w:pPr>
-      <w:r>
-        <w:rPr>
-          <w:rFonts w:cstheme="minorHAnsi"/>
           <w:sz w:val="24"/>
           <w:szCs w:val="24"/>
           <w:shd w:val="clear" w:color="auto" w:fill="FFFFFF"/>
         </w:rPr>
+      </w:pPr>
+      <w:r>
+        <w:rPr>
+          <w:rFonts w:cstheme="minorHAnsi"/>
+          <w:sz w:val="24"/>
+          <w:szCs w:val="24"/>
+          <w:shd w:val="clear" w:color="auto" w:fill="FFFFFF"/>
+        </w:rPr>
         <w:t xml:space="preserve">Risk management refers to the practice of identifying potential risks in advance, </w:t>
       </w:r>
       <w:r>
@@ -4668,6 +5054,30 @@
         </w:rPr>
         <w:t xml:space="preserve"> them and taking precautionary steps to reduce/curb the risk. The following table includes the various risks and their priorities and its mitigation plans. It also includes the Re-Evaluation plan as the time progresses. </w:t>
       </w:r>
+    </w:p>
+    <w:p>
+      <w:pPr>
+        <w:ind w:left="255"/>
+        <w:rPr>
+          <w:rFonts w:cstheme="minorHAnsi"/>
+          <w:sz w:val="24"/>
+          <w:szCs w:val="24"/>
+          <w:shd w:val="clear" w:color="auto" w:fill="FFFFFF"/>
+        </w:rPr>
+      </w:pPr>
+    </w:p>
+    <w:p>
+      <w:pPr>
+        <w:ind w:left="255"/>
+        <w:rPr>
+          <w:rFonts w:cstheme="minorHAnsi"/>
+          <w:b/>
+          <w:sz w:val="24"/>
+          <w:szCs w:val="24"/>
+        </w:rPr>
+      </w:pPr>
+      <w:bookmarkStart w:id="1" w:name="_GoBack"/>
+      <w:bookmarkEnd w:id="1"/>
     </w:p>
     <w:tbl>
       <w:tblPr>
@@ -4710,6 +5120,7 @@
                 <w:szCs w:val="24"/>
                 <w:lang w:val="en-US"/>
               </w:rPr>
+              <w:lastRenderedPageBreak/>
               <w:t>S.No</w:t>
             </w:r>
           </w:p>
@@ -4865,12 +5276,11 @@
             <w:r>
               <w:rPr>
                 <w:rFonts w:cstheme="minorHAnsi"/>
-                <w:color w:val="C0504D" w:themeColor="accent2"/>
-                <w:sz w:val="24"/>
-                <w:szCs w:val="24"/>
-                <w:lang w:val="en-US"/>
-              </w:rPr>
-              <w:t>Requirement gathering</w:t>
+                <w:sz w:val="24"/>
+                <w:szCs w:val="24"/>
+                <w:lang w:val="en-US"/>
+              </w:rPr>
+              <w:t>Learning curve</w:t>
             </w:r>
           </w:p>
         </w:tc>
@@ -4895,16 +5305,16 @@
                 <w:szCs w:val="24"/>
                 <w:lang w:val="en-US"/>
               </w:rPr>
-              <w:t>Need to freeze on the requirements within scheduled time line</w:t>
-            </w:r>
-            <w:r>
-              <w:rPr>
-                <w:rFonts w:cstheme="minorHAnsi"/>
-                <w:sz w:val="24"/>
-                <w:szCs w:val="24"/>
-                <w:lang w:val="en-US"/>
-              </w:rPr>
-              <w:t>.</w:t>
+              <w:t>All of the team members need to be in par with the development software’s, language</w:t>
+            </w:r>
+            <w:r>
+              <w:rPr>
+                <w:rFonts w:cstheme="minorHAnsi"/>
+                <w:sz w:val="24"/>
+                <w:szCs w:val="24"/>
+                <w:lang w:val="en-US"/>
+              </w:rPr>
+              <w:t>s being used within the project.</w:t>
             </w:r>
           </w:p>
         </w:tc>
@@ -4929,16 +5339,16 @@
                 <w:szCs w:val="24"/>
                 <w:lang w:val="en-US"/>
               </w:rPr>
-              <w:t>Need to finalize on the project requirements specifications</w:t>
-            </w:r>
-            <w:r>
-              <w:rPr>
-                <w:rFonts w:cstheme="minorHAnsi"/>
-                <w:sz w:val="24"/>
-                <w:szCs w:val="24"/>
-                <w:lang w:val="en-US"/>
-              </w:rPr>
-              <w:t>.</w:t>
+              <w:t>Need to be aware of the programing language</w:t>
+            </w:r>
+            <w:r>
+              <w:rPr>
+                <w:rFonts w:cstheme="minorHAnsi"/>
+                <w:sz w:val="24"/>
+                <w:szCs w:val="24"/>
+                <w:lang w:val="en-US"/>
+              </w:rPr>
+              <w:t>s being used like Java, PHP and tools like xampp controller.</w:t>
             </w:r>
           </w:p>
         </w:tc>
@@ -4963,16 +5373,25 @@
                 <w:szCs w:val="24"/>
                 <w:lang w:val="en-US"/>
               </w:rPr>
-              <w:t xml:space="preserve">Identify all the project requirements are noted </w:t>
-            </w:r>
-            <w:r>
-              <w:rPr>
-                <w:rFonts w:cstheme="minorHAnsi"/>
-                <w:sz w:val="24"/>
-                <w:szCs w:val="24"/>
-                <w:lang w:val="en-US"/>
-              </w:rPr>
-              <w:t>down, if modified re-evaluate the scope and project timeline.</w:t>
+              <w:t>Ensure that each component is well understood, visualized and the team have enough knowledge to</w:t>
+            </w:r>
+            <w:r>
+              <w:rPr>
+                <w:rFonts w:cstheme="minorHAnsi"/>
+                <w:sz w:val="24"/>
+                <w:szCs w:val="24"/>
+                <w:lang w:val="en-US"/>
+              </w:rPr>
+              <w:t xml:space="preserve"> i</w:t>
+            </w:r>
+            <w:r>
+              <w:rPr>
+                <w:rFonts w:cstheme="minorHAnsi"/>
+                <w:sz w:val="24"/>
+                <w:szCs w:val="24"/>
+                <w:lang w:val="en-US"/>
+              </w:rPr>
+              <w:t>mplement it on time.</w:t>
             </w:r>
           </w:p>
         </w:tc>
@@ -5020,7 +5439,7 @@
                 <w:szCs w:val="24"/>
                 <w:lang w:val="en-US"/>
               </w:rPr>
-              <w:t>Learning curve</w:t>
+              <w:t>Data Security</w:t>
             </w:r>
           </w:p>
         </w:tc>
@@ -5045,16 +5464,43 @@
                 <w:szCs w:val="24"/>
                 <w:lang w:val="en-US"/>
               </w:rPr>
-              <w:t>All of the team members need to be in par with the development software’s, language</w:t>
-            </w:r>
-            <w:r>
-              <w:rPr>
-                <w:rFonts w:cstheme="minorHAnsi"/>
-                <w:sz w:val="24"/>
-                <w:szCs w:val="24"/>
-                <w:lang w:val="en-US"/>
-              </w:rPr>
-              <w:t>s being used within the project.</w:t>
+              <w:t xml:space="preserve">Need to </w:t>
+            </w:r>
+            <w:r>
+              <w:rPr>
+                <w:rFonts w:cstheme="minorHAnsi"/>
+                <w:sz w:val="24"/>
+                <w:szCs w:val="24"/>
+                <w:lang w:val="en-US"/>
+              </w:rPr>
+              <w:t>confirm</w:t>
+            </w:r>
+            <w:r>
+              <w:rPr>
+                <w:rFonts w:cstheme="minorHAnsi"/>
+                <w:sz w:val="24"/>
+                <w:szCs w:val="24"/>
+                <w:lang w:val="en-US"/>
+              </w:rPr>
+              <w:t xml:space="preserve"> the </w:t>
+            </w:r>
+            <w:r>
+              <w:rPr>
+                <w:rFonts w:cstheme="minorHAnsi"/>
+                <w:sz w:val="24"/>
+                <w:szCs w:val="24"/>
+                <w:lang w:val="en-US"/>
+              </w:rPr>
+              <w:t>Security procedure</w:t>
+            </w:r>
+            <w:r>
+              <w:rPr>
+                <w:rFonts w:cstheme="minorHAnsi"/>
+                <w:sz w:val="24"/>
+                <w:szCs w:val="24"/>
+                <w:lang w:val="en-US"/>
+              </w:rPr>
+              <w:t xml:space="preserve"> that has to be followed in the project.</w:t>
             </w:r>
           </w:p>
         </w:tc>
@@ -5079,16 +5525,7 @@
                 <w:szCs w:val="24"/>
                 <w:lang w:val="en-US"/>
               </w:rPr>
-              <w:t>Need to be aware of the programing language</w:t>
-            </w:r>
-            <w:r>
-              <w:rPr>
-                <w:rFonts w:cstheme="minorHAnsi"/>
-                <w:sz w:val="24"/>
-                <w:szCs w:val="24"/>
-                <w:lang w:val="en-US"/>
-              </w:rPr>
-              <w:t>s being used like Java, PHP and tools like xampp controller.</w:t>
+              <w:t>Ensure Security of customer related data, by performing data encryption.</w:t>
             </w:r>
           </w:p>
         </w:tc>
@@ -5113,25 +5550,34 @@
                 <w:szCs w:val="24"/>
                 <w:lang w:val="en-US"/>
               </w:rPr>
-              <w:t>Ensure that each component is well understood, visualized and the team have enough knowledge to</w:t>
-            </w:r>
-            <w:r>
-              <w:rPr>
-                <w:rFonts w:cstheme="minorHAnsi"/>
-                <w:sz w:val="24"/>
-                <w:szCs w:val="24"/>
-                <w:lang w:val="en-US"/>
-              </w:rPr>
-              <w:t xml:space="preserve"> i</w:t>
-            </w:r>
-            <w:r>
-              <w:rPr>
-                <w:rFonts w:cstheme="minorHAnsi"/>
-                <w:sz w:val="24"/>
-                <w:szCs w:val="24"/>
-                <w:lang w:val="en-US"/>
-              </w:rPr>
-              <w:t>mplement it on time.</w:t>
+              <w:t xml:space="preserve">Ensure </w:t>
+            </w:r>
+            <w:r>
+              <w:rPr>
+                <w:rFonts w:cstheme="minorHAnsi"/>
+                <w:sz w:val="24"/>
+                <w:szCs w:val="24"/>
+                <w:lang w:val="en-US"/>
+              </w:rPr>
+              <w:t>data encryption and decryption is done</w:t>
+            </w:r>
+            <w:r>
+              <w:rPr>
+                <w:rFonts w:cstheme="minorHAnsi"/>
+                <w:sz w:val="24"/>
+                <w:szCs w:val="24"/>
+                <w:lang w:val="en-US"/>
+              </w:rPr>
+              <w:t xml:space="preserve"> properly</w:t>
+            </w:r>
+            <w:r>
+              <w:rPr>
+                <w:rFonts w:cstheme="minorHAnsi"/>
+                <w:sz w:val="24"/>
+                <w:szCs w:val="24"/>
+                <w:lang w:val="en-US"/>
+              </w:rPr>
+              <w:t>.</w:t>
             </w:r>
           </w:p>
         </w:tc>
@@ -5178,12 +5624,29 @@
             <w:r>
               <w:rPr>
                 <w:rFonts w:cstheme="minorHAnsi"/>
-                <w:color w:val="C0504D" w:themeColor="accent2"/>
-                <w:sz w:val="24"/>
-                <w:szCs w:val="24"/>
-                <w:lang w:val="en-US"/>
-              </w:rPr>
-              <w:t>Ensuring Quality</w:t>
+                <w:sz w:val="24"/>
+                <w:szCs w:val="24"/>
+                <w:lang w:val="en-US"/>
+              </w:rPr>
+              <w:t xml:space="preserve">Ensuring </w:t>
+            </w:r>
+            <w:r>
+              <w:rPr>
+                <w:rFonts w:cstheme="minorHAnsi"/>
+                <w:sz w:val="24"/>
+                <w:szCs w:val="24"/>
+                <w:lang w:val="en-US"/>
+              </w:rPr>
+              <w:t>Delivery o</w:t>
+            </w:r>
+            <w:r>
+              <w:rPr>
+                <w:rFonts w:cstheme="minorHAnsi"/>
+                <w:sz w:val="24"/>
+                <w:szCs w:val="24"/>
+                <w:lang w:val="en-US"/>
+              </w:rPr>
+              <w:t>n time</w:t>
             </w:r>
           </w:p>
         </w:tc>
@@ -5208,7 +5671,7 @@
                 <w:szCs w:val="24"/>
                 <w:lang w:val="en-US"/>
               </w:rPr>
-              <w:t>Need to evaluate the testing strategy for the project.</w:t>
+              <w:t xml:space="preserve">If no one is available to deliver the product in time, then we need to consider canceling the order made </w:t>
             </w:r>
           </w:p>
         </w:tc>
@@ -5233,17 +5696,70 @@
                 <w:szCs w:val="24"/>
                 <w:lang w:val="en-US"/>
               </w:rPr>
-              <w:t xml:space="preserve">Ensure the testing scenarios are updated in par with the development life </w:t>
-            </w:r>
-            <w:r>
-              <w:rPr>
-                <w:rFonts w:cstheme="minorHAnsi"/>
-                <w:sz w:val="24"/>
-                <w:szCs w:val="24"/>
-                <w:lang w:val="en-US"/>
-              </w:rPr>
-              <w:lastRenderedPageBreak/>
-              <w:t>cycle.</w:t>
+              <w:t xml:space="preserve">If </w:t>
+            </w:r>
+            <w:r>
+              <w:rPr>
+                <w:rFonts w:cstheme="minorHAnsi"/>
+                <w:sz w:val="24"/>
+                <w:szCs w:val="24"/>
+                <w:lang w:val="en-US"/>
+              </w:rPr>
+              <w:t xml:space="preserve">the order is not accepted in at least 30 min to </w:t>
+            </w:r>
+            <w:r>
+              <w:rPr>
+                <w:rFonts w:cstheme="minorHAnsi"/>
+                <w:sz w:val="24"/>
+                <w:szCs w:val="24"/>
+                <w:lang w:val="en-US"/>
+              </w:rPr>
+              <w:t>delivery</w:t>
+            </w:r>
+            <w:r>
+              <w:rPr>
+                <w:rFonts w:cstheme="minorHAnsi"/>
+                <w:sz w:val="24"/>
+                <w:szCs w:val="24"/>
+                <w:lang w:val="en-US"/>
+              </w:rPr>
+              <w:t xml:space="preserve"> time specified</w:t>
+            </w:r>
+            <w:r>
+              <w:rPr>
+                <w:rFonts w:cstheme="minorHAnsi"/>
+                <w:sz w:val="24"/>
+                <w:szCs w:val="24"/>
+                <w:lang w:val="en-US"/>
+              </w:rPr>
+              <w:t>,</w:t>
+            </w:r>
+            <w:r>
+              <w:rPr>
+                <w:rFonts w:cstheme="minorHAnsi"/>
+                <w:sz w:val="24"/>
+                <w:szCs w:val="24"/>
+                <w:lang w:val="en-US"/>
+              </w:rPr>
+              <w:t xml:space="preserve"> then the </w:t>
+            </w:r>
+            <w:r>
+              <w:rPr>
+                <w:rFonts w:cstheme="minorHAnsi"/>
+                <w:sz w:val="24"/>
+                <w:szCs w:val="24"/>
+                <w:lang w:val="en-US"/>
+              </w:rPr>
+              <w:t>o</w:t>
+            </w:r>
+            <w:r>
+              <w:rPr>
+                <w:rFonts w:cstheme="minorHAnsi"/>
+                <w:sz w:val="24"/>
+                <w:szCs w:val="24"/>
+                <w:lang w:val="en-US"/>
+              </w:rPr>
+              <w:t>rder shall be cancelled.</w:t>
             </w:r>
           </w:p>
         </w:tc>
@@ -5268,8 +5784,34 @@
                 <w:szCs w:val="24"/>
                 <w:lang w:val="en-US"/>
               </w:rPr>
-              <w:lastRenderedPageBreak/>
-              <w:t>Ensure Writing test cases are done in parallel to the development.</w:t>
+              <w:t xml:space="preserve">More delivery people should be willing to provide service for the project to be </w:t>
+            </w:r>
+            <w:r>
+              <w:rPr>
+                <w:rFonts w:cstheme="minorHAnsi"/>
+                <w:sz w:val="24"/>
+                <w:szCs w:val="24"/>
+                <w:lang w:val="en-US"/>
+              </w:rPr>
+              <w:t xml:space="preserve">a </w:t>
+            </w:r>
+            <w:r>
+              <w:rPr>
+                <w:rFonts w:cstheme="minorHAnsi"/>
+                <w:sz w:val="24"/>
+                <w:szCs w:val="24"/>
+                <w:lang w:val="en-US"/>
+              </w:rPr>
+              <w:t>success.</w:t>
+            </w:r>
+            <w:r>
+              <w:rPr>
+                <w:rFonts w:cstheme="minorHAnsi"/>
+                <w:sz w:val="24"/>
+                <w:szCs w:val="24"/>
+                <w:lang w:val="en-US"/>
+              </w:rPr>
+              <w:t xml:space="preserve">  </w:t>
             </w:r>
           </w:p>
         </w:tc>
@@ -5313,12 +5855,20 @@
             <w:r>
               <w:rPr>
                 <w:rFonts w:cstheme="minorHAnsi"/>
-                <w:color w:val="C0504D" w:themeColor="accent2"/>
-                <w:sz w:val="24"/>
-                <w:szCs w:val="24"/>
-                <w:lang w:val="en-US"/>
-              </w:rPr>
-              <w:t>Ensuring Quality</w:t>
+                <w:sz w:val="24"/>
+                <w:szCs w:val="24"/>
+                <w:lang w:val="en-US"/>
+              </w:rPr>
+              <w:t xml:space="preserve">Customer </w:t>
+            </w:r>
+            <w:r>
+              <w:rPr>
+                <w:rFonts w:cstheme="minorHAnsi"/>
+                <w:sz w:val="24"/>
+                <w:szCs w:val="24"/>
+                <w:lang w:val="en-US"/>
+              </w:rPr>
+              <w:t>cancelling order</w:t>
             </w:r>
           </w:p>
         </w:tc>
@@ -5343,7 +5893,7 @@
                 <w:szCs w:val="24"/>
                 <w:lang w:val="en-US"/>
               </w:rPr>
-              <w:t>Need to use high quality images</w:t>
+              <w:t>If the order is canceled within 30 minutes then it can be allowed else, the user shouldn’t be allowed to cancel the order.</w:t>
             </w:r>
           </w:p>
         </w:tc>
@@ -5368,7 +5918,7 @@
                 <w:szCs w:val="24"/>
                 <w:lang w:val="en-US"/>
               </w:rPr>
-              <w:t>Ensure Customer is satisfied with the UI</w:t>
+              <w:t>The customer can cancel an order within 30 minutes after confirming.</w:t>
             </w:r>
           </w:p>
         </w:tc>
@@ -5393,7 +5943,7 @@
                 <w:szCs w:val="24"/>
                 <w:lang w:val="en-US"/>
               </w:rPr>
-              <w:t xml:space="preserve">Should use high quality HDPI/XHDPI images during the design and development.  </w:t>
+              <w:t>The customer can cancel the order after placing the order</w:t>
             </w:r>
           </w:p>
         </w:tc>
@@ -5444,7 +5994,7 @@
                 <w:szCs w:val="24"/>
                 <w:lang w:val="en-US"/>
               </w:rPr>
-              <w:t>Customer Satisfaction</w:t>
+              <w:t>Server load &amp; performance</w:t>
             </w:r>
           </w:p>
         </w:tc>
@@ -5469,7 +6019,7 @@
                 <w:szCs w:val="24"/>
                 <w:lang w:val="en-US"/>
               </w:rPr>
-              <w:t>Need to ensure the product ordered is available in time for delivery.</w:t>
+              <w:t>Need to understand the server load and number of server requests it can accept in time.</w:t>
             </w:r>
           </w:p>
         </w:tc>
@@ -5494,16 +6044,25 @@
                 <w:szCs w:val="24"/>
                 <w:lang w:val="en-US"/>
               </w:rPr>
-              <w:t>E</w:t>
-            </w:r>
-            <w:r>
-              <w:rPr>
-                <w:rFonts w:cstheme="minorHAnsi"/>
-                <w:sz w:val="24"/>
-                <w:szCs w:val="24"/>
-                <w:lang w:val="en-US"/>
-              </w:rPr>
-              <w:t>nsure customer friendly website with delivery in time.</w:t>
+              <w:t>Ensure server is available for processing requests</w:t>
+            </w:r>
+            <w:r>
+              <w:rPr>
+                <w:rFonts w:cstheme="minorHAnsi"/>
+                <w:sz w:val="24"/>
+                <w:szCs w:val="24"/>
+                <w:lang w:val="en-US"/>
+              </w:rPr>
+              <w:t xml:space="preserve"> without downtime</w:t>
+            </w:r>
+            <w:r>
+              <w:rPr>
+                <w:rFonts w:cstheme="minorHAnsi"/>
+                <w:sz w:val="24"/>
+                <w:szCs w:val="24"/>
+                <w:lang w:val="en-US"/>
+              </w:rPr>
+              <w:t>.</w:t>
             </w:r>
           </w:p>
         </w:tc>
@@ -5521,15 +6080,6 @@
                 <w:lang w:val="en-US"/>
               </w:rPr>
             </w:pPr>
-            <w:r>
-              <w:rPr>
-                <w:rFonts w:cstheme="minorHAnsi"/>
-                <w:sz w:val="24"/>
-                <w:szCs w:val="24"/>
-                <w:lang w:val="en-US"/>
-              </w:rPr>
-              <w:t>Customer should be satisfied with the services provided</w:t>
-            </w:r>
           </w:p>
         </w:tc>
       </w:tr>
@@ -5749,6 +6299,7 @@
                 <w:szCs w:val="24"/>
                 <w:lang w:val="en-US"/>
               </w:rPr>
+              <w:lastRenderedPageBreak/>
               <w:t>1</w:t>
             </w:r>
           </w:p>
@@ -5774,18 +6325,7 @@
                 <w:szCs w:val="24"/>
                 <w:lang w:val="en-US"/>
               </w:rPr>
-              <w:t>Anvesh Athmak</w:t>
-            </w:r>
-            <w:bookmarkStart w:id="1" w:name="_GoBack"/>
-            <w:bookmarkEnd w:id="1"/>
-            <w:r>
-              <w:rPr>
-                <w:rFonts w:cstheme="minorHAnsi"/>
-                <w:sz w:val="24"/>
-                <w:szCs w:val="24"/>
-                <w:lang w:val="en-US"/>
-              </w:rPr>
-              <w:t>uri</w:t>
+              <w:t>Anvesh Athmakuri</w:t>
             </w:r>
           </w:p>
         </w:tc>
@@ -6252,7 +6792,6 @@
           <w:sz w:val="24"/>
           <w:szCs w:val="24"/>
         </w:rPr>
-        <w:lastRenderedPageBreak/>
         <w:t>Every commit prior to the push into the repository should do a pull to check if any conflicts occurs, which reduces code rework or merge conflicts with other team members.</w:t>
       </w:r>
     </w:p>
@@ -6668,7 +7207,7 @@
           </mc:Choice>
           <mc:Fallback>
             <w:pict>
-              <v:shapetype w14:anchorId="0D2A46C1" id="_x0000_t32" coordsize="21600,21600" o:spt="32" o:oned="t" path="m,l21600,21600e" filled="f">
+              <v:shapetype w14:anchorId="2A68008B" id="_x0000_t32" coordsize="21600,21600" o:spt="32" o:oned="t" path="m,l21600,21600e" filled="f">
                 <v:path arrowok="t" fillok="f" o:connecttype="none"/>
                 <o:lock v:ext="edit" shapetype="t"/>
               </v:shapetype>
@@ -7926,6 +8465,95 @@
     </w:lvl>
   </w:abstractNum>
   <w:abstractNum w:abstractNumId="9" w15:restartNumberingAfterBreak="0">
+    <w:nsid w:val="1CD96129"/>
+    <w:multiLevelType w:val="multilevel"/>
+    <w:tmpl w:val="167CD1CA"/>
+    <w:lvl w:ilvl="0">
+      <w:start w:val="1"/>
+      <w:numFmt w:val="decimal"/>
+      <w:lvlText w:val="%1."/>
+      <w:lvlJc w:val="left"/>
+      <w:pPr>
+        <w:ind w:left="360" w:hanging="360"/>
+      </w:pPr>
+    </w:lvl>
+    <w:lvl w:ilvl="1">
+      <w:start w:val="1"/>
+      <w:numFmt w:val="decimal"/>
+      <w:lvlText w:val="%1.%2."/>
+      <w:lvlJc w:val="left"/>
+      <w:pPr>
+        <w:ind w:left="792" w:hanging="432"/>
+      </w:pPr>
+    </w:lvl>
+    <w:lvl w:ilvl="2">
+      <w:start w:val="1"/>
+      <w:numFmt w:val="bullet"/>
+      <w:lvlText w:val="o"/>
+      <w:lvlJc w:val="left"/>
+      <w:pPr>
+        <w:ind w:left="1224" w:hanging="504"/>
+      </w:pPr>
+      <w:rPr>
+        <w:rFonts w:ascii="Courier New" w:hAnsi="Courier New" w:cs="Courier New" w:hint="default"/>
+      </w:rPr>
+    </w:lvl>
+    <w:lvl w:ilvl="3">
+      <w:start w:val="1"/>
+      <w:numFmt w:val="decimal"/>
+      <w:lvlText w:val="%1.%2.%3.%4."/>
+      <w:lvlJc w:val="left"/>
+      <w:pPr>
+        <w:ind w:left="1728" w:hanging="648"/>
+      </w:pPr>
+    </w:lvl>
+    <w:lvl w:ilvl="4">
+      <w:start w:val="1"/>
+      <w:numFmt w:val="decimal"/>
+      <w:lvlText w:val="%1.%2.%3.%4.%5."/>
+      <w:lvlJc w:val="left"/>
+      <w:pPr>
+        <w:ind w:left="2232" w:hanging="792"/>
+      </w:pPr>
+    </w:lvl>
+    <w:lvl w:ilvl="5">
+      <w:start w:val="1"/>
+      <w:numFmt w:val="decimal"/>
+      <w:lvlText w:val="%1.%2.%3.%4.%5.%6."/>
+      <w:lvlJc w:val="left"/>
+      <w:pPr>
+        <w:ind w:left="2736" w:hanging="936"/>
+      </w:pPr>
+    </w:lvl>
+    <w:lvl w:ilvl="6">
+      <w:start w:val="1"/>
+      <w:numFmt w:val="decimal"/>
+      <w:lvlText w:val="%1.%2.%3.%4.%5.%6.%7."/>
+      <w:lvlJc w:val="left"/>
+      <w:pPr>
+        <w:ind w:left="3240" w:hanging="1080"/>
+      </w:pPr>
+    </w:lvl>
+    <w:lvl w:ilvl="7">
+      <w:start w:val="1"/>
+      <w:numFmt w:val="decimal"/>
+      <w:lvlText w:val="%1.%2.%3.%4.%5.%6.%7.%8."/>
+      <w:lvlJc w:val="left"/>
+      <w:pPr>
+        <w:ind w:left="3744" w:hanging="1224"/>
+      </w:pPr>
+    </w:lvl>
+    <w:lvl w:ilvl="8">
+      <w:start w:val="1"/>
+      <w:numFmt w:val="decimal"/>
+      <w:lvlText w:val="%1.%2.%3.%4.%5.%6.%7.%8.%9."/>
+      <w:lvlJc w:val="left"/>
+      <w:pPr>
+        <w:ind w:left="4320" w:hanging="1440"/>
+      </w:pPr>
+    </w:lvl>
+  </w:abstractNum>
+  <w:abstractNum w:abstractNumId="10" w15:restartNumberingAfterBreak="0">
     <w:nsid w:val="229B573D"/>
     <w:multiLevelType w:val="hybridMultilevel"/>
     <w:tmpl w:val="B14C547C"/>
@@ -8014,7 +8642,7 @@
       </w:pPr>
     </w:lvl>
   </w:abstractNum>
-  <w:abstractNum w:abstractNumId="10" w15:restartNumberingAfterBreak="0">
+  <w:abstractNum w:abstractNumId="11" w15:restartNumberingAfterBreak="0">
     <w:nsid w:val="24411338"/>
     <w:multiLevelType w:val="hybridMultilevel"/>
     <w:tmpl w:val="50A2D916"/>
@@ -8100,7 +8728,96 @@
       </w:pPr>
     </w:lvl>
   </w:abstractNum>
-  <w:abstractNum w:abstractNumId="11" w15:restartNumberingAfterBreak="0">
+  <w:abstractNum w:abstractNumId="12" w15:restartNumberingAfterBreak="0">
+    <w:nsid w:val="25E332B8"/>
+    <w:multiLevelType w:val="multilevel"/>
+    <w:tmpl w:val="167CD1CA"/>
+    <w:lvl w:ilvl="0">
+      <w:start w:val="1"/>
+      <w:numFmt w:val="decimal"/>
+      <w:lvlText w:val="%1."/>
+      <w:lvlJc w:val="left"/>
+      <w:pPr>
+        <w:ind w:left="360" w:hanging="360"/>
+      </w:pPr>
+    </w:lvl>
+    <w:lvl w:ilvl="1">
+      <w:start w:val="1"/>
+      <w:numFmt w:val="decimal"/>
+      <w:lvlText w:val="%1.%2."/>
+      <w:lvlJc w:val="left"/>
+      <w:pPr>
+        <w:ind w:left="792" w:hanging="432"/>
+      </w:pPr>
+    </w:lvl>
+    <w:lvl w:ilvl="2">
+      <w:start w:val="1"/>
+      <w:numFmt w:val="bullet"/>
+      <w:lvlText w:val="o"/>
+      <w:lvlJc w:val="left"/>
+      <w:pPr>
+        <w:ind w:left="1224" w:hanging="504"/>
+      </w:pPr>
+      <w:rPr>
+        <w:rFonts w:ascii="Courier New" w:hAnsi="Courier New" w:cs="Courier New" w:hint="default"/>
+      </w:rPr>
+    </w:lvl>
+    <w:lvl w:ilvl="3">
+      <w:start w:val="1"/>
+      <w:numFmt w:val="decimal"/>
+      <w:lvlText w:val="%1.%2.%3.%4."/>
+      <w:lvlJc w:val="left"/>
+      <w:pPr>
+        <w:ind w:left="1728" w:hanging="648"/>
+      </w:pPr>
+    </w:lvl>
+    <w:lvl w:ilvl="4">
+      <w:start w:val="1"/>
+      <w:numFmt w:val="decimal"/>
+      <w:lvlText w:val="%1.%2.%3.%4.%5."/>
+      <w:lvlJc w:val="left"/>
+      <w:pPr>
+        <w:ind w:left="2232" w:hanging="792"/>
+      </w:pPr>
+    </w:lvl>
+    <w:lvl w:ilvl="5">
+      <w:start w:val="1"/>
+      <w:numFmt w:val="decimal"/>
+      <w:lvlText w:val="%1.%2.%3.%4.%5.%6."/>
+      <w:lvlJc w:val="left"/>
+      <w:pPr>
+        <w:ind w:left="2736" w:hanging="936"/>
+      </w:pPr>
+    </w:lvl>
+    <w:lvl w:ilvl="6">
+      <w:start w:val="1"/>
+      <w:numFmt w:val="decimal"/>
+      <w:lvlText w:val="%1.%2.%3.%4.%5.%6.%7."/>
+      <w:lvlJc w:val="left"/>
+      <w:pPr>
+        <w:ind w:left="3240" w:hanging="1080"/>
+      </w:pPr>
+    </w:lvl>
+    <w:lvl w:ilvl="7">
+      <w:start w:val="1"/>
+      <w:numFmt w:val="decimal"/>
+      <w:lvlText w:val="%1.%2.%3.%4.%5.%6.%7.%8."/>
+      <w:lvlJc w:val="left"/>
+      <w:pPr>
+        <w:ind w:left="3744" w:hanging="1224"/>
+      </w:pPr>
+    </w:lvl>
+    <w:lvl w:ilvl="8">
+      <w:start w:val="1"/>
+      <w:numFmt w:val="decimal"/>
+      <w:lvlText w:val="%1.%2.%3.%4.%5.%6.%7.%8.%9."/>
+      <w:lvlJc w:val="left"/>
+      <w:pPr>
+        <w:ind w:left="4320" w:hanging="1440"/>
+      </w:pPr>
+    </w:lvl>
+  </w:abstractNum>
+  <w:abstractNum w:abstractNumId="13" w15:restartNumberingAfterBreak="0">
     <w:nsid w:val="269F4E8B"/>
     <w:multiLevelType w:val="hybridMultilevel"/>
     <w:tmpl w:val="242E4320"/>
@@ -8186,7 +8903,7 @@
       </w:pPr>
     </w:lvl>
   </w:abstractNum>
-  <w:abstractNum w:abstractNumId="12" w15:restartNumberingAfterBreak="0">
+  <w:abstractNum w:abstractNumId="14" w15:restartNumberingAfterBreak="0">
     <w:nsid w:val="32C620C1"/>
     <w:multiLevelType w:val="hybridMultilevel"/>
     <w:tmpl w:val="71AE87C8"/>
@@ -8272,7 +8989,7 @@
       </w:pPr>
     </w:lvl>
   </w:abstractNum>
-  <w:abstractNum w:abstractNumId="13" w15:restartNumberingAfterBreak="0">
+  <w:abstractNum w:abstractNumId="15" w15:restartNumberingAfterBreak="0">
     <w:nsid w:val="32E4174F"/>
     <w:multiLevelType w:val="hybridMultilevel"/>
     <w:tmpl w:val="7228DD74"/>
@@ -8358,7 +9075,96 @@
       </w:pPr>
     </w:lvl>
   </w:abstractNum>
-  <w:abstractNum w:abstractNumId="14" w15:restartNumberingAfterBreak="0">
+  <w:abstractNum w:abstractNumId="16" w15:restartNumberingAfterBreak="0">
+    <w:nsid w:val="34305341"/>
+    <w:multiLevelType w:val="multilevel"/>
+    <w:tmpl w:val="0409001F"/>
+    <w:lvl w:ilvl="0">
+      <w:start w:val="1"/>
+      <w:numFmt w:val="decimal"/>
+      <w:lvlText w:val="%1."/>
+      <w:lvlJc w:val="left"/>
+      <w:pPr>
+        <w:ind w:left="360" w:hanging="360"/>
+      </w:pPr>
+    </w:lvl>
+    <w:lvl w:ilvl="1">
+      <w:start w:val="1"/>
+      <w:numFmt w:val="decimal"/>
+      <w:lvlText w:val="%1.%2."/>
+      <w:lvlJc w:val="left"/>
+      <w:pPr>
+        <w:ind w:left="792" w:hanging="432"/>
+      </w:pPr>
+    </w:lvl>
+    <w:lvl w:ilvl="2">
+      <w:start w:val="1"/>
+      <w:numFmt w:val="decimal"/>
+      <w:lvlText w:val="%1.%2.%3."/>
+      <w:lvlJc w:val="left"/>
+      <w:pPr>
+        <w:ind w:left="1224" w:hanging="504"/>
+      </w:pPr>
+      <w:rPr>
+        <w:rFonts w:hint="default"/>
+      </w:rPr>
+    </w:lvl>
+    <w:lvl w:ilvl="3">
+      <w:start w:val="1"/>
+      <w:numFmt w:val="decimal"/>
+      <w:lvlText w:val="%1.%2.%3.%4."/>
+      <w:lvlJc w:val="left"/>
+      <w:pPr>
+        <w:ind w:left="1728" w:hanging="648"/>
+      </w:pPr>
+    </w:lvl>
+    <w:lvl w:ilvl="4">
+      <w:start w:val="1"/>
+      <w:numFmt w:val="decimal"/>
+      <w:lvlText w:val="%1.%2.%3.%4.%5."/>
+      <w:lvlJc w:val="left"/>
+      <w:pPr>
+        <w:ind w:left="2232" w:hanging="792"/>
+      </w:pPr>
+    </w:lvl>
+    <w:lvl w:ilvl="5">
+      <w:start w:val="1"/>
+      <w:numFmt w:val="decimal"/>
+      <w:lvlText w:val="%1.%2.%3.%4.%5.%6."/>
+      <w:lvlJc w:val="left"/>
+      <w:pPr>
+        <w:ind w:left="2736" w:hanging="936"/>
+      </w:pPr>
+    </w:lvl>
+    <w:lvl w:ilvl="6">
+      <w:start w:val="1"/>
+      <w:numFmt w:val="decimal"/>
+      <w:lvlText w:val="%1.%2.%3.%4.%5.%6.%7."/>
+      <w:lvlJc w:val="left"/>
+      <w:pPr>
+        <w:ind w:left="3240" w:hanging="1080"/>
+      </w:pPr>
+    </w:lvl>
+    <w:lvl w:ilvl="7">
+      <w:start w:val="1"/>
+      <w:numFmt w:val="decimal"/>
+      <w:lvlText w:val="%1.%2.%3.%4.%5.%6.%7.%8."/>
+      <w:lvlJc w:val="left"/>
+      <w:pPr>
+        <w:ind w:left="3744" w:hanging="1224"/>
+      </w:pPr>
+    </w:lvl>
+    <w:lvl w:ilvl="8">
+      <w:start w:val="1"/>
+      <w:numFmt w:val="decimal"/>
+      <w:lvlText w:val="%1.%2.%3.%4.%5.%6.%7.%8.%9."/>
+      <w:lvlJc w:val="left"/>
+      <w:pPr>
+        <w:ind w:left="4320" w:hanging="1440"/>
+      </w:pPr>
+    </w:lvl>
+  </w:abstractNum>
+  <w:abstractNum w:abstractNumId="17" w15:restartNumberingAfterBreak="0">
     <w:nsid w:val="4C5759DB"/>
     <w:multiLevelType w:val="hybridMultilevel"/>
     <w:tmpl w:val="DAB287C6"/>
@@ -8447,7 +9253,7 @@
       </w:pPr>
     </w:lvl>
   </w:abstractNum>
-  <w:abstractNum w:abstractNumId="15" w15:restartNumberingAfterBreak="0">
+  <w:abstractNum w:abstractNumId="18" w15:restartNumberingAfterBreak="0">
     <w:nsid w:val="4DB43111"/>
     <w:multiLevelType w:val="hybridMultilevel"/>
     <w:tmpl w:val="DD1E6080"/>
@@ -8533,11 +9339,11 @@
       </w:pPr>
     </w:lvl>
   </w:abstractNum>
-  <w:abstractNum w:abstractNumId="16" w15:restartNumberingAfterBreak="0">
+  <w:abstractNum w:abstractNumId="19" w15:restartNumberingAfterBreak="0">
     <w:nsid w:val="533A23ED"/>
-    <w:multiLevelType w:val="hybridMultilevel"/>
-    <w:tmpl w:val="FD3216AA"/>
-    <w:lvl w:ilvl="0" w:tplc="4009000F">
+    <w:multiLevelType w:val="multilevel"/>
+    <w:tmpl w:val="FA24FD5C"/>
+    <w:lvl w:ilvl="0">
       <w:start w:val="1"/>
       <w:numFmt w:val="decimal"/>
       <w:lvlText w:val="%1."/>
@@ -8546,80 +9352,111 @@
         <w:ind w:left="870" w:hanging="360"/>
       </w:pPr>
     </w:lvl>
-    <w:lvl w:ilvl="1" w:tplc="40090019" w:tentative="1">
-      <w:start w:val="1"/>
-      <w:numFmt w:val="lowerLetter"/>
-      <w:lvlText w:val="%2."/>
-      <w:lvlJc w:val="left"/>
-      <w:pPr>
-        <w:ind w:left="1590" w:hanging="360"/>
-      </w:pPr>
-    </w:lvl>
-    <w:lvl w:ilvl="2" w:tplc="4009001B" w:tentative="1">
-      <w:start w:val="1"/>
-      <w:numFmt w:val="lowerRoman"/>
-      <w:lvlText w:val="%3."/>
-      <w:lvlJc w:val="right"/>
-      <w:pPr>
-        <w:ind w:left="2310" w:hanging="180"/>
-      </w:pPr>
-    </w:lvl>
-    <w:lvl w:ilvl="3" w:tplc="4009000F" w:tentative="1">
-      <w:start w:val="1"/>
+    <w:lvl w:ilvl="1">
+      <w:start w:val="2"/>
       <w:numFmt w:val="decimal"/>
-      <w:lvlText w:val="%4."/>
-      <w:lvlJc w:val="left"/>
-      <w:pPr>
-        <w:ind w:left="3030" w:hanging="360"/>
-      </w:pPr>
-    </w:lvl>
-    <w:lvl w:ilvl="4" w:tplc="40090019" w:tentative="1">
-      <w:start w:val="1"/>
-      <w:numFmt w:val="lowerLetter"/>
-      <w:lvlText w:val="%5."/>
-      <w:lvlJc w:val="left"/>
-      <w:pPr>
-        <w:ind w:left="3750" w:hanging="360"/>
-      </w:pPr>
-    </w:lvl>
-    <w:lvl w:ilvl="5" w:tplc="4009001B" w:tentative="1">
-      <w:start w:val="1"/>
-      <w:numFmt w:val="lowerRoman"/>
-      <w:lvlText w:val="%6."/>
-      <w:lvlJc w:val="right"/>
-      <w:pPr>
-        <w:ind w:left="4470" w:hanging="180"/>
-      </w:pPr>
-    </w:lvl>
-    <w:lvl w:ilvl="6" w:tplc="4009000F" w:tentative="1">
-      <w:start w:val="1"/>
+      <w:isLgl/>
+      <w:lvlText w:val="%1.%2"/>
+      <w:lvlJc w:val="left"/>
+      <w:pPr>
+        <w:ind w:left="1095" w:hanging="480"/>
+      </w:pPr>
+      <w:rPr>
+        <w:rFonts w:hint="default"/>
+      </w:rPr>
+    </w:lvl>
+    <w:lvl w:ilvl="2">
+      <w:start w:val="2"/>
       <w:numFmt w:val="decimal"/>
-      <w:lvlText w:val="%7."/>
-      <w:lvlJc w:val="left"/>
-      <w:pPr>
-        <w:ind w:left="5190" w:hanging="360"/>
-      </w:pPr>
-    </w:lvl>
-    <w:lvl w:ilvl="7" w:tplc="40090019" w:tentative="1">
-      <w:start w:val="1"/>
-      <w:numFmt w:val="lowerLetter"/>
-      <w:lvlText w:val="%8."/>
-      <w:lvlJc w:val="left"/>
-      <w:pPr>
-        <w:ind w:left="5910" w:hanging="360"/>
-      </w:pPr>
-    </w:lvl>
-    <w:lvl w:ilvl="8" w:tplc="4009001B" w:tentative="1">
-      <w:start w:val="1"/>
-      <w:numFmt w:val="lowerRoman"/>
-      <w:lvlText w:val="%9."/>
-      <w:lvlJc w:val="right"/>
-      <w:pPr>
-        <w:ind w:left="6630" w:hanging="180"/>
-      </w:pPr>
+      <w:isLgl/>
+      <w:lvlText w:val="%1.%2.%3"/>
+      <w:lvlJc w:val="left"/>
+      <w:pPr>
+        <w:ind w:left="1440" w:hanging="720"/>
+      </w:pPr>
+      <w:rPr>
+        <w:rFonts w:hint="default"/>
+      </w:rPr>
+    </w:lvl>
+    <w:lvl w:ilvl="3">
+      <w:start w:val="1"/>
+      <w:numFmt w:val="decimal"/>
+      <w:isLgl/>
+      <w:lvlText w:val="%1.%2.%3.%4"/>
+      <w:lvlJc w:val="left"/>
+      <w:pPr>
+        <w:ind w:left="1545" w:hanging="720"/>
+      </w:pPr>
+      <w:rPr>
+        <w:rFonts w:hint="default"/>
+      </w:rPr>
+    </w:lvl>
+    <w:lvl w:ilvl="4">
+      <w:start w:val="1"/>
+      <w:numFmt w:val="bullet"/>
+      <w:lvlText w:val=""/>
+      <w:lvlJc w:val="left"/>
+      <w:pPr>
+        <w:ind w:left="2010" w:hanging="1080"/>
+      </w:pPr>
+      <w:rPr>
+        <w:rFonts w:ascii="Symbol" w:hAnsi="Symbol" w:hint="default"/>
+      </w:rPr>
+    </w:lvl>
+    <w:lvl w:ilvl="5">
+      <w:start w:val="1"/>
+      <w:numFmt w:val="decimal"/>
+      <w:isLgl/>
+      <w:lvlText w:val="%1.%2.%3.%4.%5.%6"/>
+      <w:lvlJc w:val="left"/>
+      <w:pPr>
+        <w:ind w:left="2115" w:hanging="1080"/>
+      </w:pPr>
+      <w:rPr>
+        <w:rFonts w:hint="default"/>
+      </w:rPr>
+    </w:lvl>
+    <w:lvl w:ilvl="6">
+      <w:start w:val="1"/>
+      <w:numFmt w:val="decimal"/>
+      <w:isLgl/>
+      <w:lvlText w:val="%1.%2.%3.%4.%5.%6.%7"/>
+      <w:lvlJc w:val="left"/>
+      <w:pPr>
+        <w:ind w:left="2580" w:hanging="1440"/>
+      </w:pPr>
+      <w:rPr>
+        <w:rFonts w:hint="default"/>
+      </w:rPr>
+    </w:lvl>
+    <w:lvl w:ilvl="7">
+      <w:start w:val="1"/>
+      <w:numFmt w:val="decimal"/>
+      <w:isLgl/>
+      <w:lvlText w:val="%1.%2.%3.%4.%5.%6.%7.%8"/>
+      <w:lvlJc w:val="left"/>
+      <w:pPr>
+        <w:ind w:left="2685" w:hanging="1440"/>
+      </w:pPr>
+      <w:rPr>
+        <w:rFonts w:hint="default"/>
+      </w:rPr>
+    </w:lvl>
+    <w:lvl w:ilvl="8">
+      <w:start w:val="1"/>
+      <w:numFmt w:val="decimal"/>
+      <w:isLgl/>
+      <w:lvlText w:val="%1.%2.%3.%4.%5.%6.%7.%8.%9"/>
+      <w:lvlJc w:val="left"/>
+      <w:pPr>
+        <w:ind w:left="3150" w:hanging="1800"/>
+      </w:pPr>
+      <w:rPr>
+        <w:rFonts w:hint="default"/>
+      </w:rPr>
     </w:lvl>
   </w:abstractNum>
-  <w:abstractNum w:abstractNumId="17" w15:restartNumberingAfterBreak="0">
+  <w:abstractNum w:abstractNumId="20" w15:restartNumberingAfterBreak="0">
     <w:nsid w:val="5753483B"/>
     <w:multiLevelType w:val="hybridMultilevel"/>
     <w:tmpl w:val="6FB02DD4"/>
@@ -8708,7 +9545,99 @@
       </w:pPr>
     </w:lvl>
   </w:abstractNum>
-  <w:abstractNum w:abstractNumId="18" w15:restartNumberingAfterBreak="0">
+  <w:abstractNum w:abstractNumId="21" w15:restartNumberingAfterBreak="0">
+    <w:nsid w:val="6D134376"/>
+    <w:multiLevelType w:val="multilevel"/>
+    <w:tmpl w:val="A21C9B2A"/>
+    <w:lvl w:ilvl="0">
+      <w:start w:val="1"/>
+      <w:numFmt w:val="decimal"/>
+      <w:lvlText w:val="%1."/>
+      <w:lvlJc w:val="left"/>
+      <w:pPr>
+        <w:ind w:left="360" w:hanging="360"/>
+      </w:pPr>
+    </w:lvl>
+    <w:lvl w:ilvl="1">
+      <w:start w:val="1"/>
+      <w:numFmt w:val="decimal"/>
+      <w:lvlText w:val="%1.%2."/>
+      <w:lvlJc w:val="left"/>
+      <w:pPr>
+        <w:ind w:left="792" w:hanging="432"/>
+      </w:pPr>
+    </w:lvl>
+    <w:lvl w:ilvl="2">
+      <w:start w:val="1"/>
+      <w:numFmt w:val="bullet"/>
+      <w:lvlText w:val="o"/>
+      <w:lvlJc w:val="left"/>
+      <w:pPr>
+        <w:ind w:left="1224" w:hanging="504"/>
+      </w:pPr>
+      <w:rPr>
+        <w:rFonts w:ascii="Courier New" w:hAnsi="Courier New" w:cs="Courier New" w:hint="default"/>
+      </w:rPr>
+    </w:lvl>
+    <w:lvl w:ilvl="3">
+      <w:start w:val="1"/>
+      <w:numFmt w:val="bullet"/>
+      <w:lvlText w:val=""/>
+      <w:lvlJc w:val="left"/>
+      <w:pPr>
+        <w:ind w:left="1728" w:hanging="648"/>
+      </w:pPr>
+      <w:rPr>
+        <w:rFonts w:ascii="Symbol" w:hAnsi="Symbol" w:hint="default"/>
+      </w:rPr>
+    </w:lvl>
+    <w:lvl w:ilvl="4">
+      <w:start w:val="1"/>
+      <w:numFmt w:val="decimal"/>
+      <w:lvlText w:val="%1.%2.%3.%4.%5."/>
+      <w:lvlJc w:val="left"/>
+      <w:pPr>
+        <w:ind w:left="2232" w:hanging="792"/>
+      </w:pPr>
+    </w:lvl>
+    <w:lvl w:ilvl="5">
+      <w:start w:val="1"/>
+      <w:numFmt w:val="decimal"/>
+      <w:lvlText w:val="%1.%2.%3.%4.%5.%6."/>
+      <w:lvlJc w:val="left"/>
+      <w:pPr>
+        <w:ind w:left="2736" w:hanging="936"/>
+      </w:pPr>
+    </w:lvl>
+    <w:lvl w:ilvl="6">
+      <w:start w:val="1"/>
+      <w:numFmt w:val="decimal"/>
+      <w:lvlText w:val="%1.%2.%3.%4.%5.%6.%7."/>
+      <w:lvlJc w:val="left"/>
+      <w:pPr>
+        <w:ind w:left="3240" w:hanging="1080"/>
+      </w:pPr>
+    </w:lvl>
+    <w:lvl w:ilvl="7">
+      <w:start w:val="1"/>
+      <w:numFmt w:val="decimal"/>
+      <w:lvlText w:val="%1.%2.%3.%4.%5.%6.%7.%8."/>
+      <w:lvlJc w:val="left"/>
+      <w:pPr>
+        <w:ind w:left="3744" w:hanging="1224"/>
+      </w:pPr>
+    </w:lvl>
+    <w:lvl w:ilvl="8">
+      <w:start w:val="1"/>
+      <w:numFmt w:val="decimal"/>
+      <w:lvlText w:val="%1.%2.%3.%4.%5.%6.%7.%8.%9."/>
+      <w:lvlJc w:val="left"/>
+      <w:pPr>
+        <w:ind w:left="4320" w:hanging="1440"/>
+      </w:pPr>
+    </w:lvl>
+  </w:abstractNum>
+  <w:abstractNum w:abstractNumId="22" w15:restartNumberingAfterBreak="0">
     <w:nsid w:val="6DD26357"/>
     <w:multiLevelType w:val="hybridMultilevel"/>
     <w:tmpl w:val="ACDC1004"/>
@@ -8818,7 +9747,127 @@
       </w:rPr>
     </w:lvl>
   </w:abstractNum>
-  <w:abstractNum w:abstractNumId="19" w15:restartNumberingAfterBreak="0">
+  <w:abstractNum w:abstractNumId="23" w15:restartNumberingAfterBreak="0">
+    <w:nsid w:val="78843223"/>
+    <w:multiLevelType w:val="multilevel"/>
+    <w:tmpl w:val="1A1866D2"/>
+    <w:lvl w:ilvl="0">
+      <w:start w:val="4"/>
+      <w:numFmt w:val="decimal"/>
+      <w:lvlText w:val="%1."/>
+      <w:lvlJc w:val="left"/>
+      <w:pPr>
+        <w:ind w:left="870" w:hanging="360"/>
+      </w:pPr>
+      <w:rPr>
+        <w:rFonts w:hint="default"/>
+      </w:rPr>
+    </w:lvl>
+    <w:lvl w:ilvl="1">
+      <w:start w:val="2"/>
+      <w:numFmt w:val="decimal"/>
+      <w:isLgl/>
+      <w:lvlText w:val="%1.%2"/>
+      <w:lvlJc w:val="left"/>
+      <w:pPr>
+        <w:ind w:left="1095" w:hanging="480"/>
+      </w:pPr>
+      <w:rPr>
+        <w:rFonts w:hint="default"/>
+      </w:rPr>
+    </w:lvl>
+    <w:lvl w:ilvl="2">
+      <w:start w:val="1"/>
+      <w:numFmt w:val="decimal"/>
+      <w:isLgl/>
+      <w:lvlText w:val="%1.%2.%3"/>
+      <w:lvlJc w:val="left"/>
+      <w:pPr>
+        <w:ind w:left="1440" w:hanging="720"/>
+      </w:pPr>
+      <w:rPr>
+        <w:rFonts w:hint="default"/>
+      </w:rPr>
+    </w:lvl>
+    <w:lvl w:ilvl="3">
+      <w:start w:val="1"/>
+      <w:numFmt w:val="decimal"/>
+      <w:isLgl/>
+      <w:lvlText w:val="%1.%2.%3.%4"/>
+      <w:lvlJc w:val="left"/>
+      <w:pPr>
+        <w:ind w:left="1545" w:hanging="720"/>
+      </w:pPr>
+      <w:rPr>
+        <w:rFonts w:hint="default"/>
+      </w:rPr>
+    </w:lvl>
+    <w:lvl w:ilvl="4">
+      <w:start w:val="1"/>
+      <w:numFmt w:val="bullet"/>
+      <w:lvlText w:val=""/>
+      <w:lvlJc w:val="left"/>
+      <w:pPr>
+        <w:ind w:left="2010" w:hanging="1080"/>
+      </w:pPr>
+      <w:rPr>
+        <w:rFonts w:ascii="Symbol" w:hAnsi="Symbol" w:hint="default"/>
+      </w:rPr>
+    </w:lvl>
+    <w:lvl w:ilvl="5">
+      <w:start w:val="1"/>
+      <w:numFmt w:val="decimal"/>
+      <w:isLgl/>
+      <w:lvlText w:val="%1.%2.%3.%4.%5.%6"/>
+      <w:lvlJc w:val="left"/>
+      <w:pPr>
+        <w:ind w:left="2115" w:hanging="1080"/>
+      </w:pPr>
+      <w:rPr>
+        <w:rFonts w:hint="default"/>
+      </w:rPr>
+    </w:lvl>
+    <w:lvl w:ilvl="6">
+      <w:start w:val="1"/>
+      <w:numFmt w:val="decimal"/>
+      <w:isLgl/>
+      <w:lvlText w:val="%1.%2.%3.%4.%5.%6.%7"/>
+      <w:lvlJc w:val="left"/>
+      <w:pPr>
+        <w:ind w:left="2580" w:hanging="1440"/>
+      </w:pPr>
+      <w:rPr>
+        <w:rFonts w:hint="default"/>
+      </w:rPr>
+    </w:lvl>
+    <w:lvl w:ilvl="7">
+      <w:start w:val="1"/>
+      <w:numFmt w:val="decimal"/>
+      <w:isLgl/>
+      <w:lvlText w:val="%1.%2.%3.%4.%5.%6.%7.%8"/>
+      <w:lvlJc w:val="left"/>
+      <w:pPr>
+        <w:ind w:left="2685" w:hanging="1440"/>
+      </w:pPr>
+      <w:rPr>
+        <w:rFonts w:hint="default"/>
+      </w:rPr>
+    </w:lvl>
+    <w:lvl w:ilvl="8">
+      <w:start w:val="1"/>
+      <w:numFmt w:val="decimal"/>
+      <w:isLgl/>
+      <w:lvlText w:val="%1.%2.%3.%4.%5.%6.%7.%8.%9"/>
+      <w:lvlJc w:val="left"/>
+      <w:pPr>
+        <w:ind w:left="3150" w:hanging="1800"/>
+      </w:pPr>
+      <w:rPr>
+        <w:rFonts w:hint="default"/>
+      </w:rPr>
+    </w:lvl>
+  </w:abstractNum>
+  <w:abstractNum w:abstractNumId="24" w15:restartNumberingAfterBreak="0">
     <w:nsid w:val="7C77462F"/>
     <w:multiLevelType w:val="hybridMultilevel"/>
     <w:tmpl w:val="76807BF0"/>
@@ -8923,40 +9972,40 @@
     <w:abstractNumId w:val="4"/>
   </w:num>
   <w:num w:numId="6">
-    <w:abstractNumId w:val="16"/>
+    <w:abstractNumId w:val="19"/>
   </w:num>
   <w:num w:numId="7">
-    <w:abstractNumId w:val="12"/>
+    <w:abstractNumId w:val="14"/>
   </w:num>
   <w:num w:numId="8">
     <w:abstractNumId w:val="2"/>
   </w:num>
   <w:num w:numId="9">
-    <w:abstractNumId w:val="14"/>
+    <w:abstractNumId w:val="17"/>
   </w:num>
   <w:num w:numId="10">
-    <w:abstractNumId w:val="19"/>
+    <w:abstractNumId w:val="24"/>
   </w:num>
   <w:num w:numId="11">
-    <w:abstractNumId w:val="17"/>
+    <w:abstractNumId w:val="20"/>
   </w:num>
   <w:num w:numId="12">
-    <w:abstractNumId w:val="9"/>
+    <w:abstractNumId w:val="10"/>
   </w:num>
   <w:num w:numId="13">
     <w:abstractNumId w:val="5"/>
   </w:num>
   <w:num w:numId="14">
-    <w:abstractNumId w:val="15"/>
+    <w:abstractNumId w:val="18"/>
   </w:num>
   <w:num w:numId="15">
-    <w:abstractNumId w:val="13"/>
+    <w:abstractNumId w:val="15"/>
   </w:num>
   <w:num w:numId="16">
     <w:abstractNumId w:val="1"/>
   </w:num>
   <w:num w:numId="17">
-    <w:abstractNumId w:val="18"/>
+    <w:abstractNumId w:val="22"/>
     <w:lvlOverride w:ilvl="0">
       <w:startOverride w:val="1"/>
     </w:lvlOverride>
@@ -8970,13 +10019,28 @@
     <w:lvlOverride w:ilvl="8"/>
   </w:num>
   <w:num w:numId="18">
-    <w:abstractNumId w:val="11"/>
+    <w:abstractNumId w:val="13"/>
   </w:num>
   <w:num w:numId="19">
-    <w:abstractNumId w:val="10"/>
+    <w:abstractNumId w:val="11"/>
   </w:num>
   <w:num w:numId="20">
     <w:abstractNumId w:val="0"/>
+  </w:num>
+  <w:num w:numId="21">
+    <w:abstractNumId w:val="16"/>
+  </w:num>
+  <w:num w:numId="22">
+    <w:abstractNumId w:val="12"/>
+  </w:num>
+  <w:num w:numId="23">
+    <w:abstractNumId w:val="9"/>
+  </w:num>
+  <w:num w:numId="24">
+    <w:abstractNumId w:val="21"/>
+  </w:num>
+  <w:num w:numId="25">
+    <w:abstractNumId w:val="23"/>
   </w:num>
 </w:numbering>
 </file>
@@ -9407,7 +10471,6 @@
   <w:style w:type="character" w:default="1" w:styleId="DefaultParagraphFont">
     <w:name w:val="Default Paragraph Font"/>
     <w:uiPriority w:val="1"/>
-    <w:semiHidden/>
     <w:unhideWhenUsed/>
   </w:style>
   <w:style w:type="table" w:default="1" w:styleId="TableNormal">
@@ -11025,7 +12088,7 @@
 </file>
 
 <file path=customXml/itemProps2.xml><?xml version="1.0" encoding="utf-8"?>
-<ds:datastoreItem xmlns:ds="http://schemas.openxmlformats.org/officeDocument/2006/customXml" ds:itemID="{EEC018AD-E45C-499E-96B7-74CD528D8733}">
+<ds:datastoreItem xmlns:ds="http://schemas.openxmlformats.org/officeDocument/2006/customXml" ds:itemID="{953CEB49-15A5-48C3-8A8C-CDFD37EBF26C}">
   <ds:schemaRefs>
     <ds:schemaRef ds:uri="http://schemas.openxmlformats.org/officeDocument/2006/bibliography"/>
   </ds:schemaRefs>

</xml_diff>